<commit_message>
Fix error listing report for devices [6502] * BUG: Fix error reporting
</commit_message>
<xml_diff>
--- a/asm/6502-Tiny-BASIC-master/Tiny_BASIC.docx
+++ b/asm/6502-Tiny-BASIC-master/Tiny_BASIC.docx
@@ -74,11 +74,29 @@
           <w:rFonts w:ascii="Calibri" w:hAnsi="Calibri" w:asciiTheme="majorHAnsi" w:hAnsiTheme="majorHAnsi"/>
         </w:rPr>
       </w:pPr>
-      <w:r>
+      <w:hyperlink r:id="rId3">
+        <w:r>
+          <w:rPr>
+            <w:rStyle w:val="InternetLink"/>
+            <w:rFonts w:ascii="Calibri" w:hAnsi="Calibri" w:asciiTheme="majorHAnsi" w:hAnsiTheme="majorHAnsi"/>
+          </w:rPr>
+          <w:t>bob@corshamtech.com</w:t>
+        </w:r>
+      </w:hyperlink>
+    </w:p>
+    <w:p>
+      <w:pPr>
+        <w:pStyle w:val="Normal"/>
+        <w:jc w:val="center"/>
         <w:rPr>
           <w:rFonts w:ascii="Calibri" w:hAnsi="Calibri" w:asciiTheme="majorHAnsi" w:hAnsiTheme="majorHAnsi"/>
         </w:rPr>
-        <w:t>bob@corshamtech.com</w:t>
+      </w:pPr>
+      <w:r>
+        <w:rPr>
+          <w:rFonts w:ascii="Calibri" w:hAnsi="Calibri" w:asciiTheme="majorHAnsi" w:hAnsiTheme="majorHAnsi"/>
+        </w:rPr>
+        <w:t>Extended by  JustLostIntime@yahoo.com</w:t>
       </w:r>
     </w:p>
     <w:p>
@@ -405,6 +423,35 @@
     </w:p>
     <w:p>
       <w:pPr>
+        <w:pStyle w:val="Normal"/>
+        <w:rPr/>
+      </w:pPr>
+      <w:r>
+        <w:rPr/>
+      </w:r>
+    </w:p>
+    <w:p>
+      <w:pPr>
+        <w:pStyle w:val="Heading2"/>
+        <w:rPr/>
+      </w:pPr>
+      <w:r>
+        <w:rPr/>
+        <w:t>CALL(&lt;Address expression&gt;,&lt;Value Expression&gt;)</w:t>
+      </w:r>
+    </w:p>
+    <w:p>
+      <w:pPr>
+        <w:pStyle w:val="Normal"/>
+        <w:rPr/>
+      </w:pPr>
+      <w:r>
+        <w:rPr/>
+        <w:t>Call a system function with optionally passing a value in Accumulator.</w:t>
+      </w:r>
+    </w:p>
+    <w:p>
+      <w:pPr>
         <w:pStyle w:val="Heading2"/>
         <w:rPr/>
       </w:pPr>
@@ -559,37 +606,17 @@
       </w:pPr>
       <w:r>
         <w:rPr/>
-        <w:t xml:space="preserve">IF &lt;expression&gt; </w:t>
-      </w:r>
-      <w:r>
-        <w:rPr/>
-        <w:t>[</w:t>
-      </w:r>
-      <w:r>
-        <w:rPr/>
-        <w:t>THEN</w:t>
-      </w:r>
-      <w:r>
-        <w:rPr/>
-        <w:t xml:space="preserve">] </w:t>
-      </w:r>
-      <w:r>
-        <w:rPr/>
-        <w:t>&lt;statement&gt;</w:t>
-      </w:r>
-    </w:p>
-    <w:p>
-      <w:pPr>
-        <w:pStyle w:val="Normal"/>
-        <w:rPr/>
-      </w:pPr>
-      <w:r>
-        <w:rPr/>
-        <w:t xml:space="preserve">If the expression evaluates to a non-zero value then the code following THEN will be executed. </w:t>
-      </w:r>
-      <w:r>
-        <w:rPr/>
-        <w:t>THEN Keyword is optional.</w:t>
+        <w:t>IF &lt;expression&gt; [THEN] &lt;statement&gt;</w:t>
+      </w:r>
+    </w:p>
+    <w:p>
+      <w:pPr>
+        <w:pStyle w:val="Normal"/>
+        <w:rPr/>
+      </w:pPr>
+      <w:r>
+        <w:rPr/>
+        <w:t>If the expression evaluates to a non-zero value then the code following THEN will be executed. THEN Keyword is optional.</w:t>
       </w:r>
     </w:p>
     <w:p>
@@ -679,11 +706,7 @@
       </w:pPr>
       <w:r>
         <w:rPr/>
-        <w:t xml:space="preserve">PRINT &lt;values&gt; or ? </w:t>
-      </w:r>
-      <w:r>
-        <w:rPr/>
-        <w:t>&lt;Values&gt; or PR&lt;Value&gt; [;|,]</w:t>
+        <w:t>PRINT &lt;values&gt; or ? &lt;Values&gt; or PR&lt;Value&gt; [;|,]</w:t>
       </w:r>
     </w:p>
     <w:p>
@@ -1591,6 +1614,14 @@
       <w:color w:val="4F81BD" w:themeColor="accent1"/>
       <w:sz w:val="26"/>
       <w:szCs w:val="26"/>
+    </w:rPr>
+  </w:style>
+  <w:style w:type="character" w:styleId="InternetLink">
+    <w:name w:val="Hyperlink"/>
+    <w:rPr>
+      <w:color w:val="000080"/>
+      <w:u w:val="single"/>
+      <w:lang w:val="zxx" w:eastAsia="zxx" w:bidi="zxx"/>
     </w:rPr>
   </w:style>
   <w:style w:type="paragraph" w:styleId="Heading">

</xml_diff>

<commit_message>
Bug fixes for the tiny basic included [6502] * OPT: tiny basic updates
</commit_message>
<xml_diff>
--- a/asm/6502-Tiny-BASIC-master/Tiny_BASIC.docx
+++ b/asm/6502-Tiny-BASIC-master/Tiny_BASIC.docx
@@ -74,15 +74,13 @@
           <w:rFonts w:ascii="Calibri" w:hAnsi="Calibri" w:asciiTheme="majorHAnsi" w:hAnsiTheme="majorHAnsi"/>
         </w:rPr>
       </w:pPr>
-      <w:hyperlink r:id="rId3">
-        <w:r>
-          <w:rPr>
-            <w:rStyle w:val="InternetLink"/>
-            <w:rFonts w:ascii="Calibri" w:hAnsi="Calibri" w:asciiTheme="majorHAnsi" w:hAnsiTheme="majorHAnsi"/>
-          </w:rPr>
-          <w:t>bob@corshamtech.com</w:t>
-        </w:r>
-      </w:hyperlink>
+      <w:r>
+        <w:rPr>
+          <w:rStyle w:val="InternetLink"/>
+          <w:rFonts w:ascii="Calibri" w:hAnsi="Calibri" w:asciiTheme="majorHAnsi" w:hAnsiTheme="majorHAnsi"/>
+        </w:rPr>
+        <w:t>bob@corshamtech.com</w:t>
+      </w:r>
     </w:p>
     <w:p>
       <w:pPr>
@@ -964,6 +962,26 @@
       </w:pPr>
       <w:r>
         <w:rPr/>
+        <w:t>11=Gosub Stack – underflow, too many returns</w:t>
+      </w:r>
+    </w:p>
+    <w:p>
+      <w:pPr>
+        <w:pStyle w:val="Normal"/>
+        <w:rPr/>
+      </w:pPr>
+      <w:r>
+        <w:rPr/>
+        <w:t>12=Gosub stack – overflow, to many nested gosubs</w:t>
+      </w:r>
+    </w:p>
+    <w:p>
+      <w:pPr>
+        <w:pStyle w:val="Normal"/>
+        <w:rPr/>
+      </w:pPr>
+      <w:r>
+        <w:rPr/>
       </w:r>
     </w:p>
     <w:p>
@@ -1009,7 +1027,7 @@
         <w:pStyle w:val="ListParagraph"/>
         <w:numPr>
           <w:ilvl w:val="0"/>
-          <w:numId w:val="2"/>
+          <w:numId w:val="1"/>
         </w:numPr>
         <w:rPr/>
       </w:pPr>
@@ -1023,7 +1041,7 @@
         <w:pStyle w:val="ListParagraph"/>
         <w:numPr>
           <w:ilvl w:val="0"/>
-          <w:numId w:val="2"/>
+          <w:numId w:val="1"/>
         </w:numPr>
         <w:rPr/>
       </w:pPr>
@@ -1039,7 +1057,7 @@
         <w:pStyle w:val="ListParagraph"/>
         <w:numPr>
           <w:ilvl w:val="0"/>
-          <w:numId w:val="2"/>
+          <w:numId w:val="1"/>
         </w:numPr>
         <w:rPr/>
       </w:pPr>
@@ -1093,125 +1111,6 @@
   <w:abstractNum w:abstractNumId="1">
     <w:lvl w:ilvl="0">
       <w:start w:val="1"/>
-      <w:numFmt w:val="none"/>
-      <w:suff w:val="nothing"/>
-      <w:lvlText w:val=""/>
-      <w:lvlJc w:val="left"/>
-      <w:pPr>
-        <w:tabs>
-          <w:tab w:val="num" w:pos="0"/>
-        </w:tabs>
-        <w:ind w:left="0" w:hanging="0"/>
-      </w:pPr>
-    </w:lvl>
-    <w:lvl w:ilvl="1">
-      <w:start w:val="1"/>
-      <w:numFmt w:val="none"/>
-      <w:suff w:val="nothing"/>
-      <w:lvlText w:val=""/>
-      <w:lvlJc w:val="left"/>
-      <w:pPr>
-        <w:tabs>
-          <w:tab w:val="num" w:pos="0"/>
-        </w:tabs>
-        <w:ind w:left="0" w:hanging="0"/>
-      </w:pPr>
-    </w:lvl>
-    <w:lvl w:ilvl="2">
-      <w:start w:val="1"/>
-      <w:numFmt w:val="none"/>
-      <w:suff w:val="nothing"/>
-      <w:lvlText w:val=""/>
-      <w:lvlJc w:val="left"/>
-      <w:pPr>
-        <w:tabs>
-          <w:tab w:val="num" w:pos="0"/>
-        </w:tabs>
-        <w:ind w:left="0" w:hanging="0"/>
-      </w:pPr>
-    </w:lvl>
-    <w:lvl w:ilvl="3">
-      <w:start w:val="1"/>
-      <w:numFmt w:val="none"/>
-      <w:suff w:val="nothing"/>
-      <w:lvlText w:val=""/>
-      <w:lvlJc w:val="left"/>
-      <w:pPr>
-        <w:tabs>
-          <w:tab w:val="num" w:pos="0"/>
-        </w:tabs>
-        <w:ind w:left="0" w:hanging="0"/>
-      </w:pPr>
-    </w:lvl>
-    <w:lvl w:ilvl="4">
-      <w:start w:val="1"/>
-      <w:numFmt w:val="none"/>
-      <w:suff w:val="nothing"/>
-      <w:lvlText w:val=""/>
-      <w:lvlJc w:val="left"/>
-      <w:pPr>
-        <w:tabs>
-          <w:tab w:val="num" w:pos="0"/>
-        </w:tabs>
-        <w:ind w:left="0" w:hanging="0"/>
-      </w:pPr>
-    </w:lvl>
-    <w:lvl w:ilvl="5">
-      <w:start w:val="1"/>
-      <w:numFmt w:val="none"/>
-      <w:suff w:val="nothing"/>
-      <w:lvlText w:val=""/>
-      <w:lvlJc w:val="left"/>
-      <w:pPr>
-        <w:tabs>
-          <w:tab w:val="num" w:pos="0"/>
-        </w:tabs>
-        <w:ind w:left="0" w:hanging="0"/>
-      </w:pPr>
-    </w:lvl>
-    <w:lvl w:ilvl="6">
-      <w:start w:val="1"/>
-      <w:numFmt w:val="none"/>
-      <w:suff w:val="nothing"/>
-      <w:lvlText w:val=""/>
-      <w:lvlJc w:val="left"/>
-      <w:pPr>
-        <w:tabs>
-          <w:tab w:val="num" w:pos="0"/>
-        </w:tabs>
-        <w:ind w:left="0" w:hanging="0"/>
-      </w:pPr>
-    </w:lvl>
-    <w:lvl w:ilvl="7">
-      <w:start w:val="1"/>
-      <w:numFmt w:val="none"/>
-      <w:suff w:val="nothing"/>
-      <w:lvlText w:val=""/>
-      <w:lvlJc w:val="left"/>
-      <w:pPr>
-        <w:tabs>
-          <w:tab w:val="num" w:pos="0"/>
-        </w:tabs>
-        <w:ind w:left="0" w:hanging="0"/>
-      </w:pPr>
-    </w:lvl>
-    <w:lvl w:ilvl="8">
-      <w:start w:val="1"/>
-      <w:numFmt w:val="none"/>
-      <w:suff w:val="nothing"/>
-      <w:lvlText w:val=""/>
-      <w:lvlJc w:val="left"/>
-      <w:pPr>
-        <w:tabs>
-          <w:tab w:val="num" w:pos="0"/>
-        </w:tabs>
-        <w:ind w:left="0" w:hanging="0"/>
-      </w:pPr>
-    </w:lvl>
-  </w:abstractNum>
-  <w:abstractNum w:abstractNumId="2">
-    <w:lvl w:ilvl="0">
-      <w:start w:val="1"/>
       <w:numFmt w:val="bullet"/>
       <w:lvlText w:val=""/>
       <w:lvlJc w:val="left"/>
@@ -1344,6 +1243,125 @@
       <w:rPr>
         <w:rFonts w:ascii="Wingdings" w:hAnsi="Wingdings" w:cs="Wingdings" w:hint="default"/>
       </w:rPr>
+    </w:lvl>
+  </w:abstractNum>
+  <w:abstractNum w:abstractNumId="2">
+    <w:lvl w:ilvl="0">
+      <w:start w:val="1"/>
+      <w:numFmt w:val="none"/>
+      <w:suff w:val="nothing"/>
+      <w:lvlText w:val=""/>
+      <w:lvlJc w:val="left"/>
+      <w:pPr>
+        <w:tabs>
+          <w:tab w:val="num" w:pos="0"/>
+        </w:tabs>
+        <w:ind w:left="0" w:hanging="0"/>
+      </w:pPr>
+    </w:lvl>
+    <w:lvl w:ilvl="1">
+      <w:start w:val="1"/>
+      <w:numFmt w:val="none"/>
+      <w:suff w:val="nothing"/>
+      <w:lvlText w:val=""/>
+      <w:lvlJc w:val="left"/>
+      <w:pPr>
+        <w:tabs>
+          <w:tab w:val="num" w:pos="0"/>
+        </w:tabs>
+        <w:ind w:left="0" w:hanging="0"/>
+      </w:pPr>
+    </w:lvl>
+    <w:lvl w:ilvl="2">
+      <w:start w:val="1"/>
+      <w:numFmt w:val="none"/>
+      <w:suff w:val="nothing"/>
+      <w:lvlText w:val=""/>
+      <w:lvlJc w:val="left"/>
+      <w:pPr>
+        <w:tabs>
+          <w:tab w:val="num" w:pos="0"/>
+        </w:tabs>
+        <w:ind w:left="0" w:hanging="0"/>
+      </w:pPr>
+    </w:lvl>
+    <w:lvl w:ilvl="3">
+      <w:start w:val="1"/>
+      <w:numFmt w:val="none"/>
+      <w:suff w:val="nothing"/>
+      <w:lvlText w:val=""/>
+      <w:lvlJc w:val="left"/>
+      <w:pPr>
+        <w:tabs>
+          <w:tab w:val="num" w:pos="0"/>
+        </w:tabs>
+        <w:ind w:left="0" w:hanging="0"/>
+      </w:pPr>
+    </w:lvl>
+    <w:lvl w:ilvl="4">
+      <w:start w:val="1"/>
+      <w:numFmt w:val="none"/>
+      <w:suff w:val="nothing"/>
+      <w:lvlText w:val=""/>
+      <w:lvlJc w:val="left"/>
+      <w:pPr>
+        <w:tabs>
+          <w:tab w:val="num" w:pos="0"/>
+        </w:tabs>
+        <w:ind w:left="0" w:hanging="0"/>
+      </w:pPr>
+    </w:lvl>
+    <w:lvl w:ilvl="5">
+      <w:start w:val="1"/>
+      <w:numFmt w:val="none"/>
+      <w:suff w:val="nothing"/>
+      <w:lvlText w:val=""/>
+      <w:lvlJc w:val="left"/>
+      <w:pPr>
+        <w:tabs>
+          <w:tab w:val="num" w:pos="0"/>
+        </w:tabs>
+        <w:ind w:left="0" w:hanging="0"/>
+      </w:pPr>
+    </w:lvl>
+    <w:lvl w:ilvl="6">
+      <w:start w:val="1"/>
+      <w:numFmt w:val="none"/>
+      <w:suff w:val="nothing"/>
+      <w:lvlText w:val=""/>
+      <w:lvlJc w:val="left"/>
+      <w:pPr>
+        <w:tabs>
+          <w:tab w:val="num" w:pos="0"/>
+        </w:tabs>
+        <w:ind w:left="0" w:hanging="0"/>
+      </w:pPr>
+    </w:lvl>
+    <w:lvl w:ilvl="7">
+      <w:start w:val="1"/>
+      <w:numFmt w:val="none"/>
+      <w:suff w:val="nothing"/>
+      <w:lvlText w:val=""/>
+      <w:lvlJc w:val="left"/>
+      <w:pPr>
+        <w:tabs>
+          <w:tab w:val="num" w:pos="0"/>
+        </w:tabs>
+        <w:ind w:left="0" w:hanging="0"/>
+      </w:pPr>
+    </w:lvl>
+    <w:lvl w:ilvl="8">
+      <w:start w:val="1"/>
+      <w:numFmt w:val="none"/>
+      <w:suff w:val="nothing"/>
+      <w:lvlText w:val=""/>
+      <w:lvlJc w:val="left"/>
+      <w:pPr>
+        <w:tabs>
+          <w:tab w:val="num" w:pos="0"/>
+        </w:tabs>
+        <w:ind w:left="0" w:hanging="0"/>
+      </w:pPr>
     </w:lvl>
   </w:abstractNum>
   <w:num w:numId="1">

</xml_diff>

<commit_message>
Update Tinybasic to support IRQ handlers directly in the basic code [6502] * BUG: SEI was not functioning correctly, fixed * NEW: mytb add instruction IRQ <expression> to enable basic IRQ handler * NEW: mytb add instruction IRETRUN which resumes original program flow, enables interupts
</commit_message>
<xml_diff>
--- a/asm/6502-Tiny-BASIC-master/Tiny_BASIC.docx
+++ b/asm/6502-Tiny-BASIC-master/Tiny_BASIC.docx
@@ -366,7 +366,27 @@
       </w:pPr>
       <w:r>
         <w:rPr/>
-        <w:t>Returns the next character from the TTY.</w:t>
+        <w:t>Returns the next character from the tty keyboard.</w:t>
+      </w:r>
+    </w:p>
+    <w:p>
+      <w:pPr>
+        <w:pStyle w:val="Heading2"/>
+        <w:rPr/>
+      </w:pPr>
+      <w:r>
+        <w:rPr/>
+        <w:t>PUTCH(&lt;expression&gt;)</w:t>
+      </w:r>
+    </w:p>
+    <w:p>
+      <w:pPr>
+        <w:pStyle w:val="Normal"/>
+        <w:rPr/>
+      </w:pPr>
+      <w:r>
+        <w:rPr/>
+        <w:t>Put a character to the output device</w:t>
       </w:r>
     </w:p>
     <w:p>
@@ -411,6 +431,26 @@
     </w:p>
     <w:p>
       <w:pPr>
+        <w:pStyle w:val="Heading2"/>
+        <w:rPr/>
+      </w:pPr>
+      <w:r>
+        <w:rPr/>
+        <w:t>POKE(&lt;address-expression&gt;, &lt;byte Value expression&gt;)</w:t>
+      </w:r>
+    </w:p>
+    <w:p>
+      <w:pPr>
+        <w:pStyle w:val="Normal"/>
+        <w:rPr/>
+      </w:pPr>
+      <w:r>
+        <w:rPr/>
+        <w:t>Sets the memory address to the specified byte value</w:t>
+      </w:r>
+    </w:p>
+    <w:p>
+      <w:pPr>
         <w:pStyle w:val="Heading1"/>
         <w:rPr/>
       </w:pPr>
@@ -421,15 +461,6 @@
     </w:p>
     <w:p>
       <w:pPr>
-        <w:pStyle w:val="Normal"/>
-        <w:rPr/>
-      </w:pPr>
-      <w:r>
-        <w:rPr/>
-      </w:r>
-    </w:p>
-    <w:p>
-      <w:pPr>
         <w:pStyle w:val="Heading2"/>
         <w:rPr/>
       </w:pPr>
@@ -590,15 +621,6 @@
     </w:p>
     <w:p>
       <w:pPr>
-        <w:pStyle w:val="Normal"/>
-        <w:rPr/>
-      </w:pPr>
-      <w:r>
-        <w:rPr/>
-      </w:r>
-    </w:p>
-    <w:p>
-      <w:pPr>
         <w:pStyle w:val="Heading2"/>
         <w:rPr/>
       </w:pPr>
@@ -644,17 +666,81 @@
       </w:pPr>
       <w:r>
         <w:rPr/>
-        <w:t>LET &lt;variable&gt; = &lt;expression&gt;</w:t>
-      </w:r>
-    </w:p>
-    <w:p>
-      <w:pPr>
-        <w:pStyle w:val="Normal"/>
-        <w:rPr/>
-      </w:pPr>
-      <w:r>
-        <w:rPr/>
-        <w:t>Assigns a value to a variable.  Unlike some BASICs, BTB does not assume a LET.  Ie, you can’t just type “A = 42”, you must use “LET A = 42.”</w:t>
+        <w:t>[</w:t>
+      </w:r>
+      <w:r>
+        <w:rPr/>
+        <w:t xml:space="preserve">IRETURN </w:t>
+      </w:r>
+      <w:r>
+        <w:rPr/>
+        <w:t>| IRET]</w:t>
+      </w:r>
+    </w:p>
+    <w:p>
+      <w:pPr>
+        <w:pStyle w:val="Normal"/>
+        <w:rPr/>
+      </w:pPr>
+      <w:r>
+        <w:rPr/>
+        <w:t>Returns from an interrupt service routine. Enables the IRQ interrupt</w:t>
+      </w:r>
+    </w:p>
+    <w:p>
+      <w:pPr>
+        <w:pStyle w:val="Heading2"/>
+        <w:rPr/>
+      </w:pPr>
+      <w:r>
+        <w:rPr/>
+        <w:t>IRQ &lt;expression&gt;</w:t>
+      </w:r>
+    </w:p>
+    <w:p>
+      <w:pPr>
+        <w:pStyle w:val="Normal"/>
+        <w:rPr/>
+      </w:pPr>
+      <w:r>
+        <w:rPr/>
+        <w:t>Sets the line number to goto when an IRQ is received. IRQ's are disabled until the IRQ subroutine completes with a ireturn statement. Setting a line number of zero stops the IRQ requests</w:t>
+      </w:r>
+    </w:p>
+    <w:p>
+      <w:pPr>
+        <w:pStyle w:val="Heading2"/>
+        <w:rPr/>
+      </w:pPr>
+      <w:r>
+        <w:rPr/>
+        <w:t>[</w:t>
+      </w:r>
+      <w:r>
+        <w:rPr/>
+        <w:t>LET</w:t>
+      </w:r>
+      <w:r>
+        <w:rPr/>
+        <w:t>]</w:t>
+      </w:r>
+      <w:r>
+        <w:rPr/>
+        <w:t xml:space="preserve"> &lt;variable&gt; = &lt;expression&gt;</w:t>
+      </w:r>
+    </w:p>
+    <w:p>
+      <w:pPr>
+        <w:pStyle w:val="Normal"/>
+        <w:rPr/>
+      </w:pPr>
+      <w:r>
+        <w:rPr/>
+        <w:t xml:space="preserve">Assigns a value to a variable.  Unlike some BASICs, BTB does not assume a LET.  Ie, you can’t just type “A = 42”, you must use “LET A = 42.”. </w:t>
+      </w:r>
+      <w:r>
+        <w:rPr/>
+        <w:t>Let is not required when assigning values to a variable</w:t>
       </w:r>
     </w:p>
     <w:p>
@@ -674,7 +760,11 @@
       </w:pPr>
       <w:r>
         <w:rPr/>
-        <w:t>Loads the specified file into memory.  The file is just a text file, so you can edit programs using another editor, then load them with this command.  Note that this like typing in lines at the prompt, so if there is an existing program in memory and another is loaded, they are “merged” together.</w:t>
+        <w:t xml:space="preserve">Loads the specified file into memory.  The file is just a text file, so you can edit programs using another editor, then load them with this command.  Note that this like typing in lines at the prompt, so if there is an existing program in memory and another is loaded, they are “merged” together. </w:t>
+      </w:r>
+      <w:r>
+        <w:rPr/>
+        <w:t>Filename must match the case on the directory listing.</w:t>
       </w:r>
     </w:p>
     <w:p>
@@ -704,7 +794,19 @@
       </w:pPr>
       <w:r>
         <w:rPr/>
-        <w:t>PRINT &lt;values&gt; or ? &lt;Values&gt; or PR&lt;Value&gt; [;|,]</w:t>
+        <w:t>[</w:t>
+      </w:r>
+      <w:r>
+        <w:rPr/>
+        <w:t xml:space="preserve">PRINT </w:t>
+      </w:r>
+      <w:r>
+        <w:rPr/>
+        <w:t>| PR | ?]</w:t>
+      </w:r>
+      <w:r>
+        <w:rPr/>
+        <w:t xml:space="preserve"> &lt;values&gt; [;|,]</w:t>
       </w:r>
     </w:p>
     <w:p>
@@ -774,7 +876,15 @@
       </w:pPr>
       <w:r>
         <w:rPr/>
-        <w:t>RETURN</w:t>
+        <w:t>[</w:t>
+      </w:r>
+      <w:r>
+        <w:rPr/>
+        <w:t xml:space="preserve">RETURN </w:t>
+      </w:r>
+      <w:r>
+        <w:rPr/>
+        <w:t>| RET]</w:t>
       </w:r>
     </w:p>
     <w:p>
@@ -825,15 +935,6 @@
       <w:r>
         <w:rPr/>
         <w:t>Save the current program to the specified filename.  Note that the filename is used exactly as specified; nothing (like “.BAS”) is automatically added.</w:t>
-      </w:r>
-    </w:p>
-    <w:p>
-      <w:pPr>
-        <w:pStyle w:val="Normal"/>
-        <w:rPr/>
-      </w:pPr>
-      <w:r>
-        <w:rPr/>
       </w:r>
     </w:p>
     <w:p>
@@ -1027,7 +1128,7 @@
         <w:pStyle w:val="ListParagraph"/>
         <w:numPr>
           <w:ilvl w:val="0"/>
-          <w:numId w:val="1"/>
+          <w:numId w:val="2"/>
         </w:numPr>
         <w:rPr/>
       </w:pPr>
@@ -1041,7 +1142,7 @@
         <w:pStyle w:val="ListParagraph"/>
         <w:numPr>
           <w:ilvl w:val="0"/>
-          <w:numId w:val="1"/>
+          <w:numId w:val="2"/>
         </w:numPr>
         <w:rPr/>
       </w:pPr>
@@ -1057,40 +1158,13 @@
         <w:pStyle w:val="ListParagraph"/>
         <w:numPr>
           <w:ilvl w:val="0"/>
-          <w:numId w:val="1"/>
+          <w:numId w:val="2"/>
         </w:numPr>
         <w:rPr/>
       </w:pPr>
       <w:r>
         <w:rPr/>
         <w:t>Use variables instead of constants.  Constants have to be converted from ASCII characters into an integer, while variables are quick to look up the binary values.</w:t>
-      </w:r>
-    </w:p>
-    <w:p>
-      <w:pPr>
-        <w:pStyle w:val="Normal"/>
-        <w:rPr/>
-      </w:pPr>
-      <w:r>
-        <w:rPr/>
-      </w:r>
-    </w:p>
-    <w:p>
-      <w:pPr>
-        <w:pStyle w:val="Normal"/>
-        <w:rPr/>
-      </w:pPr>
-      <w:r>
-        <w:rPr/>
-      </w:r>
-    </w:p>
-    <w:p>
-      <w:pPr>
-        <w:pStyle w:val="Normal"/>
-        <w:rPr/>
-      </w:pPr>
-      <w:r>
-        <w:rPr/>
       </w:r>
     </w:p>
     <w:sectPr>
@@ -1111,6 +1185,125 @@
   <w:abstractNum w:abstractNumId="1">
     <w:lvl w:ilvl="0">
       <w:start w:val="1"/>
+      <w:numFmt w:val="none"/>
+      <w:suff w:val="nothing"/>
+      <w:lvlText w:val=""/>
+      <w:lvlJc w:val="left"/>
+      <w:pPr>
+        <w:tabs>
+          <w:tab w:val="num" w:pos="0"/>
+        </w:tabs>
+        <w:ind w:left="0" w:hanging="0"/>
+      </w:pPr>
+    </w:lvl>
+    <w:lvl w:ilvl="1">
+      <w:start w:val="1"/>
+      <w:numFmt w:val="none"/>
+      <w:suff w:val="nothing"/>
+      <w:lvlText w:val=""/>
+      <w:lvlJc w:val="left"/>
+      <w:pPr>
+        <w:tabs>
+          <w:tab w:val="num" w:pos="0"/>
+        </w:tabs>
+        <w:ind w:left="0" w:hanging="0"/>
+      </w:pPr>
+    </w:lvl>
+    <w:lvl w:ilvl="2">
+      <w:start w:val="1"/>
+      <w:numFmt w:val="none"/>
+      <w:suff w:val="nothing"/>
+      <w:lvlText w:val=""/>
+      <w:lvlJc w:val="left"/>
+      <w:pPr>
+        <w:tabs>
+          <w:tab w:val="num" w:pos="0"/>
+        </w:tabs>
+        <w:ind w:left="0" w:hanging="0"/>
+      </w:pPr>
+    </w:lvl>
+    <w:lvl w:ilvl="3">
+      <w:start w:val="1"/>
+      <w:numFmt w:val="none"/>
+      <w:suff w:val="nothing"/>
+      <w:lvlText w:val=""/>
+      <w:lvlJc w:val="left"/>
+      <w:pPr>
+        <w:tabs>
+          <w:tab w:val="num" w:pos="0"/>
+        </w:tabs>
+        <w:ind w:left="0" w:hanging="0"/>
+      </w:pPr>
+    </w:lvl>
+    <w:lvl w:ilvl="4">
+      <w:start w:val="1"/>
+      <w:numFmt w:val="none"/>
+      <w:suff w:val="nothing"/>
+      <w:lvlText w:val=""/>
+      <w:lvlJc w:val="left"/>
+      <w:pPr>
+        <w:tabs>
+          <w:tab w:val="num" w:pos="0"/>
+        </w:tabs>
+        <w:ind w:left="0" w:hanging="0"/>
+      </w:pPr>
+    </w:lvl>
+    <w:lvl w:ilvl="5">
+      <w:start w:val="1"/>
+      <w:numFmt w:val="none"/>
+      <w:suff w:val="nothing"/>
+      <w:lvlText w:val=""/>
+      <w:lvlJc w:val="left"/>
+      <w:pPr>
+        <w:tabs>
+          <w:tab w:val="num" w:pos="0"/>
+        </w:tabs>
+        <w:ind w:left="0" w:hanging="0"/>
+      </w:pPr>
+    </w:lvl>
+    <w:lvl w:ilvl="6">
+      <w:start w:val="1"/>
+      <w:numFmt w:val="none"/>
+      <w:suff w:val="nothing"/>
+      <w:lvlText w:val=""/>
+      <w:lvlJc w:val="left"/>
+      <w:pPr>
+        <w:tabs>
+          <w:tab w:val="num" w:pos="0"/>
+        </w:tabs>
+        <w:ind w:left="0" w:hanging="0"/>
+      </w:pPr>
+    </w:lvl>
+    <w:lvl w:ilvl="7">
+      <w:start w:val="1"/>
+      <w:numFmt w:val="none"/>
+      <w:suff w:val="nothing"/>
+      <w:lvlText w:val=""/>
+      <w:lvlJc w:val="left"/>
+      <w:pPr>
+        <w:tabs>
+          <w:tab w:val="num" w:pos="0"/>
+        </w:tabs>
+        <w:ind w:left="0" w:hanging="0"/>
+      </w:pPr>
+    </w:lvl>
+    <w:lvl w:ilvl="8">
+      <w:start w:val="1"/>
+      <w:numFmt w:val="none"/>
+      <w:suff w:val="nothing"/>
+      <w:lvlText w:val=""/>
+      <w:lvlJc w:val="left"/>
+      <w:pPr>
+        <w:tabs>
+          <w:tab w:val="num" w:pos="0"/>
+        </w:tabs>
+        <w:ind w:left="0" w:hanging="0"/>
+      </w:pPr>
+    </w:lvl>
+  </w:abstractNum>
+  <w:abstractNum w:abstractNumId="2">
+    <w:lvl w:ilvl="0">
+      <w:start w:val="1"/>
       <w:numFmt w:val="bullet"/>
       <w:lvlText w:val=""/>
       <w:lvlJc w:val="left"/>
@@ -1243,125 +1436,6 @@
       <w:rPr>
         <w:rFonts w:ascii="Wingdings" w:hAnsi="Wingdings" w:cs="Wingdings" w:hint="default"/>
       </w:rPr>
-    </w:lvl>
-  </w:abstractNum>
-  <w:abstractNum w:abstractNumId="2">
-    <w:lvl w:ilvl="0">
-      <w:start w:val="1"/>
-      <w:numFmt w:val="none"/>
-      <w:suff w:val="nothing"/>
-      <w:lvlText w:val=""/>
-      <w:lvlJc w:val="left"/>
-      <w:pPr>
-        <w:tabs>
-          <w:tab w:val="num" w:pos="0"/>
-        </w:tabs>
-        <w:ind w:left="0" w:hanging="0"/>
-      </w:pPr>
-    </w:lvl>
-    <w:lvl w:ilvl="1">
-      <w:start w:val="1"/>
-      <w:numFmt w:val="none"/>
-      <w:suff w:val="nothing"/>
-      <w:lvlText w:val=""/>
-      <w:lvlJc w:val="left"/>
-      <w:pPr>
-        <w:tabs>
-          <w:tab w:val="num" w:pos="0"/>
-        </w:tabs>
-        <w:ind w:left="0" w:hanging="0"/>
-      </w:pPr>
-    </w:lvl>
-    <w:lvl w:ilvl="2">
-      <w:start w:val="1"/>
-      <w:numFmt w:val="none"/>
-      <w:suff w:val="nothing"/>
-      <w:lvlText w:val=""/>
-      <w:lvlJc w:val="left"/>
-      <w:pPr>
-        <w:tabs>
-          <w:tab w:val="num" w:pos="0"/>
-        </w:tabs>
-        <w:ind w:left="0" w:hanging="0"/>
-      </w:pPr>
-    </w:lvl>
-    <w:lvl w:ilvl="3">
-      <w:start w:val="1"/>
-      <w:numFmt w:val="none"/>
-      <w:suff w:val="nothing"/>
-      <w:lvlText w:val=""/>
-      <w:lvlJc w:val="left"/>
-      <w:pPr>
-        <w:tabs>
-          <w:tab w:val="num" w:pos="0"/>
-        </w:tabs>
-        <w:ind w:left="0" w:hanging="0"/>
-      </w:pPr>
-    </w:lvl>
-    <w:lvl w:ilvl="4">
-      <w:start w:val="1"/>
-      <w:numFmt w:val="none"/>
-      <w:suff w:val="nothing"/>
-      <w:lvlText w:val=""/>
-      <w:lvlJc w:val="left"/>
-      <w:pPr>
-        <w:tabs>
-          <w:tab w:val="num" w:pos="0"/>
-        </w:tabs>
-        <w:ind w:left="0" w:hanging="0"/>
-      </w:pPr>
-    </w:lvl>
-    <w:lvl w:ilvl="5">
-      <w:start w:val="1"/>
-      <w:numFmt w:val="none"/>
-      <w:suff w:val="nothing"/>
-      <w:lvlText w:val=""/>
-      <w:lvlJc w:val="left"/>
-      <w:pPr>
-        <w:tabs>
-          <w:tab w:val="num" w:pos="0"/>
-        </w:tabs>
-        <w:ind w:left="0" w:hanging="0"/>
-      </w:pPr>
-    </w:lvl>
-    <w:lvl w:ilvl="6">
-      <w:start w:val="1"/>
-      <w:numFmt w:val="none"/>
-      <w:suff w:val="nothing"/>
-      <w:lvlText w:val=""/>
-      <w:lvlJc w:val="left"/>
-      <w:pPr>
-        <w:tabs>
-          <w:tab w:val="num" w:pos="0"/>
-        </w:tabs>
-        <w:ind w:left="0" w:hanging="0"/>
-      </w:pPr>
-    </w:lvl>
-    <w:lvl w:ilvl="7">
-      <w:start w:val="1"/>
-      <w:numFmt w:val="none"/>
-      <w:suff w:val="nothing"/>
-      <w:lvlText w:val=""/>
-      <w:lvlJc w:val="left"/>
-      <w:pPr>
-        <w:tabs>
-          <w:tab w:val="num" w:pos="0"/>
-        </w:tabs>
-        <w:ind w:left="0" w:hanging="0"/>
-      </w:pPr>
-    </w:lvl>
-    <w:lvl w:ilvl="8">
-      <w:start w:val="1"/>
-      <w:numFmt w:val="none"/>
-      <w:suff w:val="nothing"/>
-      <w:lvlText w:val=""/>
-      <w:lvlJc w:val="left"/>
-      <w:pPr>
-        <w:tabs>
-          <w:tab w:val="num" w:pos="0"/>
-        </w:tabs>
-        <w:ind w:left="0" w:hanging="0"/>
-      </w:pPr>
     </w:lvl>
   </w:abstractNum>
   <w:num w:numId="1">

</xml_diff>

<commit_message>
Tiny Basic Add Multi Statement lines, If control of multi statement line, Text input [6502] * NEW: TinyBasic Adding a $ after Variable name will read a single character value into a variable * NEW: TinyBasic multiple statements may now be on a single line seperated by : * NEW: TinyBasic if a line starts with an if statement, then the multi statement line will only execute on true value * NEW: TinyBasic added a few more games to play
</commit_message>
<xml_diff>
--- a/asm/6502-Tiny-BASIC-master/Tiny_BASIC.docx
+++ b/asm/6502-Tiny-BASIC-master/Tiny_BASIC.docx
@@ -646,35 +646,73 @@
       </w:pPr>
       <w:r>
         <w:rPr/>
-        <w:t>INPUT &lt;variable&gt; [&lt;variable&gt; …]</w:t>
-      </w:r>
-    </w:p>
-    <w:p>
-      <w:pPr>
-        <w:pStyle w:val="Normal"/>
-        <w:rPr/>
-      </w:pPr>
-      <w:r>
-        <w:rPr/>
-        <w:t>Prints a question mark, gets the user’s input, converts to a number, then saves the value to the specified variable.</w:t>
-      </w:r>
-    </w:p>
-    <w:p>
-      <w:pPr>
-        <w:pStyle w:val="Heading2"/>
-        <w:rPr/>
-      </w:pPr>
-      <w:r>
-        <w:rPr/>
-        <w:t>[</w:t>
-      </w:r>
-      <w:r>
-        <w:rPr/>
-        <w:t xml:space="preserve">IRETURN </w:t>
-      </w:r>
-      <w:r>
-        <w:rPr/>
-        <w:t>| IRET]</w:t>
+        <w:t xml:space="preserve">INPUT </w:t>
+      </w:r>
+      <w:r>
+        <w:rPr/>
+        <w:t xml:space="preserve">[prompt] </w:t>
+      </w:r>
+      <w:r>
+        <w:rPr/>
+        <w:t>&lt;variable&gt; [&lt;variable&gt; …]</w:t>
+      </w:r>
+    </w:p>
+    <w:p>
+      <w:pPr>
+        <w:pStyle w:val="Normal"/>
+        <w:rPr/>
+      </w:pPr>
+      <w:r>
+        <w:rPr/>
+        <w:t xml:space="preserve">Prints a question mark, gets the user’s input, converts to a number, then saves the value to the specified variable. </w:t>
+      </w:r>
+      <w:r>
+        <w:rPr/>
+        <w:t>If a string follows the keyword then it is printed as a prompt. If the variable ends with a $ then a single character is read from the input.</w:t>
+      </w:r>
+    </w:p>
+    <w:p>
+      <w:pPr>
+        <w:pStyle w:val="Normal"/>
+        <w:rPr/>
+      </w:pPr>
+      <w:r>
+        <w:rPr/>
+        <w:t xml:space="preserve">Example : </w:t>
+      </w:r>
+    </w:p>
+    <w:p>
+      <w:pPr>
+        <w:pStyle w:val="Normal"/>
+        <w:rPr/>
+      </w:pPr>
+      <w:r>
+        <w:rPr/>
+        <w:t xml:space="preserve">      </w:t>
+      </w:r>
+      <w:r>
+        <w:rPr/>
+        <w:t>input "Enter a letter",a$</w:t>
+      </w:r>
+    </w:p>
+    <w:p>
+      <w:pPr>
+        <w:pStyle w:val="Normal"/>
+        <w:rPr/>
+      </w:pPr>
+      <w:r>
+        <w:rPr/>
+        <w:t>This will read a letter from the keyboard and stores the value in a</w:t>
+      </w:r>
+    </w:p>
+    <w:p>
+      <w:pPr>
+        <w:pStyle w:val="Heading2"/>
+        <w:rPr/>
+      </w:pPr>
+      <w:r>
+        <w:rPr/>
+        <w:t>[IRETURN | IRET]</w:t>
       </w:r>
     </w:p>
     <w:p>
@@ -714,33 +752,17 @@
       </w:pPr>
       <w:r>
         <w:rPr/>
-        <w:t>[</w:t>
-      </w:r>
-      <w:r>
-        <w:rPr/>
-        <w:t>LET</w:t>
-      </w:r>
-      <w:r>
-        <w:rPr/>
-        <w:t>]</w:t>
-      </w:r>
-      <w:r>
-        <w:rPr/>
-        <w:t xml:space="preserve"> &lt;variable&gt; = &lt;expression&gt;</w:t>
-      </w:r>
-    </w:p>
-    <w:p>
-      <w:pPr>
-        <w:pStyle w:val="Normal"/>
-        <w:rPr/>
-      </w:pPr>
-      <w:r>
-        <w:rPr/>
-        <w:t xml:space="preserve">Assigns a value to a variable.  Unlike some BASICs, BTB does not assume a LET.  Ie, you can’t just type “A = 42”, you must use “LET A = 42.”. </w:t>
-      </w:r>
-      <w:r>
-        <w:rPr/>
-        <w:t>Let is not required when assigning values to a variable</w:t>
+        <w:t>[LET] &lt;variable&gt; = &lt;expression&gt;</w:t>
+      </w:r>
+    </w:p>
+    <w:p>
+      <w:pPr>
+        <w:pStyle w:val="Normal"/>
+        <w:rPr/>
+      </w:pPr>
+      <w:r>
+        <w:rPr/>
+        <w:t>Assigns a value to a variable.  Unlike some BASICs, BTB does not assume a LET.  Ie, you can’t just type “A = 42”, you must use “LET A = 42.”. Let is not required when assigning values to a variable</w:t>
       </w:r>
     </w:p>
     <w:p>
@@ -760,11 +782,7 @@
       </w:pPr>
       <w:r>
         <w:rPr/>
-        <w:t xml:space="preserve">Loads the specified file into memory.  The file is just a text file, so you can edit programs using another editor, then load them with this command.  Note that this like typing in lines at the prompt, so if there is an existing program in memory and another is loaded, they are “merged” together. </w:t>
-      </w:r>
-      <w:r>
-        <w:rPr/>
-        <w:t>Filename must match the case on the directory listing.</w:t>
+        <w:t>Loads the specified file into memory.  The file is just a text file, so you can edit programs using another editor, then load them with this command.  Note that this like typing in lines at the prompt, so if there is an existing program in memory and another is loaded, they are “merged” together. Filename must match the case on the directory listing.</w:t>
       </w:r>
     </w:p>
     <w:p>
@@ -794,19 +812,7 @@
       </w:pPr>
       <w:r>
         <w:rPr/>
-        <w:t>[</w:t>
-      </w:r>
-      <w:r>
-        <w:rPr/>
-        <w:t xml:space="preserve">PRINT </w:t>
-      </w:r>
-      <w:r>
-        <w:rPr/>
-        <w:t>| PR | ?]</w:t>
-      </w:r>
-      <w:r>
-        <w:rPr/>
-        <w:t xml:space="preserve"> &lt;values&gt; [;|,]</w:t>
+        <w:t>[PRINT | PR | ?] &lt;values&gt; [;|,]</w:t>
       </w:r>
     </w:p>
     <w:p>
@@ -876,15 +882,7 @@
       </w:pPr>
       <w:r>
         <w:rPr/>
-        <w:t>[</w:t>
-      </w:r>
-      <w:r>
-        <w:rPr/>
-        <w:t xml:space="preserve">RETURN </w:t>
-      </w:r>
-      <w:r>
-        <w:rPr/>
-        <w:t>| RET]</w:t>
+        <w:t>[RETURN | RET]</w:t>
       </w:r>
     </w:p>
     <w:p>
@@ -1083,6 +1081,42 @@
       </w:pPr>
       <w:r>
         <w:rPr/>
+      </w:r>
+    </w:p>
+    <w:p>
+      <w:pPr>
+        <w:pStyle w:val="Heading2"/>
+        <w:rPr/>
+      </w:pPr>
+      <w:r>
+        <w:rPr/>
+        <w:t>Multi Statement lines</w:t>
+      </w:r>
+    </w:p>
+    <w:p>
+      <w:pPr>
+        <w:pStyle w:val="Normal"/>
+        <w:rPr/>
+      </w:pPr>
+      <w:r>
+        <w:rPr/>
+        <w:t xml:space="preserve"> </w:t>
+      </w:r>
+      <w:r>
+        <w:rPr/>
+        <w:t>A colon may be used to place more than one statement on a line. Any line  starting with an if statement will only execute the remainder of the line if the expression is true. Even when containing  a : and more statements.</w:t>
+      </w:r>
+    </w:p>
+    <w:p>
+      <w:pPr>
+        <w:pStyle w:val="Heading1"/>
+        <w:rPr/>
+      </w:pPr>
+      <w:r>
+        <w:rPr/>
+      </w:r>
+      <w:r>
+        <w:br w:type="page"/>
       </w:r>
     </w:p>
     <w:p>

</xml_diff>

<commit_message>
Fix TSB instruction, Added fixes to Tinybasic <> = > < are now part of expresions [6502] * NEW: Made relational operators part of expresion evaluationreturn true and false * BUG: Fixed 6502 TSB test and set byte instruction * New: Game Tunnels and traps * OPT: MYTB is now almost apple basic complient
</commit_message>
<xml_diff>
--- a/asm/6502-Tiny-BASIC-master/Tiny_BASIC.docx
+++ b/asm/6502-Tiny-BASIC-master/Tiny_BASIC.docx
@@ -628,47 +628,55 @@
         <w:rPr/>
         <w:t>IF &lt;expression&gt; [THEN] &lt;statement&gt;</w:t>
       </w:r>
-    </w:p>
-    <w:p>
-      <w:pPr>
-        <w:pStyle w:val="Normal"/>
-        <w:rPr/>
-      </w:pPr>
-      <w:r>
-        <w:rPr/>
-        <w:t>If the expression evaluates to a non-zero value then the code following THEN will be executed. THEN Keyword is optional.</w:t>
-      </w:r>
-    </w:p>
-    <w:p>
-      <w:pPr>
-        <w:pStyle w:val="Heading2"/>
-        <w:rPr/>
-      </w:pPr>
-      <w:r>
-        <w:rPr/>
-        <w:t xml:space="preserve">INPUT </w:t>
-      </w:r>
-      <w:r>
-        <w:rPr/>
-        <w:t xml:space="preserve">[prompt] </w:t>
-      </w:r>
-      <w:r>
-        <w:rPr/>
-        <w:t>&lt;variable&gt; [&lt;variable&gt; …]</w:t>
-      </w:r>
-    </w:p>
-    <w:p>
-      <w:pPr>
-        <w:pStyle w:val="Normal"/>
-        <w:rPr/>
-      </w:pPr>
-      <w:r>
-        <w:rPr/>
-        <w:t xml:space="preserve">Prints a question mark, gets the user’s input, converts to a number, then saves the value to the specified variable. </w:t>
-      </w:r>
-      <w:r>
-        <w:rPr/>
-        <w:t>If a string follows the keyword then it is printed as a prompt. If the variable ends with a $ then a single character is read from the input.</w:t>
+      <w:r>
+        <w:rPr/>
+        <w:t>[:&lt;statement&gt;]</w:t>
+      </w:r>
+    </w:p>
+    <w:p>
+      <w:pPr>
+        <w:pStyle w:val="Normal"/>
+        <w:rPr/>
+      </w:pPr>
+      <w:r>
+        <w:rPr/>
+        <w:t xml:space="preserve">If the expression evaluates to a non-zero value then the </w:t>
+      </w:r>
+      <w:r>
+        <w:rPr/>
+        <w:t>statements</w:t>
+      </w:r>
+      <w:r>
+        <w:rPr/>
+        <w:t xml:space="preserve"> following THEN will be executed. THEN Keyword is optional.</w:t>
+      </w:r>
+    </w:p>
+    <w:p>
+      <w:pPr>
+        <w:pStyle w:val="Heading2"/>
+        <w:rPr/>
+      </w:pPr>
+      <w:r>
+        <w:rPr/>
+        <w:t xml:space="preserve">INPUT [prompt </w:t>
+      </w:r>
+      <w:r>
+        <w:rPr/>
+        <w:t xml:space="preserve">string ; </w:t>
+      </w:r>
+      <w:r>
+        <w:rPr/>
+        <w:t>] &lt;variable&gt; [,&lt;variable&gt; …]</w:t>
+      </w:r>
+    </w:p>
+    <w:p>
+      <w:pPr>
+        <w:pStyle w:val="Normal"/>
+        <w:rPr/>
+      </w:pPr>
+      <w:r>
+        <w:rPr/>
+        <w:t>Prints a question mark, gets the user’s input, converts to a number, then saves the value to the specified variable. If a string follows the keyword then it is printed as a prompt. If the variable ends with a $ then a single character is read from the input.</w:t>
       </w:r>
     </w:p>
     <w:p>
@@ -1109,14 +1117,12 @@
     </w:p>
     <w:p>
       <w:pPr>
-        <w:pStyle w:val="Heading1"/>
-        <w:rPr/>
-      </w:pPr>
-      <w:r>
-        <w:rPr/>
-      </w:r>
-      <w:r>
-        <w:br w:type="page"/>
+        <w:pStyle w:val="Normal"/>
+        <w:rPr/>
+      </w:pPr>
+      <w:r>
+        <w:rPr/>
+        <w:t>&lt;statement&gt;[:&lt;statement]..    as many statement than can fit in 256 characters</w:t>
       </w:r>
     </w:p>
     <w:p>

</xml_diff>

<commit_message>
MAny Updates and fixes, New Tiny Basic [6502] * BUG: Fixed 6502 shl and rol Obviously not well tested * New: TB games and test programs added [Tiny Basic] * NEW: Support for Tasks, Time sliced byt instruction count * NEW: Task(line num), etask - end task , ntask - release Time slice next task, stat(task id)- task status, kill <Task id> * NEW: Test programs for tasks, and task management * NEW: Allow Variables to have subscripts A[1 to 26] B[1-25] C[1-24]..., Array SubScript starts at 1 and max is dependent upon variable used * OPT: Updated tiny basic manual with new instruction, array support
</commit_message>
<xml_diff>
--- a/asm/6502-Tiny-BASIC-master/Tiny_BASIC.docx
+++ b/asm/6502-Tiny-BASIC-master/Tiny_BASIC.docx
@@ -63,7 +63,7 @@
         <w:rPr>
           <w:rFonts w:ascii="Calibri" w:hAnsi="Calibri" w:asciiTheme="majorHAnsi" w:hAnsiTheme="majorHAnsi"/>
         </w:rPr>
-        <w:t>Version 0.5</w:t>
+        <w:t>Version  1.0</w:t>
       </w:r>
     </w:p>
     <w:p>
@@ -113,15 +113,6 @@
       </w:pPr>
       <w:r>
         <w:rPr/>
-      </w:r>
-    </w:p>
-    <w:p>
-      <w:pPr>
-        <w:pStyle w:val="Normal"/>
-        <w:rPr/>
-      </w:pPr>
-      <w:r>
-        <w:rPr/>
         <w:t>Ever since reading the first year of Dr. Dobb’s Journal of Computer Calisthenics and Orthodontia (yes, that was the original name of the magazine), I wanted to write a tiny BASIC interpreter using the intermediate language (IL) method.  The first couple years of DDJ printed source code to several BASICs but none of them used IL.</w:t>
       </w:r>
     </w:p>
@@ -266,16 +257,29 @@
       </w:pPr>
       <w:r>
         <w:rPr/>
+        <w:t>Variables may be subscripted  var[&lt;expr&gt;]. Any Variable may be subscripted up to end of the variable SET. For example A may have 1 to 26 subscripts representing A-Z in the variable set. B may have subscripts 1 to 25 representing b to z and so forth up to Z which may only have a single subscript 1 . Subscripts start at 1.</w:t>
+      </w:r>
+    </w:p>
+    <w:p>
+      <w:pPr>
+        <w:pStyle w:val="Normal"/>
+        <w:rPr/>
+      </w:pPr>
+      <w:r>
+        <w:rPr/>
+      </w:r>
+    </w:p>
+    <w:p>
+      <w:pPr>
+        <w:pStyle w:val="Normal"/>
+        <w:rPr/>
+      </w:pPr>
+      <w:r>
+        <w:rPr/>
         <w:t>Numbers are signed 16 bit integers, with a range of -32768 to 32767.</w:t>
       </w:r>
-    </w:p>
-    <w:p>
-      <w:pPr>
-        <w:pStyle w:val="Normal"/>
-        <w:rPr/>
-      </w:pPr>
-      <w:r>
-        <w:rPr/>
+      <w:r>
+        <w:br w:type="page"/>
       </w:r>
     </w:p>
     <w:p>
@@ -285,6 +289,600 @@
       </w:pPr>
       <w:r>
         <w:rPr/>
+        <w:t>Expressions/Functions</w:t>
+      </w:r>
+    </w:p>
+    <w:p>
+      <w:pPr>
+        <w:pStyle w:val="Heading2"/>
+        <w:rPr/>
+      </w:pPr>
+      <w:r>
+        <w:rPr/>
+        <w:t>ABS(&lt;number&gt;)</w:t>
+      </w:r>
+    </w:p>
+    <w:p>
+      <w:pPr>
+        <w:pStyle w:val="Normal"/>
+        <w:rPr/>
+      </w:pPr>
+      <w:r>
+        <w:rPr/>
+        <w:t>Returns the absolute value of the number.</w:t>
+      </w:r>
+    </w:p>
+    <w:p>
+      <w:pPr>
+        <w:pStyle w:val="Heading2"/>
+        <w:rPr/>
+      </w:pPr>
+      <w:r>
+        <w:rPr/>
+        <w:t>FREE()</w:t>
+      </w:r>
+    </w:p>
+    <w:p>
+      <w:pPr>
+        <w:pStyle w:val="Normal"/>
+        <w:rPr/>
+      </w:pPr>
+      <w:r>
+        <w:rPr/>
+        <w:t>Returns the number of free bytes for user programs.</w:t>
+      </w:r>
+    </w:p>
+    <w:p>
+      <w:pPr>
+        <w:pStyle w:val="Heading2"/>
+        <w:rPr/>
+      </w:pPr>
+      <w:r>
+        <w:rPr/>
+        <w:t>CALL(&lt;Address expression&gt;,&lt;Value Expression&gt;)</w:t>
+      </w:r>
+    </w:p>
+    <w:p>
+      <w:pPr>
+        <w:pStyle w:val="Normal"/>
+        <w:rPr/>
+      </w:pPr>
+      <w:r>
+        <w:rPr/>
+        <w:t xml:space="preserve">Call a system function with optionally passing a value in Accumulator. </w:t>
+      </w:r>
+    </w:p>
+    <w:p>
+      <w:pPr>
+        <w:pStyle w:val="Normal"/>
+        <w:rPr/>
+      </w:pPr>
+      <w:r>
+        <w:rPr/>
+        <w:t>The Call returns what ever is in the Accumulator when the system function returns.</w:t>
+      </w:r>
+    </w:p>
+    <w:p>
+      <w:pPr>
+        <w:pStyle w:val="Heading2"/>
+        <w:rPr/>
+      </w:pPr>
+      <w:r>
+        <w:rPr/>
+        <w:t>GETCH()</w:t>
+      </w:r>
+    </w:p>
+    <w:p>
+      <w:pPr>
+        <w:pStyle w:val="Normal"/>
+        <w:rPr/>
+      </w:pPr>
+      <w:r>
+        <w:rPr/>
+        <w:t>Returns the next character from the tty keyboard.</w:t>
+      </w:r>
+    </w:p>
+    <w:p>
+      <w:pPr>
+        <w:pStyle w:val="Heading2"/>
+        <w:rPr/>
+      </w:pPr>
+      <w:r>
+        <w:rPr/>
+        <w:t>RND(&lt;upper limit&gt;)</w:t>
+      </w:r>
+    </w:p>
+    <w:p>
+      <w:pPr>
+        <w:pStyle w:val="Normal"/>
+        <w:rPr/>
+      </w:pPr>
+      <w:r>
+        <w:rPr/>
+        <w:t>Returns a random number from 1 to limit.  If limit is not specified, it is set to 32767</w:t>
+      </w:r>
+    </w:p>
+    <w:p>
+      <w:pPr>
+        <w:pStyle w:val="Heading2"/>
+        <w:rPr/>
+      </w:pPr>
+      <w:r>
+        <w:rPr/>
+        <w:t>PEEK(&lt;address expression&gt;)</w:t>
+      </w:r>
+    </w:p>
+    <w:p>
+      <w:pPr>
+        <w:pStyle w:val="Normal"/>
+        <w:rPr/>
+      </w:pPr>
+      <w:r>
+        <w:rPr/>
+        <w:t>Returns the value at the specified location. Treats address value as unsigned.</w:t>
+      </w:r>
+    </w:p>
+    <w:p>
+      <w:pPr>
+        <w:pStyle w:val="Heading1"/>
+        <w:rPr/>
+      </w:pPr>
+      <w:r>
+        <w:rPr/>
+        <w:t>Commands</w:t>
+      </w:r>
+    </w:p>
+    <w:p>
+      <w:pPr>
+        <w:pStyle w:val="Heading2"/>
+        <w:rPr/>
+      </w:pPr>
+      <w:r>
+        <w:rPr/>
+        <w:t>CLS</w:t>
+      </w:r>
+    </w:p>
+    <w:p>
+      <w:pPr>
+        <w:pStyle w:val="Normal"/>
+        <w:rPr/>
+      </w:pPr>
+      <w:r>
+        <w:rPr/>
+        <w:t xml:space="preserve">Clear the screen by sending the ANSI  ESC[3J  sequence </w:t>
+      </w:r>
+    </w:p>
+    <w:p>
+      <w:pPr>
+        <w:pStyle w:val="Heading2"/>
+        <w:rPr/>
+      </w:pPr>
+      <w:r>
+        <w:rPr/>
+        <w:t>DIR</w:t>
+      </w:r>
+    </w:p>
+    <w:p>
+      <w:pPr>
+        <w:pStyle w:val="Normal"/>
+        <w:rPr/>
+      </w:pPr>
+      <w:r>
+        <w:rPr/>
+        <w:t>Lists the content of the disk.</w:t>
+      </w:r>
+    </w:p>
+    <w:p>
+      <w:pPr>
+        <w:pStyle w:val="Heading2"/>
+        <w:rPr/>
+      </w:pPr>
+      <w:r>
+        <w:rPr/>
+        <w:t>END</w:t>
+      </w:r>
+    </w:p>
+    <w:p>
+      <w:pPr>
+        <w:pStyle w:val="Normal"/>
+        <w:rPr/>
+      </w:pPr>
+      <w:r>
+        <w:rPr/>
+        <w:t>Stops the currently running program, returning the user to the prompt.</w:t>
+      </w:r>
+    </w:p>
+    <w:p>
+      <w:pPr>
+        <w:pStyle w:val="Heading2"/>
+        <w:rPr/>
+      </w:pPr>
+      <w:r>
+        <w:rPr/>
+        <w:t>ERASE &lt;File Name&gt;</w:t>
+      </w:r>
+    </w:p>
+    <w:p>
+      <w:pPr>
+        <w:pStyle w:val="Normal"/>
+        <w:rPr/>
+      </w:pPr>
+      <w:r>
+        <w:rPr/>
+        <w:t>Delete file from the disk.</w:t>
+      </w:r>
+    </w:p>
+    <w:p>
+      <w:pPr>
+        <w:pStyle w:val="Heading2"/>
+        <w:rPr/>
+      </w:pPr>
+      <w:r>
+        <w:rPr/>
+        <w:t>EXIT</w:t>
+      </w:r>
+    </w:p>
+    <w:p>
+      <w:pPr>
+        <w:pStyle w:val="Normal"/>
+        <w:rPr/>
+      </w:pPr>
+      <w:r>
+        <w:rPr/>
+        <w:t>Returns back to the underlying OS/Monitor.</w:t>
+      </w:r>
+    </w:p>
+    <w:p>
+      <w:pPr>
+        <w:pStyle w:val="Heading2"/>
+        <w:rPr/>
+      </w:pPr>
+      <w:r>
+        <w:rPr/>
+        <w:t>GOTO &lt;expression&gt;</w:t>
+      </w:r>
+    </w:p>
+    <w:p>
+      <w:pPr>
+        <w:pStyle w:val="Normal"/>
+        <w:rPr/>
+      </w:pPr>
+      <w:r>
+        <w:rPr/>
+        <w:t>Computes the value of the expression and then jumps to that line number, or the next line after it, if that specific line does not exist.</w:t>
+      </w:r>
+    </w:p>
+    <w:p>
+      <w:pPr>
+        <w:pStyle w:val="Heading2"/>
+        <w:rPr/>
+      </w:pPr>
+      <w:r>
+        <w:rPr/>
+        <w:t>GOSUB &lt;expression&gt;</w:t>
+      </w:r>
+    </w:p>
+    <w:p>
+      <w:pPr>
+        <w:pStyle w:val="Normal"/>
+        <w:rPr/>
+      </w:pPr>
+      <w:r>
+        <w:rPr/>
+        <w:t>Compute the value of the expression and then calls a subroutine at that line, or the next line after it.  Return back to the calling point with the RETURN keyword.</w:t>
+      </w:r>
+    </w:p>
+    <w:p>
+      <w:pPr>
+        <w:pStyle w:val="Heading2"/>
+        <w:rPr/>
+      </w:pPr>
+      <w:r>
+        <w:rPr/>
+        <w:t>IF &lt;expression&gt; [THEN] &lt;statement&gt;[:&lt;statement&gt;]</w:t>
+      </w:r>
+    </w:p>
+    <w:p>
+      <w:pPr>
+        <w:pStyle w:val="Normal"/>
+        <w:rPr/>
+      </w:pPr>
+      <w:r>
+        <w:rPr/>
+        <w:t>If the expression evaluates to a non-zero value then the statements following THEN will be executed. THEN Keyword is optional.</w:t>
+      </w:r>
+    </w:p>
+    <w:p>
+      <w:pPr>
+        <w:pStyle w:val="Heading2"/>
+        <w:rPr/>
+      </w:pPr>
+      <w:r>
+        <w:rPr/>
+        <w:t>INPUT [prompt string ; ] &lt;variable&gt; [,&lt;variable&gt; …]</w:t>
+      </w:r>
+    </w:p>
+    <w:p>
+      <w:pPr>
+        <w:pStyle w:val="Normal"/>
+        <w:rPr/>
+      </w:pPr>
+      <w:r>
+        <w:rPr/>
+        <w:t>Prints a question mark, gets the user’s input, converts to a number, then saves the value to the specified variable. If a string follows the keyword then it is printed as a prompt. If the variable ends with a $ then a single character is read from the input.</w:t>
+      </w:r>
+    </w:p>
+    <w:p>
+      <w:pPr>
+        <w:pStyle w:val="Normal"/>
+        <w:rPr/>
+      </w:pPr>
+      <w:r>
+        <w:rPr/>
+        <w:t xml:space="preserve">Example : </w:t>
+      </w:r>
+    </w:p>
+    <w:p>
+      <w:pPr>
+        <w:pStyle w:val="Normal"/>
+        <w:rPr/>
+      </w:pPr>
+      <w:r>
+        <w:rPr/>
+        <w:t xml:space="preserve">      </w:t>
+      </w:r>
+      <w:r>
+        <w:rPr/>
+        <w:t>input "Enter a letter",a$</w:t>
+      </w:r>
+    </w:p>
+    <w:p>
+      <w:pPr>
+        <w:pStyle w:val="Normal"/>
+        <w:rPr/>
+      </w:pPr>
+      <w:r>
+        <w:rPr/>
+        <w:t>This will read a letter from the keyboard and stores the value in a</w:t>
+      </w:r>
+    </w:p>
+    <w:p>
+      <w:pPr>
+        <w:pStyle w:val="Heading2"/>
+        <w:rPr/>
+      </w:pPr>
+      <w:r>
+        <w:rPr/>
+        <w:t>[LET] &lt;variable&gt; = &lt;expression&gt;</w:t>
+      </w:r>
+    </w:p>
+    <w:p>
+      <w:pPr>
+        <w:pStyle w:val="Normal"/>
+        <w:rPr/>
+      </w:pPr>
+      <w:r>
+        <w:rPr/>
+        <w:t>Assigns a value to a variable.  Unlike some BASICs, BTB does not assume a LET.  Ie, you can’t just type “A = 42”, you must use “LET A = 42.”. Let is not required when assigning values to a variable. If the subscript form of a variable is used then LET is required.</w:t>
+      </w:r>
+    </w:p>
+    <w:p>
+      <w:pPr>
+        <w:pStyle w:val="Heading2"/>
+        <w:rPr/>
+      </w:pPr>
+      <w:r>
+        <w:rPr/>
+        <w:t>LOAD &lt;filename&gt;</w:t>
+      </w:r>
+    </w:p>
+    <w:p>
+      <w:pPr>
+        <w:pStyle w:val="Normal"/>
+        <w:rPr/>
+      </w:pPr>
+      <w:r>
+        <w:rPr/>
+        <w:t>Loads the specified file into memory.  The file is just a text file, so you can edit programs using another editor, then load them with this command.  Note that this like typing in lines at the prompt, so if there is an existing program in memory and another is loaded, they are “merged” together. Filename must match the case on the directory listing.</w:t>
+      </w:r>
+    </w:p>
+    <w:p>
+      <w:pPr>
+        <w:pStyle w:val="Heading2"/>
+        <w:rPr/>
+      </w:pPr>
+      <w:r>
+        <w:rPr/>
+        <w:t>NEW</w:t>
+      </w:r>
+    </w:p>
+    <w:p>
+      <w:pPr>
+        <w:pStyle w:val="Normal"/>
+        <w:rPr/>
+      </w:pPr>
+      <w:r>
+        <w:rPr/>
+        <w:t>This clears the program currently in memory.  There is no mercy, no second chances, and no confirmation.  The existing program is gone, instantly.</w:t>
+      </w:r>
+    </w:p>
+    <w:p>
+      <w:pPr>
+        <w:pStyle w:val="Heading2"/>
+        <w:rPr/>
+      </w:pPr>
+      <w:r>
+        <w:rPr/>
+        <w:t>POKE &lt;address-expression&gt;, &lt;byte Value expression&gt;</w:t>
+      </w:r>
+    </w:p>
+    <w:p>
+      <w:pPr>
+        <w:pStyle w:val="Normal"/>
+        <w:rPr/>
+      </w:pPr>
+      <w:r>
+        <w:rPr/>
+        <w:t>Sets the memory address to the specified byte value</w:t>
+      </w:r>
+    </w:p>
+    <w:p>
+      <w:pPr>
+        <w:pStyle w:val="Heading2"/>
+        <w:rPr/>
+      </w:pPr>
+      <w:r>
+        <w:rPr/>
+        <w:t>[PRINT | PR | ?] &lt;values&gt; [;|,]</w:t>
+      </w:r>
+    </w:p>
+    <w:p>
+      <w:pPr>
+        <w:pStyle w:val="Normal"/>
+        <w:rPr/>
+      </w:pPr>
+      <w:r>
+        <w:rPr/>
+        <w:t>Print can have quoted strings, commas, semicolons, numbers and variables.  Commas move to the next tab stop, while semicolons don’t advance the cursor.</w:t>
+      </w:r>
+    </w:p>
+    <w:p>
+      <w:pPr>
+        <w:pStyle w:val="Normal"/>
+        <w:rPr/>
+      </w:pPr>
+      <w:r>
+        <w:rPr/>
+        <w:t>Using the ? Reduces the size of the program and speeds execution.</w:t>
+      </w:r>
+    </w:p>
+    <w:p>
+      <w:pPr>
+        <w:pStyle w:val="Normal"/>
+        <w:rPr/>
+      </w:pPr>
+      <w:r>
+        <w:rPr/>
+        <w:t>Print by its self prints a CR LF</w:t>
+      </w:r>
+    </w:p>
+    <w:p>
+      <w:pPr>
+        <w:pStyle w:val="Normal"/>
+        <w:rPr/>
+      </w:pPr>
+      <w:r>
+        <w:rPr/>
+        <w:t>A comma or semi colon at the end will not output the CRLF.</w:t>
+      </w:r>
+    </w:p>
+    <w:p>
+      <w:pPr>
+        <w:pStyle w:val="Heading2"/>
+        <w:rPr/>
+      </w:pPr>
+      <w:r>
+        <w:rPr/>
+        <w:t>PUTCH &lt;expression&gt;</w:t>
+      </w:r>
+    </w:p>
+    <w:p>
+      <w:pPr>
+        <w:pStyle w:val="Normal"/>
+        <w:rPr/>
+      </w:pPr>
+      <w:r>
+        <w:rPr/>
+        <w:t>Put a character to the output device. Range is  0-255</w:t>
+      </w:r>
+    </w:p>
+    <w:p>
+      <w:pPr>
+        <w:pStyle w:val="Heading2"/>
+        <w:rPr/>
+      </w:pPr>
+      <w:r>
+        <w:rPr/>
+        <w:t>REM [&lt;comments&gt;]</w:t>
+      </w:r>
+    </w:p>
+    <w:p>
+      <w:pPr>
+        <w:pStyle w:val="Normal"/>
+        <w:rPr/>
+      </w:pPr>
+      <w:r>
+        <w:rPr/>
+        <w:t>The rest of the line is ignored.  It is a comment.  It is not mandatory to have any text after the REM keyword.  Comments made code easier to read, but they also take time to execute, so too many comments can slow down the code.</w:t>
+      </w:r>
+    </w:p>
+    <w:p>
+      <w:pPr>
+        <w:pStyle w:val="Heading2"/>
+        <w:rPr/>
+      </w:pPr>
+      <w:r>
+        <w:rPr/>
+        <w:t>[RETURN | RET]</w:t>
+      </w:r>
+    </w:p>
+    <w:p>
+      <w:pPr>
+        <w:pStyle w:val="Normal"/>
+        <w:rPr/>
+      </w:pPr>
+      <w:r>
+        <w:rPr/>
+        <w:t>Will return to the next statement following the GOSUB which brought the program to this subroutine.</w:t>
+      </w:r>
+    </w:p>
+    <w:p>
+      <w:pPr>
+        <w:pStyle w:val="Heading2"/>
+        <w:rPr/>
+      </w:pPr>
+      <w:r>
+        <w:rPr/>
+        <w:t>RUN</w:t>
+      </w:r>
+    </w:p>
+    <w:p>
+      <w:pPr>
+        <w:pStyle w:val="Normal"/>
+        <w:rPr/>
+      </w:pPr>
+      <w:r>
+        <w:rPr/>
+        <w:t>Begins execution of the program currently in memory starting at the lowest line number.</w:t>
+      </w:r>
+    </w:p>
+    <w:p>
+      <w:pPr>
+        <w:pStyle w:val="Heading2"/>
+        <w:rPr/>
+      </w:pPr>
+      <w:r>
+        <w:rPr/>
+        <w:t>SAVE &lt;filename&gt;</w:t>
+      </w:r>
+    </w:p>
+    <w:p>
+      <w:pPr>
+        <w:pStyle w:val="Normal"/>
+        <w:rPr/>
+      </w:pPr>
+      <w:r>
+        <w:rPr/>
+        <w:t>Save the current program to the specified filename.  Note that the filename is used exactly as specified; nothing (like “.BAS”) is automatically added.</w:t>
+      </w:r>
+    </w:p>
+    <w:p>
+      <w:pPr>
+        <w:pStyle w:val="Normal"/>
+        <w:rPr/>
+      </w:pPr>
+      <w:r>
+        <w:rPr/>
       </w:r>
       <w:r>
         <w:br w:type="page"/>
@@ -297,156 +895,157 @@
       </w:pPr>
       <w:r>
         <w:rPr/>
-        <w:t>Expressions</w:t>
-      </w:r>
-    </w:p>
-    <w:p>
-      <w:pPr>
-        <w:pStyle w:val="Normal"/>
-        <w:rPr/>
-      </w:pPr>
-      <w:r>
-        <w:rPr/>
-      </w:r>
-    </w:p>
-    <w:p>
-      <w:pPr>
-        <w:pStyle w:val="Heading2"/>
-        <w:rPr/>
-      </w:pPr>
-      <w:r>
-        <w:rPr/>
-        <w:t>ABS(&lt;number&gt;)</w:t>
-      </w:r>
-    </w:p>
-    <w:p>
-      <w:pPr>
-        <w:pStyle w:val="Normal"/>
-        <w:rPr/>
-      </w:pPr>
-      <w:r>
-        <w:rPr/>
-        <w:t>Returns the absolute value of the number.</w:t>
-      </w:r>
-    </w:p>
-    <w:p>
-      <w:pPr>
-        <w:pStyle w:val="Heading2"/>
-        <w:rPr/>
-      </w:pPr>
-      <w:r>
-        <w:rPr/>
-        <w:t>FREE()</w:t>
-      </w:r>
-    </w:p>
-    <w:p>
-      <w:pPr>
-        <w:pStyle w:val="Normal"/>
-        <w:rPr/>
-      </w:pPr>
-      <w:r>
-        <w:rPr/>
-        <w:t>Returns the number of free bytes for user programs.</w:t>
-      </w:r>
-    </w:p>
-    <w:p>
-      <w:pPr>
-        <w:pStyle w:val="Heading2"/>
-        <w:rPr/>
-      </w:pPr>
-      <w:r>
-        <w:rPr/>
-        <w:t>GETCH()</w:t>
-      </w:r>
-    </w:p>
-    <w:p>
-      <w:pPr>
-        <w:pStyle w:val="Normal"/>
-        <w:rPr/>
-      </w:pPr>
-      <w:r>
-        <w:rPr/>
-        <w:t>Returns the next character from the tty keyboard.</w:t>
-      </w:r>
-    </w:p>
-    <w:p>
-      <w:pPr>
-        <w:pStyle w:val="Heading2"/>
-        <w:rPr/>
-      </w:pPr>
-      <w:r>
-        <w:rPr/>
-        <w:t>PUTCH(&lt;expression&gt;)</w:t>
-      </w:r>
-    </w:p>
-    <w:p>
-      <w:pPr>
-        <w:pStyle w:val="Normal"/>
-        <w:rPr/>
-      </w:pPr>
-      <w:r>
-        <w:rPr/>
-        <w:t>Put a character to the output device</w:t>
-      </w:r>
-    </w:p>
-    <w:p>
-      <w:pPr>
-        <w:pStyle w:val="Heading2"/>
-        <w:rPr/>
-      </w:pPr>
-      <w:r>
-        <w:rPr/>
-        <w:t>RND(&lt;upper limit&gt;)</w:t>
-      </w:r>
-    </w:p>
-    <w:p>
-      <w:pPr>
-        <w:pStyle w:val="Normal"/>
-        <w:rPr/>
-      </w:pPr>
-      <w:r>
-        <w:rPr/>
-        <w:t>Returns a random number from 1 to limit.  If limit is not specified, it is set to 32767</w:t>
-      </w:r>
-    </w:p>
-    <w:p>
-      <w:pPr>
-        <w:pStyle w:val="Heading2"/>
-        <w:rPr/>
-      </w:pPr>
-      <w:r>
-        <w:rPr/>
-        <w:t>PEEK(&lt;address expression&gt;)</w:t>
-      </w:r>
-    </w:p>
-    <w:p>
-      <w:pPr>
-        <w:pStyle w:val="Normal"/>
-        <w:rPr/>
-      </w:pPr>
-      <w:r>
-        <w:rPr/>
-        <w:t>Returns the value at the specified location. Treats address value as unsigned.</w:t>
-      </w:r>
-    </w:p>
-    <w:p>
-      <w:pPr>
-        <w:pStyle w:val="Heading2"/>
-        <w:rPr/>
-      </w:pPr>
-      <w:r>
-        <w:rPr/>
-        <w:t>POKE(&lt;address-expression&gt;, &lt;byte Value expression&gt;)</w:t>
-      </w:r>
-    </w:p>
-    <w:p>
-      <w:pPr>
-        <w:pStyle w:val="Normal"/>
-        <w:rPr/>
-      </w:pPr>
-      <w:r>
-        <w:rPr/>
-        <w:t>Sets the memory address to the specified byte value</w:t>
+        <w:t>TASKS and TASK MANAGEMENT</w:t>
+      </w:r>
+    </w:p>
+    <w:p>
+      <w:pPr>
+        <w:pStyle w:val="Normal"/>
+        <w:rPr/>
+      </w:pPr>
+      <w:r>
+        <w:rPr/>
+        <w:t>Co-operative multitasking is supported by Tiny Basic.  There are 10 available task entries , The Main Task always uses the first entry leaving 9 available entries for user tasks. The following TASK management commands and functions are available.</w:t>
+      </w:r>
+    </w:p>
+    <w:p>
+      <w:pPr>
+        <w:pStyle w:val="Normal"/>
+        <w:rPr/>
+      </w:pPr>
+      <w:r>
+        <w:rPr/>
+        <w:t>Time slices are set to 20 Basic Statements. A statement is any single Basic statement.</w:t>
+      </w:r>
+    </w:p>
+    <w:p>
+      <w:pPr>
+        <w:pStyle w:val="Normal"/>
+        <w:rPr/>
+      </w:pPr>
+      <w:r>
+        <w:rPr/>
+        <w:t>Example:</w:t>
+      </w:r>
+    </w:p>
+    <w:p>
+      <w:pPr>
+        <w:pStyle w:val="Normal"/>
+        <w:rPr/>
+      </w:pPr>
+      <w:r>
+        <w:rPr/>
+        <w:t xml:space="preserve">'if expression' is a statement 'Then Print "a"' is a statement etc. </w:t>
+      </w:r>
+    </w:p>
+    <w:p>
+      <w:pPr>
+        <w:pStyle w:val="Normal"/>
+        <w:rPr/>
+      </w:pPr>
+      <w:r>
+        <w:rPr/>
+        <w:t>Tasks may not call GOSUB at the moment.</w:t>
+      </w:r>
+    </w:p>
+    <w:p>
+      <w:pPr>
+        <w:pStyle w:val="Heading2"/>
+        <w:rPr/>
+      </w:pPr>
+      <w:r>
+        <w:rPr/>
+        <w:t xml:space="preserve">TASK(&lt;Line Number expression&gt;) </w:t>
+      </w:r>
+    </w:p>
+    <w:p>
+      <w:pPr>
+        <w:pStyle w:val="Normal"/>
+        <w:rPr/>
+      </w:pPr>
+      <w:r>
+        <w:rPr/>
+        <w:t>This creates a new task starting at the specified line number. This function returns the PID of the new task. If this function is called with a line number of zero it returns the PID of the current TASK.</w:t>
+      </w:r>
+    </w:p>
+    <w:p>
+      <w:pPr>
+        <w:pStyle w:val="Heading2"/>
+        <w:rPr/>
+      </w:pPr>
+      <w:r>
+        <w:rPr/>
+        <w:t>ETASK</w:t>
+      </w:r>
+    </w:p>
+    <w:p>
+      <w:pPr>
+        <w:pStyle w:val="Normal"/>
+        <w:rPr/>
+      </w:pPr>
+      <w:r>
+        <w:rPr/>
+        <w:t xml:space="preserve">This may be used withing an executing task to end this task. If used within the MAIN  Line It acts the same as and END statement. </w:t>
+      </w:r>
+    </w:p>
+    <w:p>
+      <w:pPr>
+        <w:pStyle w:val="Heading2"/>
+        <w:rPr/>
+      </w:pPr>
+      <w:r>
+        <w:rPr/>
+        <w:t>NTASK</w:t>
+      </w:r>
+    </w:p>
+    <w:p>
+      <w:pPr>
+        <w:pStyle w:val="Normal"/>
+        <w:rPr/>
+      </w:pPr>
+      <w:r>
+        <w:rPr/>
+        <w:t>This Release the rest of the tasks time slice to the system. Execution of the task continues at the next statement when the task receives another time slice.</w:t>
+      </w:r>
+    </w:p>
+    <w:p>
+      <w:pPr>
+        <w:pStyle w:val="Heading2"/>
+        <w:rPr/>
+      </w:pPr>
+      <w:r>
+        <w:rPr/>
+        <w:t>STAT(&lt;Task PID – expression&gt;)</w:t>
+      </w:r>
+    </w:p>
+    <w:p>
+      <w:pPr>
+        <w:pStyle w:val="Normal"/>
+        <w:rPr/>
+      </w:pPr>
+      <w:r>
+        <w:rPr/>
+        <w:t>Returns the 0 if the task has stopped, 1 otherwise.</w:t>
+      </w:r>
+    </w:p>
+    <w:p>
+      <w:pPr>
+        <w:pStyle w:val="Heading2"/>
+        <w:rPr/>
+      </w:pPr>
+      <w:r>
+        <w:rPr/>
+        <w:t>KILL &lt;Task PID – expression&gt;</w:t>
+      </w:r>
+    </w:p>
+    <w:p>
+      <w:pPr>
+        <w:pStyle w:val="Normal"/>
+        <w:rPr/>
+      </w:pPr>
+      <w:r>
+        <w:rPr/>
+        <w:t>Kills the task specified by the expression should be 1-9.</w:t>
       </w:r>
     </w:p>
     <w:p>
@@ -456,261 +1055,46 @@
       </w:pPr>
       <w:r>
         <w:rPr/>
-        <w:t>Commands</w:t>
-      </w:r>
-    </w:p>
-    <w:p>
-      <w:pPr>
-        <w:pStyle w:val="Heading2"/>
-        <w:rPr/>
-      </w:pPr>
-      <w:r>
-        <w:rPr/>
-        <w:t>CALL(&lt;Address expression&gt;,&lt;Value Expression&gt;)</w:t>
-      </w:r>
-    </w:p>
-    <w:p>
-      <w:pPr>
-        <w:pStyle w:val="Normal"/>
-        <w:rPr/>
-      </w:pPr>
-      <w:r>
-        <w:rPr/>
-        <w:t>Call a system function with optionally passing a value in Accumulator.</w:t>
-      </w:r>
-    </w:p>
-    <w:p>
-      <w:pPr>
-        <w:pStyle w:val="Heading2"/>
-        <w:rPr/>
-      </w:pPr>
-      <w:r>
-        <w:rPr/>
-        <w:t>CLS</w:t>
-      </w:r>
-    </w:p>
-    <w:p>
-      <w:pPr>
-        <w:pStyle w:val="Normal"/>
-        <w:rPr/>
-      </w:pPr>
-      <w:r>
-        <w:rPr/>
-        <w:t xml:space="preserve">Clear the screen by sending the ANSI  ESC[3J  sequence </w:t>
-      </w:r>
-    </w:p>
-    <w:p>
-      <w:pPr>
-        <w:pStyle w:val="Heading2"/>
-        <w:rPr/>
-      </w:pPr>
-      <w:r>
-        <w:rPr/>
-        <w:t>DIR</w:t>
-      </w:r>
-    </w:p>
-    <w:p>
-      <w:pPr>
-        <w:pStyle w:val="Normal"/>
-        <w:rPr/>
-      </w:pPr>
-      <w:r>
-        <w:rPr/>
-        <w:t>Lists the content of the disk.</w:t>
-      </w:r>
-    </w:p>
-    <w:p>
-      <w:pPr>
-        <w:pStyle w:val="Heading2"/>
-        <w:rPr/>
-      </w:pPr>
-      <w:r>
-        <w:rPr/>
-        <w:t>END</w:t>
-      </w:r>
-    </w:p>
-    <w:p>
-      <w:pPr>
-        <w:pStyle w:val="Normal"/>
-        <w:rPr/>
-      </w:pPr>
-      <w:r>
-        <w:rPr/>
-        <w:t>Stops the currently running program, returning the user to the prompt.</w:t>
-      </w:r>
-    </w:p>
-    <w:p>
-      <w:pPr>
-        <w:pStyle w:val="Heading2"/>
-        <w:rPr/>
-      </w:pPr>
-      <w:r>
-        <w:rPr/>
-        <w:t>ERASE &lt;File Name&gt;</w:t>
-      </w:r>
-    </w:p>
-    <w:p>
-      <w:pPr>
-        <w:pStyle w:val="Normal"/>
-        <w:rPr/>
-      </w:pPr>
-      <w:r>
-        <w:rPr/>
-        <w:t>Delete file from the disk.</w:t>
-      </w:r>
-    </w:p>
-    <w:p>
-      <w:pPr>
-        <w:pStyle w:val="Heading2"/>
-        <w:rPr/>
-      </w:pPr>
-      <w:r>
-        <w:rPr/>
-        <w:t>EXIT</w:t>
-      </w:r>
-    </w:p>
-    <w:p>
-      <w:pPr>
-        <w:pStyle w:val="Normal"/>
-        <w:rPr/>
-      </w:pPr>
-      <w:r>
-        <w:rPr/>
-        <w:t>Returns back to the underlying OS/Monitor.</w:t>
-      </w:r>
-    </w:p>
-    <w:p>
-      <w:pPr>
-        <w:pStyle w:val="Heading2"/>
-        <w:rPr/>
-      </w:pPr>
-      <w:r>
-        <w:rPr/>
-        <w:t>GOTO &lt;expression&gt;</w:t>
-      </w:r>
-    </w:p>
-    <w:p>
-      <w:pPr>
-        <w:pStyle w:val="Normal"/>
-        <w:rPr/>
-      </w:pPr>
-      <w:r>
-        <w:rPr/>
-        <w:t>Computes the value of the expression and then jumps to that line number, or the next line after it, if that specific line does not exist.</w:t>
-      </w:r>
-    </w:p>
-    <w:p>
-      <w:pPr>
-        <w:pStyle w:val="Heading2"/>
-        <w:rPr/>
-      </w:pPr>
-      <w:r>
-        <w:rPr/>
-        <w:t>GOSUB &lt;expression&gt;</w:t>
-      </w:r>
-    </w:p>
-    <w:p>
-      <w:pPr>
-        <w:pStyle w:val="Normal"/>
-        <w:rPr/>
-      </w:pPr>
-      <w:r>
-        <w:rPr/>
-        <w:t>Compute the value of the expression and then calls a subroutine at that line, or the next line after it.  Return back to the calling point with the RETURN keyword.</w:t>
-      </w:r>
-    </w:p>
-    <w:p>
-      <w:pPr>
-        <w:pStyle w:val="Heading2"/>
-        <w:rPr/>
-      </w:pPr>
-      <w:r>
-        <w:rPr/>
-        <w:t>IF &lt;expression&gt; [THEN] &lt;statement&gt;</w:t>
-      </w:r>
-      <w:r>
-        <w:rPr/>
-        <w:t>[:&lt;statement&gt;]</w:t>
-      </w:r>
-    </w:p>
-    <w:p>
-      <w:pPr>
-        <w:pStyle w:val="Normal"/>
-        <w:rPr/>
-      </w:pPr>
-      <w:r>
-        <w:rPr/>
-        <w:t xml:space="preserve">If the expression evaluates to a non-zero value then the </w:t>
-      </w:r>
-      <w:r>
-        <w:rPr/>
-        <w:t>statements</w:t>
-      </w:r>
-      <w:r>
-        <w:rPr/>
-        <w:t xml:space="preserve"> following THEN will be executed. THEN Keyword is optional.</w:t>
-      </w:r>
-    </w:p>
-    <w:p>
-      <w:pPr>
-        <w:pStyle w:val="Heading2"/>
-        <w:rPr/>
-      </w:pPr>
-      <w:r>
-        <w:rPr/>
-        <w:t xml:space="preserve">INPUT [prompt </w:t>
-      </w:r>
-      <w:r>
-        <w:rPr/>
-        <w:t xml:space="preserve">string ; </w:t>
-      </w:r>
-      <w:r>
-        <w:rPr/>
-        <w:t>] &lt;variable&gt; [,&lt;variable&gt; …]</w:t>
-      </w:r>
-    </w:p>
-    <w:p>
-      <w:pPr>
-        <w:pStyle w:val="Normal"/>
-        <w:rPr/>
-      </w:pPr>
-      <w:r>
-        <w:rPr/>
-        <w:t>Prints a question mark, gets the user’s input, converts to a number, then saves the value to the specified variable. If a string follows the keyword then it is printed as a prompt. If the variable ends with a $ then a single character is read from the input.</w:t>
-      </w:r>
-    </w:p>
-    <w:p>
-      <w:pPr>
-        <w:pStyle w:val="Normal"/>
-        <w:rPr/>
-      </w:pPr>
-      <w:r>
-        <w:rPr/>
-        <w:t xml:space="preserve">Example : </w:t>
-      </w:r>
-    </w:p>
-    <w:p>
-      <w:pPr>
-        <w:pStyle w:val="Normal"/>
-        <w:rPr/>
-      </w:pPr>
-      <w:r>
-        <w:rPr/>
-        <w:t xml:space="preserve">      </w:t>
-      </w:r>
-      <w:r>
-        <w:rPr/>
-        <w:t>input "Enter a letter",a$</w:t>
-      </w:r>
-    </w:p>
-    <w:p>
-      <w:pPr>
-        <w:pStyle w:val="Normal"/>
-        <w:rPr/>
-      </w:pPr>
-      <w:r>
-        <w:rPr/>
-        <w:t>This will read a letter from the keyboard and stores the value in a</w:t>
+        <w:t>IRQ and IRQ MANAGEMENT</w:t>
+      </w:r>
+    </w:p>
+    <w:p>
+      <w:pPr>
+        <w:pStyle w:val="Heading2"/>
+        <w:rPr/>
+      </w:pPr>
+      <w:r>
+        <w:rPr/>
+        <w:t>IRQ &lt;line number -expression&gt;</w:t>
+      </w:r>
+    </w:p>
+    <w:p>
+      <w:pPr>
+        <w:pStyle w:val="Normal"/>
+        <w:rPr/>
+      </w:pPr>
+      <w:r>
+        <w:rPr/>
+        <w:t>Enables the interrupts and Sets the line number to go to when an IRQ is received.</w:t>
+      </w:r>
+    </w:p>
+    <w:p>
+      <w:pPr>
+        <w:pStyle w:val="Normal"/>
+        <w:rPr/>
+      </w:pPr>
+      <w:r>
+        <w:rPr/>
+      </w:r>
+    </w:p>
+    <w:p>
+      <w:pPr>
+        <w:pStyle w:val="Normal"/>
+        <w:rPr/>
+      </w:pPr>
+      <w:r>
+        <w:rPr/>
+        <w:t>IRQ's are disabled until the IRQ subroutine completes with a ireturn statement. Setting a line number of zero stops the IRQ requests and disables interrupts.</w:t>
       </w:r>
     </w:p>
     <w:p>
@@ -730,217 +1114,10 @@
       </w:pPr>
       <w:r>
         <w:rPr/>
-        <w:t>Returns from an interrupt service routine. Enables the IRQ interrupt</w:t>
-      </w:r>
-    </w:p>
-    <w:p>
-      <w:pPr>
-        <w:pStyle w:val="Heading2"/>
-        <w:rPr/>
-      </w:pPr>
-      <w:r>
-        <w:rPr/>
-        <w:t>IRQ &lt;expression&gt;</w:t>
-      </w:r>
-    </w:p>
-    <w:p>
-      <w:pPr>
-        <w:pStyle w:val="Normal"/>
-        <w:rPr/>
-      </w:pPr>
-      <w:r>
-        <w:rPr/>
-        <w:t>Sets the line number to goto when an IRQ is received. IRQ's are disabled until the IRQ subroutine completes with a ireturn statement. Setting a line number of zero stops the IRQ requests</w:t>
-      </w:r>
-    </w:p>
-    <w:p>
-      <w:pPr>
-        <w:pStyle w:val="Heading2"/>
-        <w:rPr/>
-      </w:pPr>
-      <w:r>
-        <w:rPr/>
-        <w:t>[LET] &lt;variable&gt; = &lt;expression&gt;</w:t>
-      </w:r>
-    </w:p>
-    <w:p>
-      <w:pPr>
-        <w:pStyle w:val="Normal"/>
-        <w:rPr/>
-      </w:pPr>
-      <w:r>
-        <w:rPr/>
-        <w:t>Assigns a value to a variable.  Unlike some BASICs, BTB does not assume a LET.  Ie, you can’t just type “A = 42”, you must use “LET A = 42.”. Let is not required when assigning values to a variable</w:t>
-      </w:r>
-    </w:p>
-    <w:p>
-      <w:pPr>
-        <w:pStyle w:val="Heading2"/>
-        <w:rPr/>
-      </w:pPr>
-      <w:r>
-        <w:rPr/>
-        <w:t>LOAD &lt;filename&gt;</w:t>
-      </w:r>
-    </w:p>
-    <w:p>
-      <w:pPr>
-        <w:pStyle w:val="Normal"/>
-        <w:rPr/>
-      </w:pPr>
-      <w:r>
-        <w:rPr/>
-        <w:t>Loads the specified file into memory.  The file is just a text file, so you can edit programs using another editor, then load them with this command.  Note that this like typing in lines at the prompt, so if there is an existing program in memory and another is loaded, they are “merged” together. Filename must match the case on the directory listing.</w:t>
-      </w:r>
-    </w:p>
-    <w:p>
-      <w:pPr>
-        <w:pStyle w:val="Heading2"/>
-        <w:rPr/>
-      </w:pPr>
-      <w:r>
-        <w:rPr/>
-        <w:t>NEW</w:t>
-      </w:r>
-    </w:p>
-    <w:p>
-      <w:pPr>
-        <w:pStyle w:val="Normal"/>
-        <w:rPr/>
-      </w:pPr>
-      <w:r>
-        <w:rPr/>
-        <w:t>This clears the program currently in memory.  There is no mercy, no second chances, and no confirmation.  The existing program is gone, instantly.</w:t>
-      </w:r>
-    </w:p>
-    <w:p>
-      <w:pPr>
-        <w:pStyle w:val="Heading2"/>
-        <w:rPr/>
-      </w:pPr>
-      <w:r>
-        <w:rPr/>
-        <w:t>[PRINT | PR | ?] &lt;values&gt; [;|,]</w:t>
-      </w:r>
-    </w:p>
-    <w:p>
-      <w:pPr>
-        <w:pStyle w:val="Normal"/>
-        <w:rPr/>
-      </w:pPr>
-      <w:r>
-        <w:rPr/>
-        <w:t>Print can have quoted strings, commas, semicolons, numbers and variables.  Commas move to the next tab stop, while semicolons don’t advance the cursor.</w:t>
-      </w:r>
-    </w:p>
-    <w:p>
-      <w:pPr>
-        <w:pStyle w:val="Normal"/>
-        <w:rPr/>
-      </w:pPr>
-      <w:r>
-        <w:rPr/>
-        <w:t>Using the ? Reduces the size of the program and speeds execution.</w:t>
-      </w:r>
-    </w:p>
-    <w:p>
-      <w:pPr>
-        <w:pStyle w:val="Normal"/>
-        <w:rPr/>
-      </w:pPr>
-      <w:r>
-        <w:rPr/>
-        <w:t>Print by its self prints a CR LF</w:t>
-      </w:r>
-    </w:p>
-    <w:p>
-      <w:pPr>
-        <w:pStyle w:val="Normal"/>
-        <w:rPr/>
-      </w:pPr>
-      <w:r>
-        <w:rPr/>
-        <w:t>A comma or semi colon at the end will not output the CRLF.</w:t>
-      </w:r>
-    </w:p>
-    <w:p>
-      <w:pPr>
-        <w:pStyle w:val="Heading2"/>
-        <w:rPr/>
-      </w:pPr>
-      <w:r>
-        <w:rPr/>
-        <w:t>REM [&lt;comments&gt;]</w:t>
-      </w:r>
-    </w:p>
-    <w:p>
-      <w:pPr>
-        <w:pStyle w:val="Normal"/>
-        <w:rPr/>
-      </w:pPr>
-      <w:r>
-        <w:rPr/>
-        <w:t>The rest of the line is ignored.  It is a comment.  It is not mandatory to have any text after the REM keyword.  Comments made code easier to read, but they also take time to execute, so too many comments can slow down the code.</w:t>
-      </w:r>
-    </w:p>
-    <w:p>
-      <w:pPr>
-        <w:pStyle w:val="Heading2"/>
-        <w:rPr/>
-      </w:pPr>
-      <w:r>
-        <w:rPr/>
-        <w:t>[RETURN | RET]</w:t>
-      </w:r>
-    </w:p>
-    <w:p>
-      <w:pPr>
-        <w:pStyle w:val="Normal"/>
-        <w:rPr/>
-      </w:pPr>
-      <w:r>
-        <w:rPr/>
-        <w:t>Will return to the next statement following the GOSUB which brought the program to this subroutine.</w:t>
-      </w:r>
-    </w:p>
-    <w:p>
-      <w:pPr>
-        <w:pStyle w:val="Heading2"/>
-        <w:rPr/>
-      </w:pPr>
-      <w:r>
-        <w:rPr/>
-        <w:t>RUN</w:t>
-      </w:r>
-    </w:p>
-    <w:p>
-      <w:pPr>
-        <w:pStyle w:val="Normal"/>
-        <w:rPr/>
-      </w:pPr>
-      <w:r>
-        <w:rPr/>
-        <w:t>Begins execution of the program currently in memory starting at the lowest line number.</w:t>
-      </w:r>
-    </w:p>
-    <w:p>
-      <w:pPr>
-        <w:pStyle w:val="Heading2"/>
-        <w:rPr/>
-      </w:pPr>
-      <w:r>
-        <w:rPr/>
-        <w:t>SAVE &lt;filename&gt;</w:t>
-      </w:r>
-    </w:p>
-    <w:p>
-      <w:pPr>
-        <w:pStyle w:val="Normal"/>
-        <w:rPr/>
-      </w:pPr>
-      <w:r>
-        <w:rPr/>
-        <w:t>Save the current program to the specified filename.  Note that the filename is used exactly as specified; nothing (like “.BAS”) is automatically added.</w:t>
+        <w:t>Returns from an interrupt service routine. Enables the IRQ interrupt.</w:t>
+      </w:r>
+      <w:r>
+        <w:br w:type="page"/>
       </w:r>
     </w:p>
     <w:p>
@@ -1079,21 +1256,52 @@
       </w:pPr>
       <w:r>
         <w:rPr/>
-        <w:t>12=Gosub stack – overflow, to many nested gosubs</w:t>
-      </w:r>
-    </w:p>
-    <w:p>
-      <w:pPr>
-        <w:pStyle w:val="Normal"/>
-        <w:rPr/>
-      </w:pPr>
-      <w:r>
-        <w:rPr/>
-      </w:r>
-    </w:p>
-    <w:p>
-      <w:pPr>
-        <w:pStyle w:val="Heading2"/>
+        <w:t>12=Gosub stack – overflow, to many nested gosub statements</w:t>
+      </w:r>
+    </w:p>
+    <w:p>
+      <w:pPr>
+        <w:pStyle w:val="Normal"/>
+        <w:rPr/>
+      </w:pPr>
+      <w:r>
+        <w:rPr/>
+        <w:t>13=Bad Line Number specified, not found</w:t>
+      </w:r>
+    </w:p>
+    <w:p>
+      <w:pPr>
+        <w:pStyle w:val="Normal"/>
+        <w:rPr/>
+      </w:pPr>
+      <w:r>
+        <w:rPr/>
+        <w:t>14=Unable to create new task, no more slots</w:t>
+      </w:r>
+    </w:p>
+    <w:p>
+      <w:pPr>
+        <w:pStyle w:val="Normal"/>
+        <w:rPr/>
+      </w:pPr>
+      <w:r>
+        <w:rPr/>
+        <w:t>15=Array Subscript out of range</w:t>
+      </w:r>
+    </w:p>
+    <w:p>
+      <w:pPr>
+        <w:pStyle w:val="Normal"/>
+        <w:rPr/>
+      </w:pPr>
+      <w:r>
+        <w:rPr/>
+        <w:t>16=Invalid Task PID provided</w:t>
+      </w:r>
+    </w:p>
+    <w:p>
+      <w:pPr>
+        <w:pStyle w:val="Heading1"/>
         <w:rPr/>
       </w:pPr>
       <w:r>
@@ -1122,7 +1330,7 @@
       </w:pPr>
       <w:r>
         <w:rPr/>
-        <w:t>&lt;statement&gt;[:&lt;statement]..    as many statement than can fit in 256 characters</w:t>
+        <w:t>&lt;statement&gt;[:&lt;statement]..    as many statement than can fit in 132 characters per line</w:t>
       </w:r>
     </w:p>
     <w:p>

</xml_diff>

<commit_message>
Add Ability to rint hex and characters from varables [Tiny Basic] * NEW: Enable print of Variables as Hex or single character values
</commit_message>
<xml_diff>
--- a/asm/6502-Tiny-BASIC-master/Tiny_BASIC.docx
+++ b/asm/6502-Tiny-BASIC-master/Tiny_BASIC.docx
@@ -589,15 +589,7 @@
       </w:pPr>
       <w:r>
         <w:rPr/>
-        <w:t xml:space="preserve">If the expression evaluates to a non-zero value </w:t>
-      </w:r>
-      <w:r>
-        <w:rPr/>
-        <w:t xml:space="preserve">(TRUE) </w:t>
-      </w:r>
-      <w:r>
-        <w:rPr/>
-        <w:t>then the statements following THEN will be executed. THEN Keyword is optional.</w:t>
+        <w:t>If the expression evaluates to a non-zero value (TRUE) then the statements following THEN will be executed. THEN Keyword is optional.</w:t>
       </w:r>
     </w:p>
     <w:p>
@@ -786,6 +778,26 @@
     </w:p>
     <w:p>
       <w:pPr>
+        <w:pStyle w:val="Normal"/>
+        <w:rPr/>
+      </w:pPr>
+      <w:r>
+        <w:rPr/>
+        <w:t>If an expression starts with a $ then the value is output as hex.</w:t>
+      </w:r>
+    </w:p>
+    <w:p>
+      <w:pPr>
+        <w:pStyle w:val="Normal"/>
+        <w:rPr/>
+      </w:pPr>
+      <w:r>
+        <w:rPr/>
+        <w:t>If $ trails an expression the value is written as a character.</w:t>
+      </w:r>
+    </w:p>
+    <w:p>
+      <w:pPr>
         <w:pStyle w:val="Heading2"/>
         <w:rPr/>
       </w:pPr>
@@ -913,11 +925,7 @@
       </w:pPr>
       <w:r>
         <w:rPr/>
-        <w:t>Time Sliced Circular scheduling</w:t>
-      </w:r>
-      <w:r>
-        <w:rPr/>
-        <w:t xml:space="preserve"> multitasking is supported by Tiny Basic.  There are 10 available task entries , The Main Task always uses the first entry leaving 9 available entries for user tasks. The following TASK management commands and functions are available.</w:t>
+        <w:t>Time Sliced Circular scheduling multitasking is supported by Tiny Basic.  There are 10 available task entries , The Main Task always uses the first entry leaving 9 available entries for user tasks. The following TASK management commands and functions are available.</w:t>
       </w:r>
     </w:p>
     <w:p>
@@ -1429,7 +1437,7 @@
         <w:pStyle w:val="ListParagraph"/>
         <w:numPr>
           <w:ilvl w:val="0"/>
-          <w:numId w:val="2"/>
+          <w:numId w:val="1"/>
         </w:numPr>
         <w:rPr/>
       </w:pPr>
@@ -1443,7 +1451,7 @@
         <w:pStyle w:val="ListParagraph"/>
         <w:numPr>
           <w:ilvl w:val="0"/>
-          <w:numId w:val="2"/>
+          <w:numId w:val="1"/>
         </w:numPr>
         <w:rPr/>
       </w:pPr>
@@ -1459,7 +1467,7 @@
         <w:pStyle w:val="ListParagraph"/>
         <w:numPr>
           <w:ilvl w:val="0"/>
-          <w:numId w:val="2"/>
+          <w:numId w:val="1"/>
         </w:numPr>
         <w:rPr/>
       </w:pPr>
@@ -1486,125 +1494,6 @@
   <w:abstractNum w:abstractNumId="1">
     <w:lvl w:ilvl="0">
       <w:start w:val="1"/>
-      <w:numFmt w:val="none"/>
-      <w:suff w:val="nothing"/>
-      <w:lvlText w:val=""/>
-      <w:lvlJc w:val="left"/>
-      <w:pPr>
-        <w:tabs>
-          <w:tab w:val="num" w:pos="0"/>
-        </w:tabs>
-        <w:ind w:left="0" w:hanging="0"/>
-      </w:pPr>
-    </w:lvl>
-    <w:lvl w:ilvl="1">
-      <w:start w:val="1"/>
-      <w:numFmt w:val="none"/>
-      <w:suff w:val="nothing"/>
-      <w:lvlText w:val=""/>
-      <w:lvlJc w:val="left"/>
-      <w:pPr>
-        <w:tabs>
-          <w:tab w:val="num" w:pos="0"/>
-        </w:tabs>
-        <w:ind w:left="0" w:hanging="0"/>
-      </w:pPr>
-    </w:lvl>
-    <w:lvl w:ilvl="2">
-      <w:start w:val="1"/>
-      <w:numFmt w:val="none"/>
-      <w:suff w:val="nothing"/>
-      <w:lvlText w:val=""/>
-      <w:lvlJc w:val="left"/>
-      <w:pPr>
-        <w:tabs>
-          <w:tab w:val="num" w:pos="0"/>
-        </w:tabs>
-        <w:ind w:left="0" w:hanging="0"/>
-      </w:pPr>
-    </w:lvl>
-    <w:lvl w:ilvl="3">
-      <w:start w:val="1"/>
-      <w:numFmt w:val="none"/>
-      <w:suff w:val="nothing"/>
-      <w:lvlText w:val=""/>
-      <w:lvlJc w:val="left"/>
-      <w:pPr>
-        <w:tabs>
-          <w:tab w:val="num" w:pos="0"/>
-        </w:tabs>
-        <w:ind w:left="0" w:hanging="0"/>
-      </w:pPr>
-    </w:lvl>
-    <w:lvl w:ilvl="4">
-      <w:start w:val="1"/>
-      <w:numFmt w:val="none"/>
-      <w:suff w:val="nothing"/>
-      <w:lvlText w:val=""/>
-      <w:lvlJc w:val="left"/>
-      <w:pPr>
-        <w:tabs>
-          <w:tab w:val="num" w:pos="0"/>
-        </w:tabs>
-        <w:ind w:left="0" w:hanging="0"/>
-      </w:pPr>
-    </w:lvl>
-    <w:lvl w:ilvl="5">
-      <w:start w:val="1"/>
-      <w:numFmt w:val="none"/>
-      <w:suff w:val="nothing"/>
-      <w:lvlText w:val=""/>
-      <w:lvlJc w:val="left"/>
-      <w:pPr>
-        <w:tabs>
-          <w:tab w:val="num" w:pos="0"/>
-        </w:tabs>
-        <w:ind w:left="0" w:hanging="0"/>
-      </w:pPr>
-    </w:lvl>
-    <w:lvl w:ilvl="6">
-      <w:start w:val="1"/>
-      <w:numFmt w:val="none"/>
-      <w:suff w:val="nothing"/>
-      <w:lvlText w:val=""/>
-      <w:lvlJc w:val="left"/>
-      <w:pPr>
-        <w:tabs>
-          <w:tab w:val="num" w:pos="0"/>
-        </w:tabs>
-        <w:ind w:left="0" w:hanging="0"/>
-      </w:pPr>
-    </w:lvl>
-    <w:lvl w:ilvl="7">
-      <w:start w:val="1"/>
-      <w:numFmt w:val="none"/>
-      <w:suff w:val="nothing"/>
-      <w:lvlText w:val=""/>
-      <w:lvlJc w:val="left"/>
-      <w:pPr>
-        <w:tabs>
-          <w:tab w:val="num" w:pos="0"/>
-        </w:tabs>
-        <w:ind w:left="0" w:hanging="0"/>
-      </w:pPr>
-    </w:lvl>
-    <w:lvl w:ilvl="8">
-      <w:start w:val="1"/>
-      <w:numFmt w:val="none"/>
-      <w:suff w:val="nothing"/>
-      <w:lvlText w:val=""/>
-      <w:lvlJc w:val="left"/>
-      <w:pPr>
-        <w:tabs>
-          <w:tab w:val="num" w:pos="0"/>
-        </w:tabs>
-        <w:ind w:left="0" w:hanging="0"/>
-      </w:pPr>
-    </w:lvl>
-  </w:abstractNum>
-  <w:abstractNum w:abstractNumId="2">
-    <w:lvl w:ilvl="0">
-      <w:start w:val="1"/>
       <w:numFmt w:val="bullet"/>
       <w:lvlText w:val=""/>
       <w:lvlJc w:val="left"/>
@@ -1737,6 +1626,125 @@
       <w:rPr>
         <w:rFonts w:ascii="Wingdings" w:hAnsi="Wingdings" w:cs="Wingdings" w:hint="default"/>
       </w:rPr>
+    </w:lvl>
+  </w:abstractNum>
+  <w:abstractNum w:abstractNumId="2">
+    <w:lvl w:ilvl="0">
+      <w:start w:val="1"/>
+      <w:numFmt w:val="none"/>
+      <w:suff w:val="nothing"/>
+      <w:lvlText w:val=""/>
+      <w:lvlJc w:val="left"/>
+      <w:pPr>
+        <w:tabs>
+          <w:tab w:val="num" w:pos="0"/>
+        </w:tabs>
+        <w:ind w:left="0" w:hanging="0"/>
+      </w:pPr>
+    </w:lvl>
+    <w:lvl w:ilvl="1">
+      <w:start w:val="1"/>
+      <w:numFmt w:val="none"/>
+      <w:suff w:val="nothing"/>
+      <w:lvlText w:val=""/>
+      <w:lvlJc w:val="left"/>
+      <w:pPr>
+        <w:tabs>
+          <w:tab w:val="num" w:pos="0"/>
+        </w:tabs>
+        <w:ind w:left="0" w:hanging="0"/>
+      </w:pPr>
+    </w:lvl>
+    <w:lvl w:ilvl="2">
+      <w:start w:val="1"/>
+      <w:numFmt w:val="none"/>
+      <w:suff w:val="nothing"/>
+      <w:lvlText w:val=""/>
+      <w:lvlJc w:val="left"/>
+      <w:pPr>
+        <w:tabs>
+          <w:tab w:val="num" w:pos="0"/>
+        </w:tabs>
+        <w:ind w:left="0" w:hanging="0"/>
+      </w:pPr>
+    </w:lvl>
+    <w:lvl w:ilvl="3">
+      <w:start w:val="1"/>
+      <w:numFmt w:val="none"/>
+      <w:suff w:val="nothing"/>
+      <w:lvlText w:val=""/>
+      <w:lvlJc w:val="left"/>
+      <w:pPr>
+        <w:tabs>
+          <w:tab w:val="num" w:pos="0"/>
+        </w:tabs>
+        <w:ind w:left="0" w:hanging="0"/>
+      </w:pPr>
+    </w:lvl>
+    <w:lvl w:ilvl="4">
+      <w:start w:val="1"/>
+      <w:numFmt w:val="none"/>
+      <w:suff w:val="nothing"/>
+      <w:lvlText w:val=""/>
+      <w:lvlJc w:val="left"/>
+      <w:pPr>
+        <w:tabs>
+          <w:tab w:val="num" w:pos="0"/>
+        </w:tabs>
+        <w:ind w:left="0" w:hanging="0"/>
+      </w:pPr>
+    </w:lvl>
+    <w:lvl w:ilvl="5">
+      <w:start w:val="1"/>
+      <w:numFmt w:val="none"/>
+      <w:suff w:val="nothing"/>
+      <w:lvlText w:val=""/>
+      <w:lvlJc w:val="left"/>
+      <w:pPr>
+        <w:tabs>
+          <w:tab w:val="num" w:pos="0"/>
+        </w:tabs>
+        <w:ind w:left="0" w:hanging="0"/>
+      </w:pPr>
+    </w:lvl>
+    <w:lvl w:ilvl="6">
+      <w:start w:val="1"/>
+      <w:numFmt w:val="none"/>
+      <w:suff w:val="nothing"/>
+      <w:lvlText w:val=""/>
+      <w:lvlJc w:val="left"/>
+      <w:pPr>
+        <w:tabs>
+          <w:tab w:val="num" w:pos="0"/>
+        </w:tabs>
+        <w:ind w:left="0" w:hanging="0"/>
+      </w:pPr>
+    </w:lvl>
+    <w:lvl w:ilvl="7">
+      <w:start w:val="1"/>
+      <w:numFmt w:val="none"/>
+      <w:suff w:val="nothing"/>
+      <w:lvlText w:val=""/>
+      <w:lvlJc w:val="left"/>
+      <w:pPr>
+        <w:tabs>
+          <w:tab w:val="num" w:pos="0"/>
+        </w:tabs>
+        <w:ind w:left="0" w:hanging="0"/>
+      </w:pPr>
+    </w:lvl>
+    <w:lvl w:ilvl="8">
+      <w:start w:val="1"/>
+      <w:numFmt w:val="none"/>
+      <w:suff w:val="nothing"/>
+      <w:lvlText w:val=""/>
+      <w:lvlJc w:val="left"/>
+      <w:pPr>
+        <w:tabs>
+          <w:tab w:val="num" w:pos="0"/>
+        </w:tabs>
+        <w:ind w:left="0" w:hanging="0"/>
+      </w:pPr>
     </w:lvl>
   </w:abstractNum>
   <w:num w:numId="1">

</xml_diff>

<commit_message>
Fix error in LDA abs,X, Update tiny basic to fully support 10 independent tasks [em6502] * BUG: Fix error in LDA ABS,X instruction [Tiny Basic] * NEW: Enable full TASK independance, 10 tasks with 16 level return stack
</commit_message>
<xml_diff>
--- a/asm/6502-Tiny-BASIC-master/Tiny_BASIC.docx
+++ b/asm/6502-Tiny-BASIC-master/Tiny_BASIC.docx
@@ -987,7 +987,11 @@
       </w:pPr>
       <w:r>
         <w:rPr/>
-        <w:t>Tasks may not call GOSUB at the moment.</w:t>
+        <w:t xml:space="preserve">Tasks may </w:t>
+      </w:r>
+      <w:r>
+        <w:rPr/>
+        <w:t>call gosubs, up to 16 levels</w:t>
       </w:r>
     </w:p>
     <w:p>
@@ -1437,7 +1441,7 @@
         <w:pStyle w:val="ListParagraph"/>
         <w:numPr>
           <w:ilvl w:val="0"/>
-          <w:numId w:val="1"/>
+          <w:numId w:val="2"/>
         </w:numPr>
         <w:rPr/>
       </w:pPr>
@@ -1451,7 +1455,7 @@
         <w:pStyle w:val="ListParagraph"/>
         <w:numPr>
           <w:ilvl w:val="0"/>
-          <w:numId w:val="1"/>
+          <w:numId w:val="2"/>
         </w:numPr>
         <w:rPr/>
       </w:pPr>
@@ -1467,7 +1471,7 @@
         <w:pStyle w:val="ListParagraph"/>
         <w:numPr>
           <w:ilvl w:val="0"/>
-          <w:numId w:val="1"/>
+          <w:numId w:val="2"/>
         </w:numPr>
         <w:rPr/>
       </w:pPr>
@@ -1494,6 +1498,125 @@
   <w:abstractNum w:abstractNumId="1">
     <w:lvl w:ilvl="0">
       <w:start w:val="1"/>
+      <w:numFmt w:val="none"/>
+      <w:suff w:val="nothing"/>
+      <w:lvlText w:val=""/>
+      <w:lvlJc w:val="left"/>
+      <w:pPr>
+        <w:tabs>
+          <w:tab w:val="num" w:pos="0"/>
+        </w:tabs>
+        <w:ind w:left="0" w:hanging="0"/>
+      </w:pPr>
+    </w:lvl>
+    <w:lvl w:ilvl="1">
+      <w:start w:val="1"/>
+      <w:numFmt w:val="none"/>
+      <w:suff w:val="nothing"/>
+      <w:lvlText w:val=""/>
+      <w:lvlJc w:val="left"/>
+      <w:pPr>
+        <w:tabs>
+          <w:tab w:val="num" w:pos="0"/>
+        </w:tabs>
+        <w:ind w:left="0" w:hanging="0"/>
+      </w:pPr>
+    </w:lvl>
+    <w:lvl w:ilvl="2">
+      <w:start w:val="1"/>
+      <w:numFmt w:val="none"/>
+      <w:suff w:val="nothing"/>
+      <w:lvlText w:val=""/>
+      <w:lvlJc w:val="left"/>
+      <w:pPr>
+        <w:tabs>
+          <w:tab w:val="num" w:pos="0"/>
+        </w:tabs>
+        <w:ind w:left="0" w:hanging="0"/>
+      </w:pPr>
+    </w:lvl>
+    <w:lvl w:ilvl="3">
+      <w:start w:val="1"/>
+      <w:numFmt w:val="none"/>
+      <w:suff w:val="nothing"/>
+      <w:lvlText w:val=""/>
+      <w:lvlJc w:val="left"/>
+      <w:pPr>
+        <w:tabs>
+          <w:tab w:val="num" w:pos="0"/>
+        </w:tabs>
+        <w:ind w:left="0" w:hanging="0"/>
+      </w:pPr>
+    </w:lvl>
+    <w:lvl w:ilvl="4">
+      <w:start w:val="1"/>
+      <w:numFmt w:val="none"/>
+      <w:suff w:val="nothing"/>
+      <w:lvlText w:val=""/>
+      <w:lvlJc w:val="left"/>
+      <w:pPr>
+        <w:tabs>
+          <w:tab w:val="num" w:pos="0"/>
+        </w:tabs>
+        <w:ind w:left="0" w:hanging="0"/>
+      </w:pPr>
+    </w:lvl>
+    <w:lvl w:ilvl="5">
+      <w:start w:val="1"/>
+      <w:numFmt w:val="none"/>
+      <w:suff w:val="nothing"/>
+      <w:lvlText w:val=""/>
+      <w:lvlJc w:val="left"/>
+      <w:pPr>
+        <w:tabs>
+          <w:tab w:val="num" w:pos="0"/>
+        </w:tabs>
+        <w:ind w:left="0" w:hanging="0"/>
+      </w:pPr>
+    </w:lvl>
+    <w:lvl w:ilvl="6">
+      <w:start w:val="1"/>
+      <w:numFmt w:val="none"/>
+      <w:suff w:val="nothing"/>
+      <w:lvlText w:val=""/>
+      <w:lvlJc w:val="left"/>
+      <w:pPr>
+        <w:tabs>
+          <w:tab w:val="num" w:pos="0"/>
+        </w:tabs>
+        <w:ind w:left="0" w:hanging="0"/>
+      </w:pPr>
+    </w:lvl>
+    <w:lvl w:ilvl="7">
+      <w:start w:val="1"/>
+      <w:numFmt w:val="none"/>
+      <w:suff w:val="nothing"/>
+      <w:lvlText w:val=""/>
+      <w:lvlJc w:val="left"/>
+      <w:pPr>
+        <w:tabs>
+          <w:tab w:val="num" w:pos="0"/>
+        </w:tabs>
+        <w:ind w:left="0" w:hanging="0"/>
+      </w:pPr>
+    </w:lvl>
+    <w:lvl w:ilvl="8">
+      <w:start w:val="1"/>
+      <w:numFmt w:val="none"/>
+      <w:suff w:val="nothing"/>
+      <w:lvlText w:val=""/>
+      <w:lvlJc w:val="left"/>
+      <w:pPr>
+        <w:tabs>
+          <w:tab w:val="num" w:pos="0"/>
+        </w:tabs>
+        <w:ind w:left="0" w:hanging="0"/>
+      </w:pPr>
+    </w:lvl>
+  </w:abstractNum>
+  <w:abstractNum w:abstractNumId="2">
+    <w:lvl w:ilvl="0">
+      <w:start w:val="1"/>
       <w:numFmt w:val="bullet"/>
       <w:lvlText w:val=""/>
       <w:lvlJc w:val="left"/>
@@ -1626,125 +1749,6 @@
       <w:rPr>
         <w:rFonts w:ascii="Wingdings" w:hAnsi="Wingdings" w:cs="Wingdings" w:hint="default"/>
       </w:rPr>
-    </w:lvl>
-  </w:abstractNum>
-  <w:abstractNum w:abstractNumId="2">
-    <w:lvl w:ilvl="0">
-      <w:start w:val="1"/>
-      <w:numFmt w:val="none"/>
-      <w:suff w:val="nothing"/>
-      <w:lvlText w:val=""/>
-      <w:lvlJc w:val="left"/>
-      <w:pPr>
-        <w:tabs>
-          <w:tab w:val="num" w:pos="0"/>
-        </w:tabs>
-        <w:ind w:left="0" w:hanging="0"/>
-      </w:pPr>
-    </w:lvl>
-    <w:lvl w:ilvl="1">
-      <w:start w:val="1"/>
-      <w:numFmt w:val="none"/>
-      <w:suff w:val="nothing"/>
-      <w:lvlText w:val=""/>
-      <w:lvlJc w:val="left"/>
-      <w:pPr>
-        <w:tabs>
-          <w:tab w:val="num" w:pos="0"/>
-        </w:tabs>
-        <w:ind w:left="0" w:hanging="0"/>
-      </w:pPr>
-    </w:lvl>
-    <w:lvl w:ilvl="2">
-      <w:start w:val="1"/>
-      <w:numFmt w:val="none"/>
-      <w:suff w:val="nothing"/>
-      <w:lvlText w:val=""/>
-      <w:lvlJc w:val="left"/>
-      <w:pPr>
-        <w:tabs>
-          <w:tab w:val="num" w:pos="0"/>
-        </w:tabs>
-        <w:ind w:left="0" w:hanging="0"/>
-      </w:pPr>
-    </w:lvl>
-    <w:lvl w:ilvl="3">
-      <w:start w:val="1"/>
-      <w:numFmt w:val="none"/>
-      <w:suff w:val="nothing"/>
-      <w:lvlText w:val=""/>
-      <w:lvlJc w:val="left"/>
-      <w:pPr>
-        <w:tabs>
-          <w:tab w:val="num" w:pos="0"/>
-        </w:tabs>
-        <w:ind w:left="0" w:hanging="0"/>
-      </w:pPr>
-    </w:lvl>
-    <w:lvl w:ilvl="4">
-      <w:start w:val="1"/>
-      <w:numFmt w:val="none"/>
-      <w:suff w:val="nothing"/>
-      <w:lvlText w:val=""/>
-      <w:lvlJc w:val="left"/>
-      <w:pPr>
-        <w:tabs>
-          <w:tab w:val="num" w:pos="0"/>
-        </w:tabs>
-        <w:ind w:left="0" w:hanging="0"/>
-      </w:pPr>
-    </w:lvl>
-    <w:lvl w:ilvl="5">
-      <w:start w:val="1"/>
-      <w:numFmt w:val="none"/>
-      <w:suff w:val="nothing"/>
-      <w:lvlText w:val=""/>
-      <w:lvlJc w:val="left"/>
-      <w:pPr>
-        <w:tabs>
-          <w:tab w:val="num" w:pos="0"/>
-        </w:tabs>
-        <w:ind w:left="0" w:hanging="0"/>
-      </w:pPr>
-    </w:lvl>
-    <w:lvl w:ilvl="6">
-      <w:start w:val="1"/>
-      <w:numFmt w:val="none"/>
-      <w:suff w:val="nothing"/>
-      <w:lvlText w:val=""/>
-      <w:lvlJc w:val="left"/>
-      <w:pPr>
-        <w:tabs>
-          <w:tab w:val="num" w:pos="0"/>
-        </w:tabs>
-        <w:ind w:left="0" w:hanging="0"/>
-      </w:pPr>
-    </w:lvl>
-    <w:lvl w:ilvl="7">
-      <w:start w:val="1"/>
-      <w:numFmt w:val="none"/>
-      <w:suff w:val="nothing"/>
-      <w:lvlText w:val=""/>
-      <w:lvlJc w:val="left"/>
-      <w:pPr>
-        <w:tabs>
-          <w:tab w:val="num" w:pos="0"/>
-        </w:tabs>
-        <w:ind w:left="0" w:hanging="0"/>
-      </w:pPr>
-    </w:lvl>
-    <w:lvl w:ilvl="8">
-      <w:start w:val="1"/>
-      <w:numFmt w:val="none"/>
-      <w:suff w:val="nothing"/>
-      <w:lvlText w:val=""/>
-      <w:lvlJc w:val="left"/>
-      <w:pPr>
-        <w:tabs>
-          <w:tab w:val="num" w:pos="0"/>
-        </w:tabs>
-        <w:ind w:left="0" w:hanging="0"/>
-      </w:pPr>
     </w:lvl>
   </w:abstractNum>
   <w:num w:numId="1">

</xml_diff>

<commit_message>
Improve Em performance by 20%, Complete Tiny Basic Native Multi task support [em6502] * OPT: Improved memory access speeds by as much as 20% [Tiny Basic] * NEW: Completed Task Support in IL Kernal, 10 Tasks, IO request/Lock * NEW: Framework for asyncronous input request support
</commit_message>
<xml_diff>
--- a/asm/6502-Tiny-BASIC-master/Tiny_BASIC.docx
+++ b/asm/6502-Tiny-BASIC-master/Tiny_BASIC.docx
@@ -278,6 +278,30 @@
         <w:rPr/>
         <w:t>Numbers are signed 16 bit integers, with a range of -32768 to 32767.</w:t>
       </w:r>
+    </w:p>
+    <w:p>
+      <w:pPr>
+        <w:pStyle w:val="Normal"/>
+        <w:rPr/>
+      </w:pPr>
+      <w:r>
+        <w:rPr/>
+        <w:t>Special Variables:</w:t>
+      </w:r>
+    </w:p>
+    <w:p>
+      <w:pPr>
+        <w:pStyle w:val="Normal"/>
+        <w:rPr/>
+      </w:pPr>
+      <w:r>
+        <w:rPr/>
+        <w:t>PID</w:t>
+        <w:tab/>
+        <w:t>-</w:t>
+        <w:tab/>
+        <w:t>Returns the Process ID of the current task</w:t>
+      </w:r>
       <w:r>
         <w:br w:type="page"/>
       </w:r>
@@ -987,11 +1011,7 @@
       </w:pPr>
       <w:r>
         <w:rPr/>
-        <w:t xml:space="preserve">Tasks may </w:t>
-      </w:r>
-      <w:r>
-        <w:rPr/>
-        <w:t>call gosubs, up to 16 levels</w:t>
+        <w:t>Tasks may call gosubs, up to 16 levels</w:t>
       </w:r>
     </w:p>
     <w:p>

</xml_diff>

<commit_message>
Improve Em bugfixes, Performance Tiny Basic Native Multi task support [em6502] * BUG: Symbol tables with upper lowers case names tham were the same name were masked [Tiny Basic] * NEW: Performance of IL multi tasks even though not great * NEW: Enhaneced sync between tasks * NEW: framework for IPC
</commit_message>
<xml_diff>
--- a/asm/6502-Tiny-BASIC-master/Tiny_BASIC.docx
+++ b/asm/6502-Tiny-BASIC-master/Tiny_BASIC.docx
@@ -26,7 +26,16 @@
       </w:r>
       <w:r>
         <w:rPr/>
-        <w:t xml:space="preserve"> Tiny BASIC</w:t>
+        <w:t xml:space="preserve"> Tiny BASIC Extended</w:t>
+      </w:r>
+      <w:r>
+        <w:rPr>
+          <w:rFonts w:ascii="Calibri" w:hAnsi="Calibri" w:asciiTheme="majorHAnsi" w:hAnsiTheme="majorHAnsi"/>
+          <w:b/>
+          <w:sz w:val="32"/>
+          <w:szCs w:val="32"/>
+        </w:rPr>
+        <w:t xml:space="preserve"> </w:t>
       </w:r>
     </w:p>
     <w:p>
@@ -63,7 +72,7 @@
         <w:rPr>
           <w:rFonts w:ascii="Calibri" w:hAnsi="Calibri" w:asciiTheme="majorHAnsi" w:hAnsiTheme="majorHAnsi"/>
         </w:rPr>
-        <w:t>Version  1.0</w:t>
+        <w:t>Version  1.1 IRQ/TASKING Support</w:t>
       </w:r>
     </w:p>
     <w:p>
@@ -113,6 +122,15 @@
       </w:pPr>
       <w:r>
         <w:rPr/>
+      </w:r>
+    </w:p>
+    <w:p>
+      <w:pPr>
+        <w:pStyle w:val="Normal"/>
+        <w:rPr/>
+      </w:pPr>
+      <w:r>
+        <w:rPr/>
         <w:t>Ever since reading the first year of Dr. Dobb’s Journal of Computer Calisthenics and Orthodontia (yes, that was the original name of the magazine), I wanted to write a tiny BASIC interpreter using the intermediate language (IL) method.  The first couple years of DDJ printed source code to several BASICs but none of them used IL.</w:t>
       </w:r>
     </w:p>
@@ -132,6 +150,15 @@
       </w:pPr>
       <w:r>
         <w:rPr/>
+      </w:r>
+    </w:p>
+    <w:p>
+      <w:pPr>
+        <w:pStyle w:val="Normal"/>
+        <w:rPr/>
+      </w:pPr>
+      <w:r>
+        <w:rPr/>
         <w:t>Well, the idea was always in the back of my mind, so one day I re-read the articles, found some good web pages about the topic, and started writing my own in 6502 assembly language.  While it can easily be argued that this was not a good use of my time, it was fun and very satisfying, reminding me of the days when I dreamed of having a high level language on my KIM-1 computer.</w:t>
       </w:r>
     </w:p>
@@ -151,6 +178,15 @@
       </w:pPr>
       <w:r>
         <w:rPr/>
+      </w:r>
+    </w:p>
+    <w:p>
+      <w:pPr>
+        <w:pStyle w:val="Normal"/>
+        <w:rPr/>
+      </w:pPr>
+      <w:r>
+        <w:rPr/>
         <w:t>Now supports both upper and lower case characters for commands and variables.</w:t>
       </w:r>
     </w:p>
@@ -170,6 +206,15 @@
       </w:pPr>
       <w:r>
         <w:rPr/>
+      </w:r>
+    </w:p>
+    <w:p>
+      <w:pPr>
+        <w:pStyle w:val="Normal"/>
+        <w:rPr/>
+      </w:pPr>
+      <w:r>
+        <w:rPr/>
         <w:t>So here it is, Bob’s Tiny BASIC.  It’s not as tiny as it could be, but it does have some support for program storage/retrieval.  It has support for the base KIM-1 computer, the xKIM monitor by Corsham Technologies, and the CTMON65 monitor by Corsham Technologies.  The source is on github:</w:t>
       </w:r>
     </w:p>
@@ -189,13 +234,70 @@
         <w:rPr/>
       </w:pPr>
       <w:r>
-        <w:rPr/>
+        <w:rPr>
+          <w:rStyle w:val="InternetLink"/>
+        </w:rPr>
         <w:t>https://github.com/CorshamTech/6502-Tiny-BASIC</w:t>
       </w:r>
     </w:p>
     <w:p>
       <w:pPr>
         <w:pStyle w:val="Normal"/>
+        <w:ind w:left="720" w:hanging="0"/>
+        <w:rPr/>
+      </w:pPr>
+      <w:r>
+        <w:rPr/>
+      </w:r>
+    </w:p>
+    <w:p>
+      <w:pPr>
+        <w:pStyle w:val="Normal"/>
+        <w:ind w:left="720" w:hanging="0"/>
+        <w:rPr/>
+      </w:pPr>
+      <w:r>
+        <w:rPr/>
+        <w:t>For the Extended version supporting IRQ and Task extensions:</w:t>
+      </w:r>
+    </w:p>
+    <w:p>
+      <w:pPr>
+        <w:pStyle w:val="Normal"/>
+        <w:ind w:left="720" w:hanging="0"/>
+        <w:rPr/>
+      </w:pPr>
+      <w:hyperlink r:id="rId2">
+        <w:r>
+          <w:rPr>
+            <w:rStyle w:val="InternetLink"/>
+          </w:rPr>
+          <w:t>https://github/JustLostInTime/em6502</w:t>
+        </w:r>
+      </w:hyperlink>
+    </w:p>
+    <w:p>
+      <w:pPr>
+        <w:pStyle w:val="Normal"/>
+        <w:rPr/>
+      </w:pPr>
+      <w:r>
+        <w:rPr/>
+      </w:r>
+    </w:p>
+    <w:p>
+      <w:pPr>
+        <w:pStyle w:val="Normal"/>
+        <w:rPr/>
+      </w:pPr>
+      <w:r>
+        <w:rPr/>
+        <w:t>This version of not so tiny basic is useful to learn about multi threaded and multi tasking system and the basic functionality they provide. Besides it lets you run multi task programs on your Corsham CT6502 SS-50 system and Kim system with at least 32K.</w:t>
+      </w:r>
+    </w:p>
+    <w:p>
+      <w:pPr>
+        <w:pStyle w:val="Normal"/>
         <w:rPr/>
       </w:pPr>
       <w:r>
@@ -219,6 +321,18 @@
       </w:pPr>
       <w:r>
         <w:rPr/>
+      </w:r>
+      <w:r>
+        <w:br w:type="page"/>
+      </w:r>
+    </w:p>
+    <w:p>
+      <w:pPr>
+        <w:pStyle w:val="Heading1"/>
+        <w:rPr/>
+      </w:pPr>
+      <w:r>
+        <w:rPr/>
         <w:t>Numbers and Variables</w:t>
       </w:r>
     </w:p>
@@ -276,6 +390,25 @@
       </w:pPr>
       <w:r>
         <w:rPr/>
+        <w:t>Each Task has its own Variable set A-Z. This version is not so small.</w:t>
+      </w:r>
+    </w:p>
+    <w:p>
+      <w:pPr>
+        <w:pStyle w:val="Normal"/>
+        <w:rPr/>
+      </w:pPr>
+      <w:r>
+        <w:rPr/>
+      </w:r>
+    </w:p>
+    <w:p>
+      <w:pPr>
+        <w:pStyle w:val="Normal"/>
+        <w:rPr/>
+      </w:pPr>
+      <w:r>
+        <w:rPr/>
         <w:t>Numbers are signed 16 bit integers, with a range of -32768 to 32767.</w:t>
       </w:r>
     </w:p>
@@ -296,11 +429,140 @@
       </w:pPr>
       <w:r>
         <w:rPr/>
+      </w:r>
+    </w:p>
+    <w:p>
+      <w:pPr>
+        <w:pStyle w:val="Normal"/>
+        <w:ind w:left="720" w:hanging="0"/>
+        <w:rPr/>
+      </w:pPr>
+      <w:r>
+        <w:rPr/>
         <w:t>PID</w:t>
         <w:tab/>
         <w:t>-</w:t>
         <w:tab/>
-        <w:t>Returns the Process ID of the current task</w:t>
+      </w:r>
+      <w:r>
+        <w:rPr>
+          <w:rFonts w:eastAsia="ＭＳ 明朝" w:cs="" w:cstheme="minorBidi" w:eastAsiaTheme="minorEastAsia"/>
+          <w:color w:val="auto"/>
+          <w:kern w:val="0"/>
+          <w:sz w:val="24"/>
+          <w:szCs w:val="24"/>
+          <w:lang w:val="en-US" w:eastAsia="en-US" w:bidi="ar-SA"/>
+        </w:rPr>
+        <w:t>Represents</w:t>
+      </w:r>
+      <w:r>
+        <w:rPr/>
+        <w:t xml:space="preserve"> the Process ID of the current task</w:t>
+      </w:r>
+    </w:p>
+    <w:p>
+      <w:pPr>
+        <w:pStyle w:val="Normal"/>
+        <w:ind w:left="720" w:hanging="0"/>
+        <w:rPr/>
+      </w:pPr>
+      <w:r>
+        <w:rPr/>
+      </w:r>
+    </w:p>
+    <w:p>
+      <w:pPr>
+        <w:pStyle w:val="Normal"/>
+        <w:ind w:left="720" w:hanging="0"/>
+        <w:rPr/>
+      </w:pPr>
+      <w:r>
+        <w:rPr/>
+        <w:t>TRUE</w:t>
+        <w:tab/>
+        <w:tab/>
+        <w:t>Represents the value -1 or hex $FFFF</w:t>
+      </w:r>
+    </w:p>
+    <w:p>
+      <w:pPr>
+        <w:pStyle w:val="Normal"/>
+        <w:ind w:left="720" w:hanging="0"/>
+        <w:rPr/>
+      </w:pPr>
+      <w:r>
+        <w:rPr/>
+      </w:r>
+    </w:p>
+    <w:p>
+      <w:pPr>
+        <w:pStyle w:val="Normal"/>
+        <w:ind w:left="720" w:hanging="0"/>
+        <w:rPr/>
+      </w:pPr>
+      <w:r>
+        <w:rPr/>
+        <w:t>FALSE</w:t>
+        <w:tab/>
+        <w:tab/>
+        <w:t>Represents the value 0</w:t>
+      </w:r>
+    </w:p>
+    <w:p>
+      <w:pPr>
+        <w:pStyle w:val="Normal"/>
+        <w:ind w:left="720" w:hanging="0"/>
+        <w:rPr/>
+      </w:pPr>
+      <w:r>
+        <w:rPr/>
+      </w:r>
+    </w:p>
+    <w:p>
+      <w:pPr>
+        <w:pStyle w:val="Normal"/>
+        <w:ind w:left="720" w:hanging="0"/>
+        <w:rPr/>
+      </w:pPr>
+      <w:r>
+        <w:rPr/>
+        <w:t xml:space="preserve">TASK[Parameter-Index-expression] </w:t>
+      </w:r>
+    </w:p>
+    <w:p>
+      <w:pPr>
+        <w:pStyle w:val="Normal"/>
+        <w:ind w:left="720" w:hanging="0"/>
+        <w:rPr/>
+      </w:pPr>
+      <w:r>
+        <w:rPr/>
+        <w:tab/>
+        <w:tab/>
+        <w:t xml:space="preserve">Represents the parameter passed to a task. </w:t>
+      </w:r>
+    </w:p>
+    <w:p>
+      <w:pPr>
+        <w:pStyle w:val="Normal"/>
+        <w:ind w:left="720" w:hanging="0"/>
+        <w:rPr/>
+      </w:pPr>
+      <w:r>
+        <w:rPr/>
+        <w:tab/>
+        <w:tab/>
+        <w:t>See Task Section for details</w:t>
+      </w:r>
+    </w:p>
+    <w:p>
+      <w:pPr>
+        <w:pStyle w:val="Normal"/>
+        <w:ind w:left="720" w:hanging="0"/>
+        <w:rPr/>
+      </w:pPr>
+      <w:r>
+        <w:rPr/>
       </w:r>
       <w:r>
         <w:br w:type="page"/>
@@ -959,59 +1221,681 @@
       </w:pPr>
       <w:r>
         <w:rPr/>
-        <w:t>Time slices are set to 20 Basic Statements. A statement is any single Basic statement.</w:t>
-      </w:r>
-    </w:p>
-    <w:p>
-      <w:pPr>
-        <w:pStyle w:val="Normal"/>
-        <w:rPr/>
-      </w:pPr>
-      <w:r>
-        <w:rPr/>
-        <w:t>Example:</w:t>
-      </w:r>
-    </w:p>
-    <w:p>
-      <w:pPr>
-        <w:pStyle w:val="Normal"/>
-        <w:rPr/>
-      </w:pPr>
-      <w:r>
-        <w:rPr/>
-        <w:t>'</w:t>
-      </w:r>
-      <w:r>
+      </w:r>
+    </w:p>
+    <w:p>
+      <w:pPr>
+        <w:pStyle w:val="Normal"/>
+        <w:rPr/>
+      </w:pPr>
+      <w:r>
+        <w:rPr/>
+        <w:t xml:space="preserve">Time slices are set by default to 200 IL instructions. </w:t>
+      </w:r>
+    </w:p>
+    <w:p>
+      <w:pPr>
+        <w:pStyle w:val="Heading2"/>
+        <w:rPr/>
+      </w:pPr>
+      <w:r>
+        <w:rPr/>
+        <w:t>KILL &lt;Task PID – expression&gt;</w:t>
+      </w:r>
+    </w:p>
+    <w:p>
+      <w:pPr>
+        <w:pStyle w:val="Normal"/>
+        <w:rPr/>
+      </w:pPr>
+      <w:r>
+        <w:rPr/>
+        <w:t>Kills the task specified by the expression should be the value returned by TASK() when a task is started.</w:t>
+      </w:r>
+    </w:p>
+    <w:p>
+      <w:pPr>
+        <w:pStyle w:val="Heading2"/>
+        <w:rPr/>
+      </w:pPr>
+      <w:r>
+        <w:rPr/>
+        <w:t>STAT(&lt;Task PID – expression&gt;)</w:t>
+      </w:r>
+    </w:p>
+    <w:p>
+      <w:pPr>
+        <w:pStyle w:val="Normal"/>
+        <w:rPr/>
+      </w:pPr>
+      <w:r>
+        <w:rPr/>
+        <w:t>Returns the 0 if the task has stopped, 1 otherwise.</w:t>
+      </w:r>
+    </w:p>
+    <w:p>
+      <w:pPr>
+        <w:pStyle w:val="Heading2"/>
+        <w:rPr/>
+      </w:pPr>
+      <w:r>
+        <w:rPr/>
+        <w:t xml:space="preserve">TASK(&lt;Line Number expression&gt;[,Parameter-expression]...) </w:t>
+      </w:r>
+    </w:p>
+    <w:p>
+      <w:pPr>
+        <w:pStyle w:val="Normal"/>
+        <w:rPr/>
+      </w:pPr>
+      <w:r>
+        <w:rPr/>
+        <w:t xml:space="preserve">As a command This creates a new task starting at the specified line number. </w:t>
+      </w:r>
+    </w:p>
+    <w:p>
+      <w:pPr>
+        <w:pStyle w:val="Normal"/>
+        <w:rPr/>
+      </w:pPr>
+      <w:r>
+        <w:rPr/>
+        <w:t xml:space="preserve">As a function it returns the PID of the new task. </w:t>
+      </w:r>
+    </w:p>
+    <w:p>
+      <w:pPr>
+        <w:pStyle w:val="Normal"/>
+        <w:rPr/>
+      </w:pPr>
+      <w:r>
+        <w:rPr/>
+      </w:r>
+    </w:p>
+    <w:p>
+      <w:pPr>
+        <w:pStyle w:val="Heading2"/>
+        <w:rPr/>
+      </w:pPr>
+      <w:r>
+        <w:rPr/>
+        <w:t>TASKE[(&lt;Exit value-Expression&gt;)]</w:t>
+      </w:r>
+    </w:p>
+    <w:p>
+      <w:pPr>
+        <w:pStyle w:val="Normal"/>
+        <w:rPr/>
+      </w:pPr>
+      <w:r>
+        <w:rPr/>
+        <w:t>This may be used within an executing task to end task. If used within the MAIN  Line It acts the same as and END statement.. The exit value is optional and is stored in the tasks Math Stack after the task exits.</w:t>
+      </w:r>
+    </w:p>
+    <w:p>
+      <w:pPr>
+        <w:pStyle w:val="Heading2"/>
+        <w:rPr/>
+      </w:pPr>
+      <w:r>
+        <w:rPr/>
+        <w:t>TASKN</w:t>
+      </w:r>
+    </w:p>
+    <w:p>
+      <w:pPr>
+        <w:pStyle w:val="Normal"/>
+        <w:rPr/>
+      </w:pPr>
+      <w:r>
+        <w:rPr/>
+        <w:t>This Release the rest of the tasks time slice to the system. Execution of the task continues at the next statement when the task receives another time slice.</w:t>
+      </w:r>
+    </w:p>
+    <w:p>
+      <w:pPr>
+        <w:pStyle w:val="Heading2"/>
+        <w:rPr/>
+      </w:pPr>
+      <w:r>
+        <w:rPr/>
+        <w:t>TASKW(&lt;Task PID Expression&gt;[,&lt;Task PID Expression&gt;]...</w:t>
+      </w:r>
+    </w:p>
+    <w:p>
+      <w:pPr>
+        <w:pStyle w:val="Normal"/>
+        <w:rPr/>
+      </w:pPr>
+      <w:r>
+        <w:rPr/>
+        <w:t>Wait for a task or group of tasks to complete.</w:t>
+      </w:r>
+    </w:p>
+    <w:p>
+      <w:pPr>
+        <w:pStyle w:val="Normal"/>
+        <w:rPr/>
+      </w:pPr>
+      <w:r>
+        <w:rPr/>
+      </w:r>
+    </w:p>
+    <w:p>
+      <w:pPr>
+        <w:pStyle w:val="Heading2"/>
+        <w:rPr/>
+      </w:pPr>
+      <w:r>
+        <w:rPr/>
+        <w:t xml:space="preserve">TASKT(Task PID-Expression,MessageValue-Expression) </w:t>
+      </w:r>
+    </w:p>
+    <w:p>
+      <w:pPr>
+        <w:pStyle w:val="Normal"/>
+        <w:rPr/>
+      </w:pPr>
+      <w:r>
+        <w:rPr/>
+        <w:t>Transmit a message to a running task. Adds the message to the Message Queue and the Receiving task must issue a TASKR to receive the message.</w:t>
+      </w:r>
+    </w:p>
+    <w:p>
+      <w:pPr>
+        <w:pStyle w:val="Heading2"/>
+        <w:rPr/>
+      </w:pPr>
+      <w:r>
+        <w:rPr/>
+        <w:t xml:space="preserve">TASKR(Wait-Nowait-Expression)  </w:t>
+      </w:r>
+    </w:p>
+    <w:p>
+      <w:pPr>
+        <w:pStyle w:val="Normal"/>
+        <w:rPr/>
+      </w:pPr>
+      <w:r>
+        <w:rPr/>
+        <w:t>Wait-NoWait is a boolean expression True = wait</w:t>
+      </w:r>
+    </w:p>
+    <w:p>
+      <w:pPr>
+        <w:pStyle w:val="Normal"/>
+        <w:rPr/>
+      </w:pPr>
+      <w:r>
+        <w:rPr/>
+        <w:t>Receives an inter-task message and returns the value or 0 if no wait and nothing received. So don't send a message value of zero! The message may be any other integer value.</w:t>
+      </w:r>
+      <w:r>
+        <w:br w:type="page"/>
+      </w:r>
+    </w:p>
+    <w:p>
+      <w:pPr>
+        <w:pStyle w:val="Heading2"/>
+        <w:rPr/>
+      </w:pPr>
+      <w:r>
+        <w:rPr/>
+        <w:t>Task Specific variables</w:t>
+      </w:r>
+    </w:p>
+    <w:p>
+      <w:pPr>
+        <w:pStyle w:val="Heading9"/>
+        <w:numPr>
+          <w:ilvl w:val="8"/>
+          <w:numId w:val="2"/>
+        </w:numPr>
+        <w:rPr/>
+      </w:pPr>
+      <w:r>
+        <w:rPr/>
+        <w:t xml:space="preserve">PID  </w:t>
+      </w:r>
+    </w:p>
+    <w:p>
+      <w:pPr>
+        <w:pStyle w:val="Normal"/>
+        <w:rPr/>
+      </w:pPr>
+      <w:r>
+        <w:rPr/>
+        <w:t>Is the PID of the current task.</w:t>
+      </w:r>
+    </w:p>
+    <w:p>
+      <w:pPr>
+        <w:pStyle w:val="Normal"/>
+        <w:rPr/>
+      </w:pPr>
+      <w:r>
+        <w:rPr/>
+      </w:r>
+    </w:p>
+    <w:p>
+      <w:pPr>
+        <w:pStyle w:val="Heading9"/>
+        <w:numPr>
+          <w:ilvl w:val="8"/>
+          <w:numId w:val="2"/>
+        </w:numPr>
+        <w:rPr/>
+      </w:pPr>
+      <w:r>
+        <w:rPr/>
+        <w:t xml:space="preserve">TASK[Parameter index-expression] </w:t>
+      </w:r>
+    </w:p>
+    <w:p>
+      <w:pPr>
+        <w:pStyle w:val="TextBody"/>
+        <w:rPr/>
+      </w:pPr>
+      <w:r>
+        <w:rPr/>
+        <w:t>This is the parameter from the parameter list passed when the task was started. Basically the parameters are pushed onto the math stack when the task is started. So the stack size and the need to do math limit the number of parameters that can be passed. No checking is done...So be careful. Parameter index start at zero.</w:t>
+      </w:r>
+    </w:p>
+    <w:p>
+      <w:pPr>
+        <w:pStyle w:val="TextBody"/>
+        <w:rPr/>
+      </w:pPr>
+      <w:r>
+        <w:rPr/>
+        <w:t>Example:   a = task[0] : b= task[1]</w:t>
+      </w:r>
+    </w:p>
+    <w:p>
+      <w:pPr>
+        <w:pStyle w:val="TextBody"/>
+        <w:rPr/>
+      </w:pPr>
+      <w:r>
+        <w:rPr/>
+        <w:t>These values are read only and may not be changed.</w:t>
+      </w:r>
+    </w:p>
+    <w:p>
+      <w:pPr>
+        <w:pStyle w:val="Heading1"/>
+        <w:rPr/>
+      </w:pPr>
+      <w:r>
+        <w:rPr/>
+        <w:t>Task Support Implementation Description.</w:t>
+      </w:r>
+    </w:p>
+    <w:p>
+      <w:pPr>
+        <w:pStyle w:val="TextBody"/>
+        <w:rPr/>
+      </w:pPr>
+      <w:r>
+        <w:rPr/>
+        <w:t>Tasks are implemented in the IL interpreter and are really a crude form of tasking. Allowing each task a number of IL instructions before the Task is suspended and the next task is started. Task me to some degree be cooperative and issue a task next command to release the remainder of their time slice.</w:t>
+      </w:r>
+    </w:p>
+    <w:p>
+      <w:pPr>
+        <w:pStyle w:val="TextBody"/>
+        <w:rPr/>
+      </w:pPr>
+      <w:r>
+        <w:rPr/>
+        <w:t>Each task is allocated a memory area consisting of:</w:t>
+      </w:r>
+    </w:p>
+    <w:p>
+      <w:pPr>
+        <w:pStyle w:val="TextBody"/>
+        <w:numPr>
+          <w:ilvl w:val="0"/>
+          <w:numId w:val="4"/>
+        </w:numPr>
+        <w:spacing w:before="0" w:after="26"/>
+        <w:jc w:val="left"/>
         <w:rPr>
-          <w:i/>
-          <w:iCs/>
+          <w:rFonts w:ascii="DejaVu Sans Mono" w:hAnsi="DejaVu Sans Mono"/>
+          <w:sz w:val="12"/>
+          <w:szCs w:val="12"/>
         </w:rPr>
-        <w:t>if expression</w:t>
-      </w:r>
-      <w:r>
-        <w:rPr/>
-        <w:t>' is a statement '</w:t>
-      </w:r>
+      </w:pPr>
       <w:r>
         <w:rPr>
-          <w:i/>
-          <w:iCs/>
+          <w:rFonts w:ascii="DejaVu Sans Mono" w:hAnsi="DejaVu Sans Mono"/>
+          <w:sz w:val="12"/>
+          <w:szCs w:val="12"/>
         </w:rPr>
-        <w:t>Then Print "a"</w:t>
-      </w:r>
-      <w:r>
-        <w:rPr/>
-        <w:t xml:space="preserve">' is a statement etc. </w:t>
-      </w:r>
-    </w:p>
-    <w:p>
-      <w:pPr>
-        <w:pStyle w:val="Normal"/>
-        <w:rPr/>
-      </w:pPr>
-      <w:r>
-        <w:rPr/>
-        <w:t>Tasks may call gosubs, up to 16 levels</w:t>
+        <w:t>26 private variables A-Z</w:t>
+        <w:tab/>
+        <w:tab/>
+        <w:tab/>
+        <w:t xml:space="preserve"> 52 Bytes</w:t>
+      </w:r>
+    </w:p>
+    <w:p>
+      <w:pPr>
+        <w:pStyle w:val="TextBody"/>
+        <w:numPr>
+          <w:ilvl w:val="0"/>
+          <w:numId w:val="4"/>
+        </w:numPr>
+        <w:spacing w:before="0" w:after="26"/>
+        <w:jc w:val="left"/>
+        <w:rPr>
+          <w:rFonts w:ascii="DejaVu Sans Mono" w:hAnsi="DejaVu Sans Mono"/>
+          <w:sz w:val="12"/>
+          <w:szCs w:val="12"/>
+        </w:rPr>
+      </w:pPr>
+      <w:r>
+        <w:rPr>
+          <w:rFonts w:ascii="DejaVu Sans Mono" w:hAnsi="DejaVu Sans Mono"/>
+          <w:sz w:val="12"/>
+          <w:szCs w:val="12"/>
+        </w:rPr>
+        <w:t>Math stack of up to 20 entries</w:t>
+        <w:tab/>
+        <w:tab/>
+        <w:t xml:space="preserve"> 40 Bytes</w:t>
+      </w:r>
+    </w:p>
+    <w:p>
+      <w:pPr>
+        <w:pStyle w:val="TextBody"/>
+        <w:numPr>
+          <w:ilvl w:val="0"/>
+          <w:numId w:val="4"/>
+        </w:numPr>
+        <w:spacing w:before="0" w:after="26"/>
+        <w:jc w:val="left"/>
+        <w:rPr>
+          <w:rFonts w:ascii="DejaVu Sans Mono" w:hAnsi="DejaVu Sans Mono"/>
+          <w:sz w:val="12"/>
+          <w:szCs w:val="12"/>
+        </w:rPr>
+      </w:pPr>
+      <w:r>
+        <w:rPr>
+          <w:rFonts w:ascii="DejaVu Sans Mono" w:hAnsi="DejaVu Sans Mono"/>
+          <w:sz w:val="12"/>
+          <w:szCs w:val="12"/>
+        </w:rPr>
+        <w:t>Gosub/For-next Stack 16 entries</w:t>
+        <w:tab/>
+        <w:tab/>
+        <w:t xml:space="preserve"> 64 Bytes</w:t>
+      </w:r>
+    </w:p>
+    <w:p>
+      <w:pPr>
+        <w:pStyle w:val="TextBody"/>
+        <w:numPr>
+          <w:ilvl w:val="0"/>
+          <w:numId w:val="4"/>
+        </w:numPr>
+        <w:spacing w:before="0" w:after="26"/>
+        <w:jc w:val="left"/>
+        <w:rPr>
+          <w:rFonts w:ascii="DejaVu Sans Mono" w:hAnsi="DejaVu Sans Mono"/>
+          <w:sz w:val="12"/>
+          <w:szCs w:val="12"/>
+        </w:rPr>
+      </w:pPr>
+      <w:r>
+        <w:rPr>
+          <w:rFonts w:ascii="DejaVu Sans Mono" w:hAnsi="DejaVu Sans Mono"/>
+          <w:sz w:val="12"/>
+          <w:szCs w:val="12"/>
+        </w:rPr>
+        <w:t>IL Interpreter stack 20 entries</w:t>
+        <w:tab/>
+        <w:tab/>
+        <w:t xml:space="preserve"> 40 Bytes</w:t>
+      </w:r>
+    </w:p>
+    <w:p>
+      <w:pPr>
+        <w:pStyle w:val="TextBody"/>
+        <w:numPr>
+          <w:ilvl w:val="0"/>
+          <w:numId w:val="4"/>
+        </w:numPr>
+        <w:spacing w:before="0" w:after="26"/>
+        <w:jc w:val="left"/>
+        <w:rPr>
+          <w:rFonts w:ascii="DejaVu Sans Mono" w:hAnsi="DejaVu Sans Mono"/>
+          <w:sz w:val="12"/>
+          <w:szCs w:val="12"/>
+        </w:rPr>
+      </w:pPr>
+      <w:r>
+        <w:rPr>
+          <w:rFonts w:ascii="DejaVu Sans Mono" w:hAnsi="DejaVu Sans Mono"/>
+          <w:sz w:val="12"/>
+          <w:szCs w:val="12"/>
+        </w:rPr>
+        <w:t>Pointers for each stack 3 Bytes</w:t>
+        <w:tab/>
+        <w:tab/>
+        <w:t xml:space="preserve"> 03 Bytes</w:t>
+      </w:r>
+    </w:p>
+    <w:p>
+      <w:pPr>
+        <w:pStyle w:val="TextBody"/>
+        <w:numPr>
+          <w:ilvl w:val="0"/>
+          <w:numId w:val="4"/>
+        </w:numPr>
+        <w:spacing w:before="0" w:after="26"/>
+        <w:jc w:val="left"/>
+        <w:rPr>
+          <w:rFonts w:ascii="DejaVu Sans Mono" w:hAnsi="DejaVu Sans Mono"/>
+          <w:sz w:val="12"/>
+          <w:szCs w:val="12"/>
+        </w:rPr>
+      </w:pPr>
+      <w:r>
+        <w:rPr>
+          <w:rFonts w:ascii="DejaVu Sans Mono" w:hAnsi="DejaVu Sans Mono"/>
+          <w:sz w:val="12"/>
+          <w:szCs w:val="12"/>
+        </w:rPr>
+        <w:t>Basic Application Instruction Pointer</w:t>
+        <w:tab/>
+        <w:tab/>
+        <w:t xml:space="preserve"> 02 Bytes</w:t>
+      </w:r>
+    </w:p>
+    <w:p>
+      <w:pPr>
+        <w:pStyle w:val="TextBody"/>
+        <w:numPr>
+          <w:ilvl w:val="0"/>
+          <w:numId w:val="4"/>
+        </w:numPr>
+        <w:spacing w:before="0" w:after="26"/>
+        <w:jc w:val="left"/>
+        <w:rPr>
+          <w:rFonts w:ascii="DejaVu Sans Mono" w:hAnsi="DejaVu Sans Mono"/>
+          <w:sz w:val="12"/>
+          <w:szCs w:val="12"/>
+        </w:rPr>
+      </w:pPr>
+      <w:r>
+        <w:rPr>
+          <w:rFonts w:ascii="DejaVu Sans Mono" w:hAnsi="DejaVu Sans Mono"/>
+          <w:sz w:val="12"/>
+          <w:szCs w:val="12"/>
+        </w:rPr>
+        <w:t>Basic Application Index Register</w:t>
+        <w:tab/>
+        <w:tab/>
+        <w:t xml:space="preserve"> 01 Bytes</w:t>
+      </w:r>
+    </w:p>
+    <w:p>
+      <w:pPr>
+        <w:pStyle w:val="TextBody"/>
+        <w:numPr>
+          <w:ilvl w:val="0"/>
+          <w:numId w:val="4"/>
+        </w:numPr>
+        <w:spacing w:before="0" w:after="26"/>
+        <w:jc w:val="left"/>
+        <w:rPr>
+          <w:rFonts w:ascii="DejaVu Sans Mono" w:hAnsi="DejaVu Sans Mono"/>
+          <w:sz w:val="12"/>
+          <w:szCs w:val="12"/>
+        </w:rPr>
+      </w:pPr>
+      <w:r>
+        <w:rPr>
+          <w:rFonts w:ascii="DejaVu Sans Mono" w:hAnsi="DejaVu Sans Mono"/>
+          <w:sz w:val="12"/>
+          <w:szCs w:val="12"/>
+        </w:rPr>
+        <w:t>Math Work Registers R0,R1,MQ</w:t>
+        <w:tab/>
+        <w:tab/>
+        <w:tab/>
+        <w:t xml:space="preserve"> 06 Bytes</w:t>
+      </w:r>
+    </w:p>
+    <w:p>
+      <w:pPr>
+        <w:pStyle w:val="TextBody"/>
+        <w:numPr>
+          <w:ilvl w:val="0"/>
+          <w:numId w:val="4"/>
+        </w:numPr>
+        <w:spacing w:before="0" w:after="26"/>
+        <w:jc w:val="left"/>
+        <w:rPr>
+          <w:rFonts w:ascii="DejaVu Sans Mono" w:hAnsi="DejaVu Sans Mono"/>
+          <w:sz w:val="12"/>
+          <w:szCs w:val="12"/>
+        </w:rPr>
+      </w:pPr>
+      <w:r>
+        <w:rPr>
+          <w:rFonts w:ascii="DejaVu Sans Mono" w:hAnsi="DejaVu Sans Mono"/>
+          <w:sz w:val="12"/>
+          <w:szCs w:val="12"/>
+        </w:rPr>
+        <w:t>Indirect Pointers 3</w:t>
+        <w:tab/>
+        <w:tab/>
+        <w:tab/>
+        <w:tab/>
+        <w:t xml:space="preserve"> 06 Bytes</w:t>
+      </w:r>
+    </w:p>
+    <w:p>
+      <w:pPr>
+        <w:pStyle w:val="TextBody"/>
+        <w:numPr>
+          <w:ilvl w:val="0"/>
+          <w:numId w:val="4"/>
+        </w:numPr>
+        <w:spacing w:before="0" w:after="26"/>
+        <w:jc w:val="left"/>
+        <w:rPr>
+          <w:rFonts w:ascii="DejaVu Sans Mono" w:hAnsi="DejaVu Sans Mono"/>
+          <w:sz w:val="12"/>
+          <w:szCs w:val="12"/>
+        </w:rPr>
+      </w:pPr>
+      <w:r>
+        <w:rPr>
+          <w:rFonts w:ascii="DejaVu Sans Mono" w:hAnsi="DejaVu Sans Mono"/>
+          <w:sz w:val="12"/>
+          <w:szCs w:val="12"/>
+        </w:rPr>
+        <w:t>Total</w:t>
+        <w:tab/>
+        <w:tab/>
+        <w:tab/>
+        <w:tab/>
+        <w:tab/>
+        <w:t>214 Bytes</w:t>
+      </w:r>
+    </w:p>
+    <w:p>
+      <w:pPr>
+        <w:pStyle w:val="Normal"/>
+        <w:rPr/>
+      </w:pPr>
+      <w:r>
+        <w:rPr/>
+      </w:r>
+    </w:p>
+    <w:p>
+      <w:pPr>
+        <w:pStyle w:val="Normal"/>
+        <w:rPr/>
+      </w:pPr>
+      <w:r>
+        <w:rPr/>
+        <w:t>There are ten Task slots Allocated by default in the provided Source Code. This can be altered by the user. Therefore a total of 2140 bytes are required to support multitasking out of the box. A lot of area for some machines.</w:t>
+      </w:r>
+    </w:p>
+    <w:p>
+      <w:pPr>
+        <w:pStyle w:val="Normal"/>
+        <w:rPr/>
+      </w:pPr>
+      <w:r>
+        <w:rPr/>
+      </w:r>
+    </w:p>
+    <w:p>
+      <w:pPr>
+        <w:pStyle w:val="Normal"/>
+        <w:rPr/>
+      </w:pPr>
+      <w:r>
+        <w:rPr/>
+        <w:t>The interpreter occupies 6K of memory so for a useful Multi tasking system a minimum of 16K is required, Prefer 32 to 48K.  Corsham's 6502 ss-50 system comes with 64K. They also sell memory upgraded for the KIM systems and the Rockwell systems.</w:t>
+      </w:r>
+    </w:p>
+    <w:p>
+      <w:pPr>
+        <w:pStyle w:val="Normal"/>
+        <w:rPr/>
+      </w:pPr>
+      <w:r>
+        <w:rPr/>
+      </w:r>
+    </w:p>
+    <w:p>
+      <w:pPr>
+        <w:pStyle w:val="Normal"/>
+        <w:rPr/>
+      </w:pPr>
+      <w:r>
+        <w:rPr/>
+        <w:t>This system is a good educational tool. And practical for small projects requiring multiple tasks. It  is useful to explore Tasking using the em6502 emulator.</w:t>
+      </w:r>
+      <w:r>
+        <w:br w:type="page"/>
+      </w:r>
+    </w:p>
+    <w:p>
+      <w:pPr>
+        <w:pStyle w:val="Heading1"/>
+        <w:rPr/>
+      </w:pPr>
+      <w:r>
+        <w:rPr/>
+        <w:t>IRQ and IRQ MANAGEMENT</w:t>
       </w:r>
     </w:p>
     <w:p>
@@ -1021,36 +1905,36 @@
       </w:pPr>
       <w:r>
         <w:rPr/>
-        <w:t xml:space="preserve">TASK(&lt;Line Number expression&gt;) </w:t>
-      </w:r>
-    </w:p>
-    <w:p>
-      <w:pPr>
-        <w:pStyle w:val="Normal"/>
-        <w:rPr/>
-      </w:pPr>
-      <w:r>
-        <w:rPr/>
-        <w:t xml:space="preserve">This creates a new task starting at the specified line number. This function returns the PID of the new task. </w:t>
-      </w:r>
-    </w:p>
-    <w:p>
-      <w:pPr>
-        <w:pStyle w:val="Normal"/>
-        <w:rPr/>
-      </w:pPr>
-      <w:r>
-        <w:rPr/>
-      </w:r>
-    </w:p>
-    <w:p>
-      <w:pPr>
-        <w:pStyle w:val="Normal"/>
-        <w:rPr/>
-      </w:pPr>
-      <w:r>
-        <w:rPr/>
-        <w:t>If this function is called with a line number of zero it returns the PID of the current TASK.</w:t>
+        <w:t>IRQ &lt;line number -expression&gt;</w:t>
+      </w:r>
+    </w:p>
+    <w:p>
+      <w:pPr>
+        <w:pStyle w:val="Normal"/>
+        <w:rPr/>
+      </w:pPr>
+      <w:r>
+        <w:rPr/>
+        <w:t>Enables the interrupts and Sets the line number to go to when an IRQ is received.</w:t>
+      </w:r>
+    </w:p>
+    <w:p>
+      <w:pPr>
+        <w:pStyle w:val="Normal"/>
+        <w:rPr/>
+      </w:pPr>
+      <w:r>
+        <w:rPr/>
+      </w:r>
+    </w:p>
+    <w:p>
+      <w:pPr>
+        <w:pStyle w:val="Normal"/>
+        <w:rPr/>
+      </w:pPr>
+      <w:r>
+        <w:rPr/>
+        <w:t>IRQ's are disabled until the IRQ subroutine completes with a ireturn statement. Setting a line number of zero stops the IRQ requests and disables interrupts.</w:t>
       </w:r>
     </w:p>
     <w:p>
@@ -1060,135 +1944,6 @@
       </w:pPr>
       <w:r>
         <w:rPr/>
-        <w:t>ETASK</w:t>
-      </w:r>
-    </w:p>
-    <w:p>
-      <w:pPr>
-        <w:pStyle w:val="Normal"/>
-        <w:rPr/>
-      </w:pPr>
-      <w:r>
-        <w:rPr/>
-        <w:t xml:space="preserve">This may be used withing an executing task to end this task. If used within the MAIN  Line It acts the same as and END statement. </w:t>
-      </w:r>
-    </w:p>
-    <w:p>
-      <w:pPr>
-        <w:pStyle w:val="Heading2"/>
-        <w:rPr/>
-      </w:pPr>
-      <w:r>
-        <w:rPr/>
-        <w:t>NTASK</w:t>
-      </w:r>
-    </w:p>
-    <w:p>
-      <w:pPr>
-        <w:pStyle w:val="Normal"/>
-        <w:rPr/>
-      </w:pPr>
-      <w:r>
-        <w:rPr/>
-        <w:t>This Release the rest of the tasks time slice to the system. Execution of the task continues at the next statement when the task receives another time slice.</w:t>
-      </w:r>
-    </w:p>
-    <w:p>
-      <w:pPr>
-        <w:pStyle w:val="Heading2"/>
-        <w:rPr/>
-      </w:pPr>
-      <w:r>
-        <w:rPr/>
-        <w:t>STAT(&lt;Task PID – expression&gt;)</w:t>
-      </w:r>
-    </w:p>
-    <w:p>
-      <w:pPr>
-        <w:pStyle w:val="Normal"/>
-        <w:rPr/>
-      </w:pPr>
-      <w:r>
-        <w:rPr/>
-        <w:t>Returns the 0 if the task has stopped, 1 otherwise.</w:t>
-      </w:r>
-    </w:p>
-    <w:p>
-      <w:pPr>
-        <w:pStyle w:val="Heading2"/>
-        <w:rPr/>
-      </w:pPr>
-      <w:r>
-        <w:rPr/>
-        <w:t>KILL &lt;Task PID – expression&gt;</w:t>
-      </w:r>
-    </w:p>
-    <w:p>
-      <w:pPr>
-        <w:pStyle w:val="Normal"/>
-        <w:rPr/>
-      </w:pPr>
-      <w:r>
-        <w:rPr/>
-        <w:t>Kills the task specified by the expression should be 1-9.</w:t>
-      </w:r>
-    </w:p>
-    <w:p>
-      <w:pPr>
-        <w:pStyle w:val="Heading1"/>
-        <w:rPr/>
-      </w:pPr>
-      <w:r>
-        <w:rPr/>
-        <w:t>IRQ and IRQ MANAGEMENT</w:t>
-      </w:r>
-    </w:p>
-    <w:p>
-      <w:pPr>
-        <w:pStyle w:val="Heading2"/>
-        <w:rPr/>
-      </w:pPr>
-      <w:r>
-        <w:rPr/>
-        <w:t>IRQ &lt;line number -expression&gt;</w:t>
-      </w:r>
-    </w:p>
-    <w:p>
-      <w:pPr>
-        <w:pStyle w:val="Normal"/>
-        <w:rPr/>
-      </w:pPr>
-      <w:r>
-        <w:rPr/>
-        <w:t>Enables the interrupts and Sets the line number to go to when an IRQ is received.</w:t>
-      </w:r>
-    </w:p>
-    <w:p>
-      <w:pPr>
-        <w:pStyle w:val="Normal"/>
-        <w:rPr/>
-      </w:pPr>
-      <w:r>
-        <w:rPr/>
-      </w:r>
-    </w:p>
-    <w:p>
-      <w:pPr>
-        <w:pStyle w:val="Normal"/>
-        <w:rPr/>
-      </w:pPr>
-      <w:r>
-        <w:rPr/>
-        <w:t>IRQ's are disabled until the IRQ subroutine completes with a ireturn statement. Setting a line number of zero stops the IRQ requests and disables interrupts.</w:t>
-      </w:r>
-    </w:p>
-    <w:p>
-      <w:pPr>
-        <w:pStyle w:val="Heading2"/>
-        <w:rPr/>
-      </w:pPr>
-      <w:r>
-        <w:rPr/>
         <w:t>[IRETURN | IRET]</w:t>
       </w:r>
     </w:p>
@@ -1199,7 +1954,7 @@
       </w:pPr>
       <w:r>
         <w:rPr/>
-        <w:t>Returns from an interrupt service routine. Enables the IRQ interrupt.</w:t>
+        <w:t>Returning from an interrupt service routine. Enables the IRQ interrupt.</w:t>
       </w:r>
       <w:r>
         <w:br w:type="page"/>
@@ -1461,7 +2216,7 @@
         <w:pStyle w:val="ListParagraph"/>
         <w:numPr>
           <w:ilvl w:val="0"/>
-          <w:numId w:val="2"/>
+          <w:numId w:val="3"/>
         </w:numPr>
         <w:rPr/>
       </w:pPr>
@@ -1475,7 +2230,7 @@
         <w:pStyle w:val="ListParagraph"/>
         <w:numPr>
           <w:ilvl w:val="0"/>
-          <w:numId w:val="2"/>
+          <w:numId w:val="3"/>
         </w:numPr>
         <w:rPr/>
       </w:pPr>
@@ -1491,7 +2246,7 @@
         <w:pStyle w:val="ListParagraph"/>
         <w:numPr>
           <w:ilvl w:val="0"/>
-          <w:numId w:val="2"/>
+          <w:numId w:val="3"/>
         </w:numPr>
         <w:rPr/>
       </w:pPr>
@@ -1544,6 +2299,7 @@
     </w:lvl>
     <w:lvl w:ilvl="2">
       <w:start w:val="1"/>
+      <w:pStyle w:val="Heading3"/>
       <w:numFmt w:val="none"/>
       <w:suff w:val="nothing"/>
       <w:lvlText w:val=""/>
@@ -1622,6 +2378,7 @@
     </w:lvl>
     <w:lvl w:ilvl="8">
       <w:start w:val="1"/>
+      <w:pStyle w:val="Heading9"/>
       <w:numFmt w:val="none"/>
       <w:suff w:val="nothing"/>
       <w:lvlText w:val=""/>
@@ -1635,6 +2392,125 @@
     </w:lvl>
   </w:abstractNum>
   <w:abstractNum w:abstractNumId="2">
+    <w:lvl w:ilvl="0">
+      <w:start w:val="1"/>
+      <w:numFmt w:val="none"/>
+      <w:suff w:val="nothing"/>
+      <w:lvlText w:val=""/>
+      <w:lvlJc w:val="left"/>
+      <w:pPr>
+        <w:tabs>
+          <w:tab w:val="num" w:pos="0"/>
+        </w:tabs>
+        <w:ind w:left="0" w:hanging="0"/>
+      </w:pPr>
+    </w:lvl>
+    <w:lvl w:ilvl="1">
+      <w:start w:val="1"/>
+      <w:numFmt w:val="none"/>
+      <w:suff w:val="nothing"/>
+      <w:lvlText w:val=""/>
+      <w:lvlJc w:val="left"/>
+      <w:pPr>
+        <w:tabs>
+          <w:tab w:val="num" w:pos="0"/>
+        </w:tabs>
+        <w:ind w:left="0" w:hanging="0"/>
+      </w:pPr>
+    </w:lvl>
+    <w:lvl w:ilvl="2">
+      <w:start w:val="1"/>
+      <w:numFmt w:val="none"/>
+      <w:suff w:val="nothing"/>
+      <w:lvlText w:val=""/>
+      <w:lvlJc w:val="left"/>
+      <w:pPr>
+        <w:tabs>
+          <w:tab w:val="num" w:pos="0"/>
+        </w:tabs>
+        <w:ind w:left="0" w:hanging="0"/>
+      </w:pPr>
+    </w:lvl>
+    <w:lvl w:ilvl="3">
+      <w:start w:val="1"/>
+      <w:numFmt w:val="none"/>
+      <w:suff w:val="nothing"/>
+      <w:lvlText w:val=""/>
+      <w:lvlJc w:val="left"/>
+      <w:pPr>
+        <w:tabs>
+          <w:tab w:val="num" w:pos="0"/>
+        </w:tabs>
+        <w:ind w:left="0" w:hanging="0"/>
+      </w:pPr>
+    </w:lvl>
+    <w:lvl w:ilvl="4">
+      <w:start w:val="1"/>
+      <w:numFmt w:val="none"/>
+      <w:suff w:val="nothing"/>
+      <w:lvlText w:val=""/>
+      <w:lvlJc w:val="left"/>
+      <w:pPr>
+        <w:tabs>
+          <w:tab w:val="num" w:pos="0"/>
+        </w:tabs>
+        <w:ind w:left="0" w:hanging="0"/>
+      </w:pPr>
+    </w:lvl>
+    <w:lvl w:ilvl="5">
+      <w:start w:val="1"/>
+      <w:numFmt w:val="none"/>
+      <w:suff w:val="nothing"/>
+      <w:lvlText w:val=""/>
+      <w:lvlJc w:val="left"/>
+      <w:pPr>
+        <w:tabs>
+          <w:tab w:val="num" w:pos="0"/>
+        </w:tabs>
+        <w:ind w:left="0" w:hanging="0"/>
+      </w:pPr>
+    </w:lvl>
+    <w:lvl w:ilvl="6">
+      <w:start w:val="1"/>
+      <w:numFmt w:val="none"/>
+      <w:suff w:val="nothing"/>
+      <w:lvlText w:val=""/>
+      <w:lvlJc w:val="left"/>
+      <w:pPr>
+        <w:tabs>
+          <w:tab w:val="num" w:pos="0"/>
+        </w:tabs>
+        <w:ind w:left="0" w:hanging="0"/>
+      </w:pPr>
+    </w:lvl>
+    <w:lvl w:ilvl="7">
+      <w:start w:val="1"/>
+      <w:numFmt w:val="none"/>
+      <w:suff w:val="nothing"/>
+      <w:lvlText w:val=""/>
+      <w:lvlJc w:val="left"/>
+      <w:pPr>
+        <w:tabs>
+          <w:tab w:val="num" w:pos="0"/>
+        </w:tabs>
+        <w:ind w:left="0" w:hanging="0"/>
+      </w:pPr>
+    </w:lvl>
+    <w:lvl w:ilvl="8">
+      <w:start w:val="1"/>
+      <w:numFmt w:val="none"/>
+      <w:suff w:val="nothing"/>
+      <w:lvlText w:val=""/>
+      <w:lvlJc w:val="left"/>
+      <w:pPr>
+        <w:tabs>
+          <w:tab w:val="num" w:pos="0"/>
+        </w:tabs>
+        <w:ind w:left="0" w:hanging="0"/>
+      </w:pPr>
+    </w:lvl>
+  </w:abstractNum>
+  <w:abstractNum w:abstractNumId="3">
     <w:lvl w:ilvl="0">
       <w:start w:val="1"/>
       <w:numFmt w:val="bullet"/>
@@ -1771,11 +2647,127 @@
       </w:rPr>
     </w:lvl>
   </w:abstractNum>
+  <w:abstractNum w:abstractNumId="4">
+    <w:lvl w:ilvl="0">
+      <w:start w:val="1"/>
+      <w:numFmt w:val="decimal"/>
+      <w:lvlText w:val="%1."/>
+      <w:lvlJc w:val="left"/>
+      <w:pPr>
+        <w:tabs>
+          <w:tab w:val="num" w:pos="2880"/>
+        </w:tabs>
+        <w:ind w:left="2880" w:hanging="360"/>
+      </w:pPr>
+    </w:lvl>
+    <w:lvl w:ilvl="1">
+      <w:start w:val="1"/>
+      <w:numFmt w:val="decimal"/>
+      <w:lvlText w:val="%2."/>
+      <w:lvlJc w:val="left"/>
+      <w:pPr>
+        <w:tabs>
+          <w:tab w:val="num" w:pos="3240"/>
+        </w:tabs>
+        <w:ind w:left="3240" w:hanging="360"/>
+      </w:pPr>
+    </w:lvl>
+    <w:lvl w:ilvl="2">
+      <w:start w:val="1"/>
+      <w:numFmt w:val="decimal"/>
+      <w:lvlText w:val="%3."/>
+      <w:lvlJc w:val="left"/>
+      <w:pPr>
+        <w:tabs>
+          <w:tab w:val="num" w:pos="3600"/>
+        </w:tabs>
+        <w:ind w:left="3600" w:hanging="360"/>
+      </w:pPr>
+    </w:lvl>
+    <w:lvl w:ilvl="3">
+      <w:start w:val="1"/>
+      <w:numFmt w:val="decimal"/>
+      <w:lvlText w:val="%4."/>
+      <w:lvlJc w:val="left"/>
+      <w:pPr>
+        <w:tabs>
+          <w:tab w:val="num" w:pos="3960"/>
+        </w:tabs>
+        <w:ind w:left="3960" w:hanging="360"/>
+      </w:pPr>
+    </w:lvl>
+    <w:lvl w:ilvl="4">
+      <w:start w:val="1"/>
+      <w:numFmt w:val="decimal"/>
+      <w:lvlText w:val="%5."/>
+      <w:lvlJc w:val="left"/>
+      <w:pPr>
+        <w:tabs>
+          <w:tab w:val="num" w:pos="4320"/>
+        </w:tabs>
+        <w:ind w:left="4320" w:hanging="360"/>
+      </w:pPr>
+    </w:lvl>
+    <w:lvl w:ilvl="5">
+      <w:start w:val="1"/>
+      <w:numFmt w:val="decimal"/>
+      <w:lvlText w:val="%6."/>
+      <w:lvlJc w:val="left"/>
+      <w:pPr>
+        <w:tabs>
+          <w:tab w:val="num" w:pos="4680"/>
+        </w:tabs>
+        <w:ind w:left="4680" w:hanging="360"/>
+      </w:pPr>
+    </w:lvl>
+    <w:lvl w:ilvl="6">
+      <w:start w:val="1"/>
+      <w:numFmt w:val="decimal"/>
+      <w:lvlText w:val="%7."/>
+      <w:lvlJc w:val="left"/>
+      <w:pPr>
+        <w:tabs>
+          <w:tab w:val="num" w:pos="5040"/>
+        </w:tabs>
+        <w:ind w:left="5040" w:hanging="360"/>
+      </w:pPr>
+    </w:lvl>
+    <w:lvl w:ilvl="7">
+      <w:start w:val="1"/>
+      <w:numFmt w:val="decimal"/>
+      <w:lvlText w:val="%8."/>
+      <w:lvlJc w:val="left"/>
+      <w:pPr>
+        <w:tabs>
+          <w:tab w:val="num" w:pos="5400"/>
+        </w:tabs>
+        <w:ind w:left="5400" w:hanging="360"/>
+      </w:pPr>
+    </w:lvl>
+    <w:lvl w:ilvl="8">
+      <w:start w:val="1"/>
+      <w:numFmt w:val="decimal"/>
+      <w:lvlText w:val="%9."/>
+      <w:lvlJc w:val="left"/>
+      <w:pPr>
+        <w:tabs>
+          <w:tab w:val="num" w:pos="5760"/>
+        </w:tabs>
+        <w:ind w:left="5760" w:hanging="360"/>
+      </w:pPr>
+    </w:lvl>
+  </w:abstractNum>
   <w:num w:numId="1">
     <w:abstractNumId w:val="1"/>
   </w:num>
   <w:num w:numId="2">
     <w:abstractNumId w:val="2"/>
+  </w:num>
+  <w:num w:numId="3">
+    <w:abstractNumId w:val="3"/>
+  </w:num>
+  <w:num w:numId="4">
+    <w:abstractNumId w:val="4"/>
   </w:num>
 </w:numbering>
 </file>
@@ -2001,6 +2993,46 @@
       <w:szCs w:val="26"/>
     </w:rPr>
   </w:style>
+  <w:style w:type="paragraph" w:styleId="Heading3">
+    <w:name w:val="Heading 3"/>
+    <w:basedOn w:val="Heading"/>
+    <w:next w:val="TextBody"/>
+    <w:qFormat/>
+    <w:pPr>
+      <w:numPr>
+        <w:ilvl w:val="2"/>
+        <w:numId w:val="1"/>
+      </w:numPr>
+      <w:spacing w:before="140" w:after="120"/>
+      <w:outlineLvl w:val="2"/>
+    </w:pPr>
+    <w:rPr>
+      <w:b/>
+      <w:bCs/>
+      <w:sz w:val="28"/>
+      <w:szCs w:val="28"/>
+    </w:rPr>
+  </w:style>
+  <w:style w:type="paragraph" w:styleId="Heading9">
+    <w:name w:val="Heading 9"/>
+    <w:basedOn w:val="Heading"/>
+    <w:next w:val="TextBody"/>
+    <w:qFormat/>
+    <w:pPr>
+      <w:numPr>
+        <w:ilvl w:val="8"/>
+        <w:numId w:val="1"/>
+      </w:numPr>
+      <w:spacing w:before="60" w:after="60"/>
+      <w:outlineLvl w:val="8"/>
+    </w:pPr>
+    <w:rPr>
+      <w:b/>
+      <w:bCs/>
+      <w:sz w:val="21"/>
+      <w:szCs w:val="21"/>
+    </w:rPr>
+  </w:style>
   <w:style w:type="character" w:styleId="DefaultParagraphFont" w:default="1">
     <w:name w:val="Default Paragraph Font"/>
     <w:uiPriority w:val="1"/>
@@ -2048,6 +3080,11 @@
       <w:u w:val="single"/>
       <w:lang w:val="zxx" w:eastAsia="zxx" w:bidi="zxx"/>
     </w:rPr>
+  </w:style>
+  <w:style w:type="character" w:styleId="NumberingSymbols">
+    <w:name w:val="Numbering Symbols"/>
+    <w:qFormat/>
+    <w:rPr/>
   </w:style>
   <w:style w:type="paragraph" w:styleId="Heading">
     <w:name w:val="Heading"/>

</xml_diff>

<commit_message>
Some Bug fixes to ipc [em6502] * NEW: Added Watch window, allows selection from symbol table to watch * OPT: Improve CPU SPEED [Tiny Basic] * BUG: ipc r return wrong processid as source * NEW: Becomes concurrent Basic(sort of tiny) * NEW: Tasks can now provide an exit code:  return(expression) or taske(expression) defaults to zero * NEW: Extend Variable addressing to allow inter task access format PID!Variable name A-Z or ^ for return code * NEW: Inter process communications (ipc) is complete, Synchronous and async messaging is supported... * NEW: GOSUB can now pass parameters using format gosub 1000(1,2,3,4..). GOSUB <LINE NUMBER- EXPRESSION>[(Parmeter1-expression, ....)] limited by stack size * NEW: TASK can now pass parameters into the new task. a = task(1000, a,b,c, 34)  task(Line Number-Expression[,Parameter1-expression,...]) limited by stack size * NEW: Added a few more basic test programs
</commit_message>
<xml_diff>
--- a/asm/6502-Tiny-BASIC-master/Tiny_BASIC.docx
+++ b/asm/6502-Tiny-BASIC-master/Tiny_BASIC.docx
@@ -72,7 +72,31 @@
         <w:rPr>
           <w:rFonts w:ascii="Calibri" w:hAnsi="Calibri" w:asciiTheme="majorHAnsi" w:hAnsiTheme="majorHAnsi"/>
         </w:rPr>
-        <w:t>Version  1.1 IRQ/TASKING Support</w:t>
+        <w:t>Version  1.1.</w:t>
+      </w:r>
+      <w:r>
+        <w:rPr>
+          <w:rFonts w:ascii="Calibri" w:hAnsi="Calibri" w:asciiTheme="majorHAnsi" w:hAnsiTheme="majorHAnsi"/>
+        </w:rPr>
+        <w:t xml:space="preserve">14  </w:t>
+      </w:r>
+      <w:r>
+        <w:rPr>
+          <w:rFonts w:ascii="Calibri" w:hAnsi="Calibri" w:asciiTheme="majorHAnsi" w:hAnsiTheme="majorHAnsi"/>
+        </w:rPr>
+        <w:t>IRQ/TASKING/</w:t>
+      </w:r>
+      <w:r>
+        <w:rPr>
+          <w:rFonts w:ascii="Calibri" w:hAnsi="Calibri" w:asciiTheme="majorHAnsi" w:hAnsiTheme="majorHAnsi"/>
+        </w:rPr>
+        <w:t>IPC</w:t>
+      </w:r>
+      <w:r>
+        <w:rPr>
+          <w:rFonts w:ascii="Calibri" w:hAnsi="Calibri" w:asciiTheme="majorHAnsi" w:hAnsiTheme="majorHAnsi"/>
+        </w:rPr>
+        <w:t xml:space="preserve"> Support</w:t>
       </w:r>
     </w:p>
     <w:p>
@@ -352,7 +376,11 @@
       </w:pPr>
       <w:r>
         <w:rPr/>
-        <w:t>There are 26 integer variables named A to Z.</w:t>
+        <w:t xml:space="preserve">There are 26 integer variables named A to Z. </w:t>
+      </w:r>
+      <w:r>
+        <w:rPr/>
+        <w:t>And An exit code Variable  ^</w:t>
       </w:r>
     </w:p>
     <w:p>
@@ -372,6 +400,78 @@
       <w:r>
         <w:rPr/>
         <w:t>Variables may be subscripted  var[&lt;expr&gt;]. Any Variable may be subscripted up to end of the variable SET. For example A may have 1 to 26 subscripts representing A-Z in the variable set. B may have subscripts 1 to 25 representing b to z and so forth up to Z which may only have a single subscript 1 . Subscripts start at 1.</w:t>
+      </w:r>
+    </w:p>
+    <w:p>
+      <w:pPr>
+        <w:pStyle w:val="Normal"/>
+        <w:rPr/>
+      </w:pPr>
+      <w:r>
+        <w:rPr/>
+        <w:t xml:space="preserve">Tasks may access other tasks Variables with  the following notation  </w:t>
+      </w:r>
+    </w:p>
+    <w:p>
+      <w:pPr>
+        <w:pStyle w:val="Normal"/>
+        <w:rPr/>
+      </w:pPr>
+      <w:r>
+        <w:rPr/>
+        <w:t>&lt;PID-Expression&gt;!&lt;Variable-Name&gt;[Subscript] . Subscript is optional.</w:t>
+      </w:r>
+    </w:p>
+    <w:p>
+      <w:pPr>
+        <w:pStyle w:val="Normal"/>
+        <w:rPr/>
+      </w:pPr>
+      <w:r>
+        <w:rPr/>
+        <w:t xml:space="preserve">A tasks exit code is available using     PID!^  </w:t>
+      </w:r>
+    </w:p>
+    <w:p>
+      <w:pPr>
+        <w:pStyle w:val="Normal"/>
+        <w:rPr/>
+      </w:pPr>
+      <w:r>
+        <w:rPr/>
+        <w:t xml:space="preserve">Examples: </w:t>
+      </w:r>
+    </w:p>
+    <w:p>
+      <w:pPr>
+        <w:pStyle w:val="Normal"/>
+        <w:numPr>
+          <w:ilvl w:val="0"/>
+          <w:numId w:val="5"/>
+        </w:numPr>
+        <w:rPr/>
+      </w:pPr>
+      <w:r>
+        <w:rPr/>
+        <w:t>Access Tasks Variable A :</w:t>
+        <w:tab/>
+        <w:t>a = task(1000) : ? a!a</w:t>
+      </w:r>
+    </w:p>
+    <w:p>
+      <w:pPr>
+        <w:pStyle w:val="Normal"/>
+        <w:numPr>
+          <w:ilvl w:val="0"/>
+          <w:numId w:val="5"/>
+        </w:numPr>
+        <w:rPr/>
+      </w:pPr>
+      <w:r>
+        <w:rPr/>
+        <w:t>Access Tasks EXIT  code:</w:t>
+        <w:tab/>
+        <w:t>a = task(1000) : taskw(a): ? a!^</w:t>
       </w:r>
     </w:p>
     <w:p>
@@ -457,7 +557,23 @@
       </w:r>
       <w:r>
         <w:rPr/>
-        <w:t xml:space="preserve"> the Process ID of the current task</w:t>
+        <w:t xml:space="preserve"> the Process ID of the current task.</w:t>
+      </w:r>
+    </w:p>
+    <w:p>
+      <w:pPr>
+        <w:pStyle w:val="Normal"/>
+        <w:ind w:left="720" w:hanging="0"/>
+        <w:rPr/>
+      </w:pPr>
+      <w:r>
+        <w:rPr/>
+        <w:tab/>
+        <w:tab/>
+      </w:r>
+      <w:r>
+        <w:rPr/>
+        <w:t>Currently some multiple of  25.</w:t>
       </w:r>
     </w:p>
     <w:p>
@@ -521,48 +637,82 @@
     <w:p>
       <w:pPr>
         <w:pStyle w:val="Normal"/>
+        <w:ind w:hanging="0"/>
+        <w:rPr/>
+      </w:pPr>
+      <w:r>
+        <w:rPr/>
+      </w:r>
+    </w:p>
+    <w:p>
+      <w:pPr>
+        <w:pStyle w:val="Normal"/>
+        <w:ind w:hanging="0"/>
+        <w:rPr/>
+      </w:pPr>
+      <w:r>
+        <w:rPr/>
+        <w:t>Parameters Passed to a GOSUB or TASK may be accessed using the # variable</w:t>
+      </w:r>
+    </w:p>
+    <w:p>
+      <w:pPr>
+        <w:pStyle w:val="Normal"/>
+        <w:ind w:hanging="0"/>
+        <w:rPr/>
+      </w:pPr>
+      <w:r>
+        <w:rPr/>
+        <w:t>Example:</w:t>
+      </w:r>
+    </w:p>
+    <w:p>
+      <w:pPr>
+        <w:pStyle w:val="Normal"/>
+        <w:numPr>
+          <w:ilvl w:val="0"/>
+          <w:numId w:val="6"/>
+        </w:numPr>
+        <w:rPr/>
+      </w:pPr>
+      <w:r>
+        <w:rPr/>
+        <w:t xml:space="preserve">Access parameter 0 :  ? #[0] </w:t>
+      </w:r>
+    </w:p>
+    <w:p>
+      <w:pPr>
+        <w:pStyle w:val="Normal"/>
+        <w:numPr>
+          <w:ilvl w:val="0"/>
+          <w:numId w:val="6"/>
+        </w:numPr>
+        <w:rPr/>
+      </w:pPr>
+      <w:r>
+        <w:rPr/>
+        <w:t>"       "        1:  ? #[1]</w:t>
+      </w:r>
+    </w:p>
+    <w:p>
+      <w:pPr>
+        <w:pStyle w:val="Normal"/>
+        <w:ind w:hanging="0"/>
+        <w:rPr/>
+      </w:pPr>
+      <w:r>
+        <w:rPr/>
+        <w:t>See Task Section for details</w:t>
+      </w:r>
+    </w:p>
+    <w:p>
+      <w:pPr>
+        <w:pStyle w:val="Normal"/>
         <w:ind w:left="720" w:hanging="0"/>
         <w:rPr/>
       </w:pPr>
       <w:r>
         <w:rPr/>
-        <w:t xml:space="preserve">TASK[Parameter-Index-expression] </w:t>
-      </w:r>
-    </w:p>
-    <w:p>
-      <w:pPr>
-        <w:pStyle w:val="Normal"/>
-        <w:ind w:left="720" w:hanging="0"/>
-        <w:rPr/>
-      </w:pPr>
-      <w:r>
-        <w:rPr/>
-        <w:tab/>
-        <w:tab/>
-        <w:t xml:space="preserve">Represents the parameter passed to a task. </w:t>
-      </w:r>
-    </w:p>
-    <w:p>
-      <w:pPr>
-        <w:pStyle w:val="Normal"/>
-        <w:ind w:left="720" w:hanging="0"/>
-        <w:rPr/>
-      </w:pPr>
-      <w:r>
-        <w:rPr/>
-        <w:tab/>
-        <w:tab/>
-        <w:t>See Task Section for details</w:t>
-      </w:r>
-    </w:p>
-    <w:p>
-      <w:pPr>
-        <w:pStyle w:val="Normal"/>
-        <w:ind w:left="720" w:hanging="0"/>
-        <w:rPr/>
-      </w:pPr>
-      <w:r>
-        <w:rPr/>
       </w:r>
       <w:r>
         <w:br w:type="page"/>
@@ -825,7 +975,15 @@
       </w:pPr>
       <w:r>
         <w:rPr/>
-        <w:t>GOTO &lt;expression&gt;</w:t>
+        <w:t>GOTO &lt;</w:t>
+      </w:r>
+      <w:r>
+        <w:rPr/>
+        <w:t>Line Number-</w:t>
+      </w:r>
+      <w:r>
+        <w:rPr/>
+        <w:t>expression&gt;</w:t>
       </w:r>
     </w:p>
     <w:p>
@@ -845,7 +1003,31 @@
       </w:pPr>
       <w:r>
         <w:rPr/>
-        <w:t>GOSUB &lt;expression&gt;</w:t>
+      </w:r>
+      <w:r>
+        <w:br w:type="page"/>
+      </w:r>
+    </w:p>
+    <w:p>
+      <w:pPr>
+        <w:pStyle w:val="Heading2"/>
+        <w:rPr/>
+      </w:pPr>
+      <w:r>
+        <w:rPr/>
+        <w:t>GOSUB &lt;</w:t>
+      </w:r>
+      <w:r>
+        <w:rPr/>
+        <w:t>Line Number-</w:t>
+      </w:r>
+      <w:r>
+        <w:rPr/>
+        <w:t>expression&gt;</w:t>
+      </w:r>
+      <w:r>
+        <w:rPr/>
+        <w:t>[( Parameter 1, ...)]</w:t>
       </w:r>
     </w:p>
     <w:p>
@@ -860,6 +1042,16 @@
     </w:p>
     <w:p>
       <w:pPr>
+        <w:pStyle w:val="Normal"/>
+        <w:rPr/>
+      </w:pPr>
+      <w:r>
+        <w:rPr/>
+        <w:t>Parameters are passed on the Stack. So are limited by the size of the stack which is also used for math.  Currently 20 entries deep.</w:t>
+      </w:r>
+    </w:p>
+    <w:p>
+      <w:pPr>
         <w:pStyle w:val="Heading2"/>
         <w:rPr/>
       </w:pPr>
@@ -969,7 +1161,11 @@
       </w:pPr>
       <w:r>
         <w:rPr/>
-        <w:t>Loads the specified file into memory.  The file is just a text file, so you can edit programs using another editor, then load them with this command.  Note that this like typing in lines at the prompt, so if there is an existing program in memory and another is loaded, they are “merged” together. Filename must match the case on the directory listing.</w:t>
+        <w:t xml:space="preserve">Loads the specified file into memory.  The file is just a text file, so you can edit programs using another editor, then load them with this command.  Note that this like typing in lines at the prompt, so if there is an existing program in memory and another is loaded, they are “merged” together. Filename must match the case on the directory listing. </w:t>
+      </w:r>
+      <w:r>
+        <w:rPr/>
+        <w:t>NOTE: Quotes are not used to enclose file names.</w:t>
       </w:r>
     </w:p>
     <w:p>
@@ -1179,7 +1375,11 @@
       </w:pPr>
       <w:r>
         <w:rPr/>
-        <w:t>Save the current program to the specified filename.  Note that the filename is used exactly as specified; nothing (like “.BAS”) is automatically added.</w:t>
+        <w:t xml:space="preserve">Save the current program to the specified filename.  Note that the filename is used exactly as specified; nothing (like “.BAS”) is automatically added. </w:t>
+      </w:r>
+      <w:r>
+        <w:rPr/>
+        <w:t>Note: quotes are not used to enclose the file name.</w:t>
       </w:r>
     </w:p>
     <w:p>
@@ -1329,7 +1529,47 @@
       </w:pPr>
       <w:r>
         <w:rPr/>
-        <w:t>This may be used within an executing task to end task. If used within the MAIN  Line It acts the same as and END statement.. The exit value is optional and is stored in the tasks Math Stack after the task exits.</w:t>
+        <w:t xml:space="preserve">This may be used within an executing task to end task. If used within the MAIN  Line It acts the same as and END statement.. The exit value is optional and is stored in the tasks </w:t>
+      </w:r>
+      <w:r>
+        <w:rPr/>
+        <w:t xml:space="preserve">context </w:t>
+      </w:r>
+      <w:r>
+        <w:rPr/>
+        <w:t xml:space="preserve"> after the task exits. </w:t>
+      </w:r>
+      <w:r>
+        <w:rPr/>
+        <w:t>This is synonymous with the use of</w:t>
+      </w:r>
+    </w:p>
+    <w:p>
+      <w:pPr>
+        <w:pStyle w:val="Normal"/>
+        <w:rPr/>
+      </w:pPr>
+      <w:r>
+        <w:rPr/>
+        <w:t xml:space="preserve"> </w:t>
+      </w:r>
+      <w:r>
+        <w:rPr/>
+        <w:t>return(exit code-expression). The exit code is accessed using the special ^ variable.</w:t>
+      </w:r>
+    </w:p>
+    <w:p>
+      <w:pPr>
+        <w:pStyle w:val="Normal"/>
+        <w:numPr>
+          <w:ilvl w:val="0"/>
+          <w:numId w:val="7"/>
+        </w:numPr>
+        <w:rPr/>
+      </w:pPr>
+      <w:r>
+        <w:rPr/>
+        <w:t>Pid-expression!^</w:t>
       </w:r>
     </w:p>
     <w:p>
@@ -1488,7 +1728,11 @@
       </w:pPr>
       <w:r>
         <w:rPr/>
-        <w:t xml:space="preserve">TASK[Parameter index-expression] </w:t>
+        <w:t>#</w:t>
+      </w:r>
+      <w:r>
+        <w:rPr/>
+        <w:t xml:space="preserve">[Parameter index-expression] </w:t>
       </w:r>
     </w:p>
     <w:p>
@@ -1508,7 +1752,23 @@
       </w:pPr>
       <w:r>
         <w:rPr/>
-        <w:t>Example:   a = task[0] : b= task[1]</w:t>
+        <w:t xml:space="preserve">Example:   a = </w:t>
+      </w:r>
+      <w:r>
+        <w:rPr/>
+        <w:t>#</w:t>
+      </w:r>
+      <w:r>
+        <w:rPr/>
+        <w:t xml:space="preserve">[0] : b= </w:t>
+      </w:r>
+      <w:r>
+        <w:rPr/>
+        <w:t>#</w:t>
+      </w:r>
+      <w:r>
+        <w:rPr/>
+        <w:t>[1]</w:t>
       </w:r>
     </w:p>
     <w:p>
@@ -1572,11 +1832,58 @@
           <w:sz w:val="12"/>
           <w:szCs w:val="12"/>
         </w:rPr>
-        <w:t>26 private variables A-Z</w:t>
+        <w:t>2</w:t>
+      </w:r>
+      <w:r>
+        <w:rPr>
+          <w:rFonts w:ascii="DejaVu Sans Mono" w:hAnsi="DejaVu Sans Mono"/>
+          <w:sz w:val="12"/>
+          <w:szCs w:val="12"/>
+        </w:rPr>
+        <w:t>7</w:t>
+      </w:r>
+      <w:r>
+        <w:rPr>
+          <w:rFonts w:ascii="DejaVu Sans Mono" w:hAnsi="DejaVu Sans Mono"/>
+          <w:sz w:val="12"/>
+          <w:szCs w:val="12"/>
+        </w:rPr>
+        <w:t xml:space="preserve"> private variables A-Z,</w:t>
+      </w:r>
+      <w:r>
+        <w:rPr>
+          <w:rFonts w:ascii="DejaVu Sans Mono" w:hAnsi="DejaVu Sans Mono"/>
+          <w:sz w:val="12"/>
+          <w:szCs w:val="12"/>
+        </w:rPr>
+        <w:t>^</w:t>
+      </w:r>
+      <w:r>
+        <w:rPr>
+          <w:rFonts w:ascii="DejaVu Sans Mono" w:hAnsi="DejaVu Sans Mono"/>
+          <w:sz w:val="12"/>
+          <w:szCs w:val="12"/>
+        </w:rPr>
         <w:tab/>
         <w:tab/>
         <w:tab/>
-        <w:t xml:space="preserve"> 52 Bytes</w:t>
+        <w:t xml:space="preserve"> 5</w:t>
+      </w:r>
+      <w:r>
+        <w:rPr>
+          <w:rFonts w:ascii="DejaVu Sans Mono" w:hAnsi="DejaVu Sans Mono"/>
+          <w:sz w:val="12"/>
+          <w:szCs w:val="12"/>
+        </w:rPr>
+        <w:t>4</w:t>
+      </w:r>
+      <w:r>
+        <w:rPr>
+          <w:rFonts w:ascii="DejaVu Sans Mono" w:hAnsi="DejaVu Sans Mono"/>
+          <w:sz w:val="12"/>
+          <w:szCs w:val="12"/>
+        </w:rPr>
+        <w:t xml:space="preserve"> Bytes</w:t>
       </w:r>
     </w:p>
     <w:p>
@@ -1762,11 +2069,41 @@
           <w:sz w:val="12"/>
           <w:szCs w:val="12"/>
         </w:rPr>
-        <w:t>Math Work Registers R0,R1,MQ</w:t>
+        <w:t>Math Work Registers R0,R1,MQ,</w:t>
+      </w:r>
+      <w:r>
+        <w:rPr>
+          <w:rFonts w:ascii="DejaVu Sans Mono" w:hAnsi="DejaVu Sans Mono"/>
+          <w:sz w:val="12"/>
+          <w:szCs w:val="12"/>
+        </w:rPr>
+        <w:t>R1</w:t>
+      </w:r>
+      <w:r>
+        <w:rPr>
+          <w:rFonts w:ascii="DejaVu Sans Mono" w:hAnsi="DejaVu Sans Mono"/>
+          <w:sz w:val="12"/>
+          <w:szCs w:val="12"/>
+        </w:rPr>
         <w:tab/>
         <w:tab/>
-        <w:tab/>
-        <w:t xml:space="preserve"> 06 Bytes</w:t>
+        <w:t xml:space="preserve"> 0</w:t>
+      </w:r>
+      <w:r>
+        <w:rPr>
+          <w:rFonts w:ascii="DejaVu Sans Mono" w:hAnsi="DejaVu Sans Mono"/>
+          <w:sz w:val="12"/>
+          <w:szCs w:val="12"/>
+        </w:rPr>
+        <w:t>7</w:t>
+      </w:r>
+      <w:r>
+        <w:rPr>
+          <w:rFonts w:ascii="DejaVu Sans Mono" w:hAnsi="DejaVu Sans Mono"/>
+          <w:sz w:val="12"/>
+          <w:szCs w:val="12"/>
+        </w:rPr>
+        <w:t xml:space="preserve"> Bytes</w:t>
       </w:r>
     </w:p>
     <w:p>
@@ -1825,7 +2162,23 @@
         <w:tab/>
         <w:tab/>
         <w:tab/>
-        <w:t>214 Bytes</w:t>
+        <w:t>21</w:t>
+      </w:r>
+      <w:r>
+        <w:rPr>
+          <w:rFonts w:ascii="DejaVu Sans Mono" w:hAnsi="DejaVu Sans Mono"/>
+          <w:sz w:val="12"/>
+          <w:szCs w:val="12"/>
+        </w:rPr>
+        <w:t>6</w:t>
+      </w:r>
+      <w:r>
+        <w:rPr>
+          <w:rFonts w:ascii="DejaVu Sans Mono" w:hAnsi="DejaVu Sans Mono"/>
+          <w:sz w:val="12"/>
+          <w:szCs w:val="12"/>
+        </w:rPr>
+        <w:t xml:space="preserve"> Bytes</w:t>
       </w:r>
     </w:p>
     <w:p>
@@ -1895,6 +2248,291 @@
       </w:pPr>
       <w:r>
         <w:rPr/>
+        <w:t xml:space="preserve">Inter-process communication </w:t>
+      </w:r>
+    </w:p>
+    <w:p>
+      <w:pPr>
+        <w:pStyle w:val="Normal"/>
+        <w:rPr/>
+      </w:pPr>
+      <w:r>
+        <w:rPr/>
+        <w:t>Inter process communications is supported by the system.</w:t>
+      </w:r>
+    </w:p>
+    <w:p>
+      <w:pPr>
+        <w:pStyle w:val="Normal"/>
+        <w:rPr/>
+      </w:pPr>
+      <w:r>
+        <w:rPr/>
+      </w:r>
+    </w:p>
+    <w:p>
+      <w:pPr>
+        <w:pStyle w:val="Heading2"/>
+        <w:rPr/>
+      </w:pPr>
+      <w:r>
+        <w:rPr/>
+        <w:t>ipcs(&lt;message-expression&gt;,&lt;task PID-expression&gt;)</w:t>
+      </w:r>
+    </w:p>
+    <w:p>
+      <w:pPr>
+        <w:pStyle w:val="Normal"/>
+        <w:rPr/>
+      </w:pPr>
+      <w:r>
+        <w:rPr/>
+        <w:t xml:space="preserve"> </w:t>
+      </w:r>
+      <w:r>
+        <w:rPr/>
+        <w:t xml:space="preserve">ipcs   - Send msg to another task </w:t>
+      </w:r>
+    </w:p>
+    <w:p>
+      <w:pPr>
+        <w:pStyle w:val="Normal"/>
+        <w:rPr/>
+      </w:pPr>
+      <w:r>
+        <w:rPr/>
+        <w:t>Write messsages to the ipc message queue of another task</w:t>
+      </w:r>
+    </w:p>
+    <w:p>
+      <w:pPr>
+        <w:pStyle w:val="Normal"/>
+        <w:rPr/>
+      </w:pPr>
+      <w:r>
+        <w:rPr>
+          <w:rFonts w:eastAsia="ＭＳ 明朝" w:cs="" w:cstheme="minorBidi" w:eastAsiaTheme="minorEastAsia"/>
+          <w:color w:val="auto"/>
+          <w:kern w:val="0"/>
+          <w:sz w:val="24"/>
+          <w:szCs w:val="24"/>
+          <w:lang w:val="en-US" w:eastAsia="en-US" w:bidi="ar-SA"/>
+        </w:rPr>
+        <w:t>Return  -</w:t>
+      </w:r>
+      <w:r>
+        <w:rPr/>
+        <w:t xml:space="preserve"> True-good or False-failed</w:t>
+      </w:r>
+    </w:p>
+    <w:p>
+      <w:pPr>
+        <w:pStyle w:val="Normal"/>
+        <w:rPr/>
+      </w:pPr>
+      <w:r>
+        <w:rPr/>
+        <w:tab/>
+        <w:t xml:space="preserve">   The message may not be sent if queue is full. </w:t>
+      </w:r>
+    </w:p>
+    <w:p>
+      <w:pPr>
+        <w:pStyle w:val="Normal"/>
+        <w:rPr/>
+      </w:pPr>
+      <w:r>
+        <w:rPr/>
+        <w:t>Currently 10 entries are available but this is shared by the Gosub stack.</w:t>
+      </w:r>
+    </w:p>
+    <w:p>
+      <w:pPr>
+        <w:pStyle w:val="Normal"/>
+        <w:rPr/>
+      </w:pPr>
+      <w:r>
+        <w:rPr/>
+        <w:t>Example :</w:t>
+      </w:r>
+    </w:p>
+    <w:p>
+      <w:pPr>
+        <w:pStyle w:val="Normal"/>
+        <w:rPr/>
+      </w:pPr>
+      <w:r>
+        <w:rPr/>
+        <w:t>On Main task : b = task(1000) : a = ipcs(100,b): ? a</w:t>
+      </w:r>
+    </w:p>
+    <w:p>
+      <w:pPr>
+        <w:pStyle w:val="Normal"/>
+        <w:rPr/>
+      </w:pPr>
+      <w:r>
+        <w:rPr/>
+        <w:t>On Task B      :a = ipcr(b) : ? "Msg From "a;" Mgs is ";b</w:t>
+      </w:r>
+    </w:p>
+    <w:p>
+      <w:pPr>
+        <w:pStyle w:val="Normal"/>
+        <w:rPr/>
+      </w:pPr>
+      <w:r>
+        <w:rPr/>
+      </w:r>
+    </w:p>
+    <w:p>
+      <w:pPr>
+        <w:pStyle w:val="Normal"/>
+        <w:rPr/>
+      </w:pPr>
+      <w:r>
+        <w:rPr/>
+      </w:r>
+    </w:p>
+    <w:p>
+      <w:pPr>
+        <w:pStyle w:val="Heading2"/>
+        <w:rPr/>
+      </w:pPr>
+      <w:r>
+        <w:rPr/>
+        <w:t>ipcr(&lt;variable name&gt;)</w:t>
+      </w:r>
+    </w:p>
+    <w:p>
+      <w:pPr>
+        <w:pStyle w:val="Normal"/>
+        <w:rPr/>
+      </w:pPr>
+      <w:r>
+        <w:rPr/>
+        <w:t>Read messages from the IPS message queue</w:t>
+      </w:r>
+    </w:p>
+    <w:p>
+      <w:pPr>
+        <w:pStyle w:val="Normal"/>
+        <w:rPr/>
+      </w:pPr>
+      <w:r>
+        <w:rPr/>
+        <w:t xml:space="preserve"> </w:t>
+      </w:r>
+      <w:r>
+        <w:rPr/>
+        <w:t xml:space="preserve">Returns  </w:t>
+        <w:tab/>
+        <w:t>message value from message queue</w:t>
+      </w:r>
+    </w:p>
+    <w:p>
+      <w:pPr>
+        <w:pStyle w:val="Normal"/>
+        <w:rPr/>
+      </w:pPr>
+      <w:r>
+        <w:rPr/>
+        <w:tab/>
+        <w:tab/>
+        <w:t>a message -1  is reserved meaning no entry found</w:t>
+      </w:r>
+    </w:p>
+    <w:p>
+      <w:pPr>
+        <w:pStyle w:val="Normal"/>
+        <w:rPr/>
+      </w:pPr>
+      <w:r>
+        <w:rPr/>
+        <w:tab/>
+        <w:tab/>
+        <w:t>The provided variable contains the pid of the sending</w:t>
+      </w:r>
+    </w:p>
+    <w:p>
+      <w:pPr>
+        <w:pStyle w:val="Normal"/>
+        <w:rPr/>
+      </w:pPr>
+      <w:r>
+        <w:rPr/>
+        <w:tab/>
+        <w:tab/>
+        <w:t>task. This is optional. This always waits for a message</w:t>
+      </w:r>
+    </w:p>
+    <w:p>
+      <w:pPr>
+        <w:pStyle w:val="Normal"/>
+        <w:rPr/>
+      </w:pPr>
+      <w:r>
+        <w:rPr/>
+        <w:tab/>
+        <w:tab/>
+        <w:t xml:space="preserve"> before returning.</w:t>
+      </w:r>
+    </w:p>
+    <w:p>
+      <w:pPr>
+        <w:pStyle w:val="Normal"/>
+        <w:rPr/>
+      </w:pPr>
+      <w:r>
+        <w:rPr/>
+      </w:r>
+    </w:p>
+    <w:p>
+      <w:pPr>
+        <w:pStyle w:val="Heading2"/>
+        <w:rPr/>
+      </w:pPr>
+      <w:r>
+        <w:rPr/>
+        <w:t xml:space="preserve"> </w:t>
+      </w:r>
+      <w:r>
+        <w:rPr/>
+        <w:t>Ipcc()</w:t>
+      </w:r>
+    </w:p>
+    <w:p>
+      <w:pPr>
+        <w:pStyle w:val="Normal"/>
+        <w:rPr/>
+      </w:pPr>
+      <w:r>
+        <w:rPr/>
+        <w:t>Check the message Queue for messages and return the count</w:t>
+      </w:r>
+    </w:p>
+    <w:p>
+      <w:pPr>
+        <w:pStyle w:val="Normal"/>
+        <w:rPr/>
+      </w:pPr>
+      <w:r>
+        <w:rPr/>
+        <w:t xml:space="preserve">Returns </w:t>
+        <w:tab/>
+        <w:t>Number of messages waiting</w:t>
+      </w:r>
+      <w:r>
+        <w:br w:type="page"/>
+      </w:r>
+    </w:p>
+    <w:p>
+      <w:pPr>
+        <w:pStyle w:val="Heading1"/>
+        <w:rPr/>
+      </w:pPr>
+      <w:r>
+        <w:rPr/>
         <w:t>IRQ and IRQ MANAGEMENT</w:t>
       </w:r>
     </w:p>
@@ -2141,6 +2779,89 @@
     </w:p>
     <w:p>
       <w:pPr>
+        <w:pStyle w:val="Normal"/>
+        <w:rPr/>
+      </w:pPr>
+      <w:r>
+        <w:rPr/>
+        <w:t>17=Out of space on queue to send new message</w:t>
+      </w:r>
+    </w:p>
+    <w:p>
+      <w:pPr>
+        <w:pStyle w:val="Normal"/>
+        <w:rPr/>
+      </w:pPr>
+      <w:r>
+        <w:rPr/>
+        <w:t>18=The expect Stack frame was not found.</w:t>
+      </w:r>
+    </w:p>
+    <w:p>
+      <w:pPr>
+        <w:pStyle w:val="Normal"/>
+        <w:rPr/>
+      </w:pPr>
+      <w:r>
+        <w:rPr/>
+      </w:r>
+    </w:p>
+    <w:p>
+      <w:pPr>
+        <w:pStyle w:val="Normal"/>
+        <w:rPr/>
+      </w:pPr>
+      <w:r>
+        <w:rPr/>
+      </w:r>
+    </w:p>
+    <w:p>
+      <w:pPr>
+        <w:pStyle w:val="Normal"/>
+        <w:rPr/>
+      </w:pPr>
+      <w:r>
+        <w:rPr/>
+      </w:r>
+    </w:p>
+    <w:p>
+      <w:pPr>
+        <w:pStyle w:val="Normal"/>
+        <w:rPr/>
+      </w:pPr>
+      <w:r>
+        <w:rPr/>
+      </w:r>
+    </w:p>
+    <w:p>
+      <w:pPr>
+        <w:pStyle w:val="Normal"/>
+        <w:rPr/>
+      </w:pPr>
+      <w:r>
+        <w:rPr/>
+      </w:r>
+    </w:p>
+    <w:p>
+      <w:pPr>
+        <w:pStyle w:val="Normal"/>
+        <w:rPr/>
+      </w:pPr>
+      <w:r>
+        <w:rPr/>
+      </w:r>
+    </w:p>
+    <w:p>
+      <w:pPr>
+        <w:pStyle w:val="Normal"/>
+        <w:rPr/>
+      </w:pPr>
+      <w:r>
+        <w:rPr/>
+      </w:r>
+    </w:p>
+    <w:p>
+      <w:pPr>
         <w:pStyle w:val="Heading1"/>
         <w:rPr/>
       </w:pPr>
@@ -2171,6 +2892,18 @@
       <w:r>
         <w:rPr/>
         <w:t>&lt;statement&gt;[:&lt;statement]..    as many statement than can fit in 132 characters per line</w:t>
+      </w:r>
+    </w:p>
+    <w:p>
+      <w:pPr>
+        <w:pStyle w:val="Heading1"/>
+        <w:rPr/>
+      </w:pPr>
+      <w:r>
+        <w:rPr/>
+      </w:r>
+      <w:r>
+        <w:br w:type="page"/>
       </w:r>
     </w:p>
     <w:p>
@@ -2253,6 +2986,960 @@
       <w:r>
         <w:rPr/>
         <w:t>Use variables instead of constants.  Constants have to be converted from ASCII characters into an integer, while variables are quick to look up the binary values.</w:t>
+      </w:r>
+      <w:r>
+        <w:br w:type="page"/>
+      </w:r>
+    </w:p>
+    <w:p>
+      <w:pPr>
+        <w:pStyle w:val="Heading1"/>
+        <w:numPr>
+          <w:ilvl w:val="0"/>
+          <w:numId w:val="0"/>
+        </w:numPr>
+        <w:ind w:left="720" w:hanging="0"/>
+        <w:rPr/>
+      </w:pPr>
+      <w:r>
+        <w:rPr/>
+        <w:t>Example programs</w:t>
+      </w:r>
+    </w:p>
+    <w:p>
+      <w:pPr>
+        <w:pStyle w:val="Normal"/>
+        <w:rPr/>
+      </w:pPr>
+      <w:r>
+        <w:rPr/>
+      </w:r>
+    </w:p>
+    <w:p>
+      <w:pPr>
+        <w:pStyle w:val="Normal"/>
+        <w:rPr/>
+      </w:pPr>
+      <w:r>
+        <w:rPr/>
+        <w:t>Example Task program</w:t>
+      </w:r>
+    </w:p>
+    <w:p>
+      <w:pPr>
+        <w:pStyle w:val="Normal"/>
+        <w:rPr/>
+      </w:pPr>
+      <w:r>
+        <w:rPr/>
+        <w:t>10 print "Simple task test, to activate all tasks",r</w:t>
+      </w:r>
+    </w:p>
+    <w:p>
+      <w:pPr>
+        <w:pStyle w:val="Normal"/>
+        <w:rPr/>
+      </w:pPr>
+      <w:r>
+        <w:rPr/>
+        <w:t>15 a = 2000 : b= 10 :c=1</w:t>
+      </w:r>
+    </w:p>
+    <w:p>
+      <w:pPr>
+        <w:pStyle w:val="Normal"/>
+        <w:rPr/>
+      </w:pPr>
+      <w:r>
+        <w:rPr/>
+        <w:t>20 x = task(1000): ? "PID = ";x</w:t>
+      </w:r>
+    </w:p>
+    <w:p>
+      <w:pPr>
+        <w:pStyle w:val="Normal"/>
+        <w:rPr/>
+      </w:pPr>
+      <w:r>
+        <w:rPr/>
+        <w:t>30 y = task(2000): ? "PID = ";y</w:t>
+      </w:r>
+    </w:p>
+    <w:p>
+      <w:pPr>
+        <w:pStyle w:val="Normal"/>
+        <w:rPr/>
+      </w:pPr>
+      <w:r>
+        <w:rPr/>
+        <w:t>40 z = task(3000): ? "PID = ";z</w:t>
+      </w:r>
+    </w:p>
+    <w:p>
+      <w:pPr>
+        <w:pStyle w:val="Normal"/>
+        <w:rPr/>
+      </w:pPr>
+      <w:r>
+        <w:rPr/>
+        <w:t>50 k = task(4000): ? "PID = ";k</w:t>
+      </w:r>
+    </w:p>
+    <w:p>
+      <w:pPr>
+        <w:pStyle w:val="Normal"/>
+        <w:rPr/>
+      </w:pPr>
+      <w:r>
+        <w:rPr/>
+        <w:t>60 l = task(5000): ? "PID = ";l</w:t>
+      </w:r>
+    </w:p>
+    <w:p>
+      <w:pPr>
+        <w:pStyle w:val="Normal"/>
+        <w:rPr/>
+      </w:pPr>
+      <w:r>
+        <w:rPr/>
+        <w:t>70 m = task(6000): ? "PID = ";m</w:t>
+      </w:r>
+    </w:p>
+    <w:p>
+      <w:pPr>
+        <w:pStyle w:val="Normal"/>
+        <w:rPr/>
+      </w:pPr>
+      <w:r>
+        <w:rPr/>
+        <w:t>80 n = task(7000): ? "PID = ";n</w:t>
+      </w:r>
+    </w:p>
+    <w:p>
+      <w:pPr>
+        <w:pStyle w:val="Normal"/>
+        <w:rPr/>
+      </w:pPr>
+      <w:r>
+        <w:rPr/>
+        <w:t>90 o = task(8000): ? "PID = ";o</w:t>
+      </w:r>
+    </w:p>
+    <w:p>
+      <w:pPr>
+        <w:pStyle w:val="Normal"/>
+        <w:rPr/>
+      </w:pPr>
+      <w:r>
+        <w:rPr/>
+        <w:t>100 p = task(9000): ? "PID = ";p</w:t>
+      </w:r>
+    </w:p>
+    <w:p>
+      <w:pPr>
+        <w:pStyle w:val="Normal"/>
+        <w:rPr/>
+      </w:pPr>
+      <w:r>
+        <w:rPr/>
+      </w:r>
+    </w:p>
+    <w:p>
+      <w:pPr>
+        <w:pStyle w:val="Normal"/>
+        <w:rPr/>
+      </w:pPr>
+      <w:r>
+        <w:rPr/>
+        <w:t>110 taskw(x,y,z,k,l,m,n,o,p)      : Rem wait for all the tasks to finish</w:t>
+      </w:r>
+    </w:p>
+    <w:p>
+      <w:pPr>
+        <w:pStyle w:val="Normal"/>
+        <w:rPr/>
+      </w:pPr>
+      <w:r>
+        <w:rPr/>
+      </w:r>
+    </w:p>
+    <w:p>
+      <w:pPr>
+        <w:pStyle w:val="Normal"/>
+        <w:rPr/>
+      </w:pPr>
+      <w:r>
+        <w:rPr/>
+        <w:t>191 print "End of loop ",r</w:t>
+      </w:r>
+    </w:p>
+    <w:p>
+      <w:pPr>
+        <w:pStyle w:val="Normal"/>
+        <w:rPr/>
+      </w:pPr>
+      <w:r>
+        <w:rPr/>
+        <w:t>195 r = r + c : if r &lt; a goto b</w:t>
+      </w:r>
+    </w:p>
+    <w:p>
+      <w:pPr>
+        <w:pStyle w:val="Normal"/>
+        <w:rPr/>
+      </w:pPr>
+      <w:r>
+        <w:rPr/>
+        <w:t>200 print "Test complete"</w:t>
+      </w:r>
+    </w:p>
+    <w:p>
+      <w:pPr>
+        <w:pStyle w:val="Normal"/>
+        <w:rPr/>
+      </w:pPr>
+      <w:r>
+        <w:rPr/>
+        <w:t>210 end</w:t>
+      </w:r>
+    </w:p>
+    <w:p>
+      <w:pPr>
+        <w:pStyle w:val="Normal"/>
+        <w:rPr/>
+      </w:pPr>
+      <w:r>
+        <w:rPr/>
+      </w:r>
+    </w:p>
+    <w:p>
+      <w:pPr>
+        <w:pStyle w:val="Normal"/>
+        <w:rPr/>
+      </w:pPr>
+      <w:r>
+        <w:rPr/>
+        <w:t>1000 print "Begin new task 1000 PID=";PID</w:t>
+      </w:r>
+    </w:p>
+    <w:p>
+      <w:pPr>
+        <w:pStyle w:val="Normal"/>
+        <w:rPr/>
+      </w:pPr>
+      <w:r>
+        <w:rPr/>
+        <w:t>1005 a = 0 : b = 20 :c = 1040 : d= 1010 :e=1</w:t>
+      </w:r>
+    </w:p>
+    <w:p>
+      <w:pPr>
+        <w:pStyle w:val="Normal"/>
+        <w:rPr/>
+      </w:pPr>
+      <w:r>
+        <w:rPr/>
+        <w:t>1010 a = a + e</w:t>
+      </w:r>
+    </w:p>
+    <w:p>
+      <w:pPr>
+        <w:pStyle w:val="Normal"/>
+        <w:rPr/>
+      </w:pPr>
+      <w:r>
+        <w:rPr/>
+        <w:t>1020 if a &gt; b then goto c</w:t>
+      </w:r>
+    </w:p>
+    <w:p>
+      <w:pPr>
+        <w:pStyle w:val="Normal"/>
+        <w:rPr/>
+      </w:pPr>
+      <w:r>
+        <w:rPr/>
+        <w:t>1030 goto d</w:t>
+      </w:r>
+    </w:p>
+    <w:p>
+      <w:pPr>
+        <w:pStyle w:val="Normal"/>
+        <w:rPr/>
+      </w:pPr>
+      <w:r>
+        <w:rPr/>
+        <w:t>1040 print "End of task 1000 ";PID</w:t>
+      </w:r>
+    </w:p>
+    <w:p>
+      <w:pPr>
+        <w:pStyle w:val="Normal"/>
+        <w:rPr/>
+      </w:pPr>
+      <w:r>
+        <w:rPr/>
+        <w:t>1050 taske</w:t>
+      </w:r>
+    </w:p>
+    <w:p>
+      <w:pPr>
+        <w:pStyle w:val="Normal"/>
+        <w:rPr/>
+      </w:pPr>
+      <w:r>
+        <w:rPr/>
+      </w:r>
+    </w:p>
+    <w:p>
+      <w:pPr>
+        <w:pStyle w:val="Normal"/>
+        <w:rPr/>
+      </w:pPr>
+      <w:r>
+        <w:rPr/>
+        <w:t>2000 print "Begin new task 2000 PID=";PID</w:t>
+      </w:r>
+    </w:p>
+    <w:p>
+      <w:pPr>
+        <w:pStyle w:val="Normal"/>
+        <w:rPr/>
+      </w:pPr>
+      <w:r>
+        <w:rPr/>
+        <w:t>2005 b = 0 : s =20 : c=2010 :d=1: a = 3</w:t>
+      </w:r>
+    </w:p>
+    <w:p>
+      <w:pPr>
+        <w:pStyle w:val="Normal"/>
+        <w:rPr/>
+      </w:pPr>
+      <w:r>
+        <w:rPr/>
+        <w:t>2010 b = b + d</w:t>
+      </w:r>
+    </w:p>
+    <w:p>
+      <w:pPr>
+        <w:pStyle w:val="Normal"/>
+        <w:rPr/>
+      </w:pPr>
+      <w:r>
+        <w:rPr/>
+        <w:t>2020 if b &lt; s then goto c</w:t>
+      </w:r>
+    </w:p>
+    <w:p>
+      <w:pPr>
+        <w:pStyle w:val="Normal"/>
+        <w:rPr/>
+      </w:pPr>
+      <w:r>
+        <w:rPr/>
+        <w:t>2040 print "End of task 2000 ";PID</w:t>
+      </w:r>
+    </w:p>
+    <w:p>
+      <w:pPr>
+        <w:pStyle w:val="Normal"/>
+        <w:rPr/>
+      </w:pPr>
+      <w:r>
+        <w:rPr/>
+        <w:t>2050 taske</w:t>
+      </w:r>
+    </w:p>
+    <w:p>
+      <w:pPr>
+        <w:pStyle w:val="Normal"/>
+        <w:rPr/>
+      </w:pPr>
+      <w:r>
+        <w:rPr/>
+      </w:r>
+    </w:p>
+    <w:p>
+      <w:pPr>
+        <w:pStyle w:val="Normal"/>
+        <w:rPr/>
+      </w:pPr>
+      <w:r>
+        <w:rPr/>
+        <w:t>3000 print "Begin new task 3000 PID=";PID</w:t>
+      </w:r>
+    </w:p>
+    <w:p>
+      <w:pPr>
+        <w:pStyle w:val="Normal"/>
+        <w:rPr/>
+      </w:pPr>
+      <w:r>
+        <w:rPr/>
+        <w:t>3005 c = 0 : a=20 :b=3040 :d = 3010 :h=1</w:t>
+      </w:r>
+    </w:p>
+    <w:p>
+      <w:pPr>
+        <w:pStyle w:val="Normal"/>
+        <w:rPr/>
+      </w:pPr>
+      <w:r>
+        <w:rPr/>
+        <w:t>3010 c = c + h</w:t>
+      </w:r>
+    </w:p>
+    <w:p>
+      <w:pPr>
+        <w:pStyle w:val="Normal"/>
+        <w:rPr/>
+      </w:pPr>
+      <w:r>
+        <w:rPr/>
+        <w:t>3020 if c &gt; a then goto b</w:t>
+      </w:r>
+    </w:p>
+    <w:p>
+      <w:pPr>
+        <w:pStyle w:val="Normal"/>
+        <w:rPr/>
+      </w:pPr>
+      <w:r>
+        <w:rPr/>
+        <w:t>3030 goto d</w:t>
+      </w:r>
+    </w:p>
+    <w:p>
+      <w:pPr>
+        <w:pStyle w:val="Normal"/>
+        <w:rPr/>
+      </w:pPr>
+      <w:r>
+        <w:rPr/>
+        <w:t>3040 print "End of task 3000 ";PID</w:t>
+      </w:r>
+    </w:p>
+    <w:p>
+      <w:pPr>
+        <w:pStyle w:val="Normal"/>
+        <w:rPr/>
+      </w:pPr>
+      <w:r>
+        <w:rPr/>
+        <w:t>3050 taske</w:t>
+      </w:r>
+    </w:p>
+    <w:p>
+      <w:pPr>
+        <w:pStyle w:val="Normal"/>
+        <w:rPr/>
+      </w:pPr>
+      <w:r>
+        <w:rPr/>
+      </w:r>
+    </w:p>
+    <w:p>
+      <w:pPr>
+        <w:pStyle w:val="Normal"/>
+        <w:rPr/>
+      </w:pPr>
+      <w:r>
+        <w:rPr/>
+        <w:t>4000 print "Begin new task 4000 PID=";PID</w:t>
+      </w:r>
+    </w:p>
+    <w:p>
+      <w:pPr>
+        <w:pStyle w:val="Normal"/>
+        <w:rPr/>
+      </w:pPr>
+      <w:r>
+        <w:rPr/>
+        <w:t>4005 d = 0 :e=20 : f=4040 : g=4010 : h =1</w:t>
+      </w:r>
+    </w:p>
+    <w:p>
+      <w:pPr>
+        <w:pStyle w:val="Normal"/>
+        <w:rPr/>
+      </w:pPr>
+      <w:r>
+        <w:rPr/>
+        <w:t>4010 d = d + h</w:t>
+      </w:r>
+    </w:p>
+    <w:p>
+      <w:pPr>
+        <w:pStyle w:val="Normal"/>
+        <w:rPr/>
+      </w:pPr>
+      <w:r>
+        <w:rPr/>
+        <w:t>4020 if d &gt; e then goto f</w:t>
+      </w:r>
+    </w:p>
+    <w:p>
+      <w:pPr>
+        <w:pStyle w:val="Normal"/>
+        <w:rPr/>
+      </w:pPr>
+      <w:r>
+        <w:rPr/>
+        <w:t>4030 goto g</w:t>
+      </w:r>
+    </w:p>
+    <w:p>
+      <w:pPr>
+        <w:pStyle w:val="Normal"/>
+        <w:rPr/>
+      </w:pPr>
+      <w:r>
+        <w:rPr/>
+        <w:t>4040 print "End of task 4000 ";PID</w:t>
+      </w:r>
+    </w:p>
+    <w:p>
+      <w:pPr>
+        <w:pStyle w:val="Normal"/>
+        <w:rPr/>
+      </w:pPr>
+      <w:r>
+        <w:rPr/>
+        <w:t>4050 taske</w:t>
+      </w:r>
+    </w:p>
+    <w:p>
+      <w:pPr>
+        <w:pStyle w:val="Normal"/>
+        <w:rPr/>
+      </w:pPr>
+      <w:r>
+        <w:rPr/>
+      </w:r>
+    </w:p>
+    <w:p>
+      <w:pPr>
+        <w:pStyle w:val="Normal"/>
+        <w:rPr/>
+      </w:pPr>
+      <w:r>
+        <w:rPr/>
+        <w:t>5000 print "Begin new task 5000 PID=";PID</w:t>
+      </w:r>
+    </w:p>
+    <w:p>
+      <w:pPr>
+        <w:pStyle w:val="Normal"/>
+        <w:rPr/>
+      </w:pPr>
+      <w:r>
+        <w:rPr/>
+        <w:t>5005 e = 0 :f = 20 :g=5010 : h = 1</w:t>
+      </w:r>
+    </w:p>
+    <w:p>
+      <w:pPr>
+        <w:pStyle w:val="Normal"/>
+        <w:rPr/>
+      </w:pPr>
+      <w:r>
+        <w:rPr/>
+        <w:t>5010 e = e + h</w:t>
+      </w:r>
+    </w:p>
+    <w:p>
+      <w:pPr>
+        <w:pStyle w:val="Normal"/>
+        <w:rPr/>
+      </w:pPr>
+      <w:r>
+        <w:rPr/>
+        <w:t>5020 if e &lt; f then goto g</w:t>
+      </w:r>
+    </w:p>
+    <w:p>
+      <w:pPr>
+        <w:pStyle w:val="Normal"/>
+        <w:rPr/>
+      </w:pPr>
+      <w:r>
+        <w:rPr/>
+        <w:t>5040 print "End of task 5000 ";PID</w:t>
+      </w:r>
+    </w:p>
+    <w:p>
+      <w:pPr>
+        <w:pStyle w:val="Normal"/>
+        <w:rPr/>
+      </w:pPr>
+      <w:r>
+        <w:rPr/>
+        <w:t>5050 taske</w:t>
+      </w:r>
+    </w:p>
+    <w:p>
+      <w:pPr>
+        <w:pStyle w:val="Normal"/>
+        <w:rPr/>
+      </w:pPr>
+      <w:r>
+        <w:rPr/>
+      </w:r>
+    </w:p>
+    <w:p>
+      <w:pPr>
+        <w:pStyle w:val="Normal"/>
+        <w:rPr/>
+      </w:pPr>
+      <w:r>
+        <w:rPr/>
+        <w:t>6000 print "Begin new task 6000 PID=";PID</w:t>
+      </w:r>
+    </w:p>
+    <w:p>
+      <w:pPr>
+        <w:pStyle w:val="Normal"/>
+        <w:rPr/>
+      </w:pPr>
+      <w:r>
+        <w:rPr/>
+        <w:t>6005 f = 0 : a=1 :b=10000 :c=20:d=6010</w:t>
+      </w:r>
+    </w:p>
+    <w:p>
+      <w:pPr>
+        <w:pStyle w:val="Normal"/>
+        <w:rPr/>
+      </w:pPr>
+      <w:r>
+        <w:rPr/>
+        <w:t>6010 f = f + a</w:t>
+      </w:r>
+    </w:p>
+    <w:p>
+      <w:pPr>
+        <w:pStyle w:val="Normal"/>
+        <w:rPr/>
+      </w:pPr>
+      <w:r>
+        <w:rPr/>
+        <w:t>6015 gosub b</w:t>
+      </w:r>
+    </w:p>
+    <w:p>
+      <w:pPr>
+        <w:pStyle w:val="Normal"/>
+        <w:rPr/>
+      </w:pPr>
+      <w:r>
+        <w:rPr/>
+        <w:t>6020 if f &lt; c then goto d</w:t>
+      </w:r>
+    </w:p>
+    <w:p>
+      <w:pPr>
+        <w:pStyle w:val="Normal"/>
+        <w:rPr/>
+      </w:pPr>
+      <w:r>
+        <w:rPr/>
+        <w:t>6040 print "End of task 6000 ";PID, q</w:t>
+      </w:r>
+    </w:p>
+    <w:p>
+      <w:pPr>
+        <w:pStyle w:val="Normal"/>
+        <w:rPr/>
+      </w:pPr>
+      <w:r>
+        <w:rPr/>
+        <w:t>6050 taske</w:t>
+      </w:r>
+    </w:p>
+    <w:p>
+      <w:pPr>
+        <w:pStyle w:val="Normal"/>
+        <w:rPr/>
+      </w:pPr>
+      <w:r>
+        <w:rPr/>
+      </w:r>
+    </w:p>
+    <w:p>
+      <w:pPr>
+        <w:pStyle w:val="Normal"/>
+        <w:rPr/>
+      </w:pPr>
+      <w:r>
+        <w:rPr/>
+        <w:t>7000 print "Begin new task 7000 PID=";PID</w:t>
+      </w:r>
+    </w:p>
+    <w:p>
+      <w:pPr>
+        <w:pStyle w:val="Normal"/>
+        <w:rPr/>
+      </w:pPr>
+      <w:r>
+        <w:rPr/>
+        <w:t>7005 g = 0 : a=1 :b=10000:c=7010:d=20</w:t>
+      </w:r>
+    </w:p>
+    <w:p>
+      <w:pPr>
+        <w:pStyle w:val="Normal"/>
+        <w:rPr/>
+      </w:pPr>
+      <w:r>
+        <w:rPr/>
+        <w:t>7010 g = g + a</w:t>
+      </w:r>
+    </w:p>
+    <w:p>
+      <w:pPr>
+        <w:pStyle w:val="Normal"/>
+        <w:rPr/>
+      </w:pPr>
+      <w:r>
+        <w:rPr/>
+        <w:t>7015 gosub b</w:t>
+      </w:r>
+    </w:p>
+    <w:p>
+      <w:pPr>
+        <w:pStyle w:val="Normal"/>
+        <w:rPr/>
+      </w:pPr>
+      <w:r>
+        <w:rPr/>
+        <w:t>7020 if g &lt; d then goto c</w:t>
+      </w:r>
+    </w:p>
+    <w:p>
+      <w:pPr>
+        <w:pStyle w:val="Normal"/>
+        <w:rPr/>
+      </w:pPr>
+      <w:r>
+        <w:rPr/>
+        <w:t>7040 print "End of task 7000 ";PID, q</w:t>
+      </w:r>
+    </w:p>
+    <w:p>
+      <w:pPr>
+        <w:pStyle w:val="Normal"/>
+        <w:rPr/>
+      </w:pPr>
+      <w:r>
+        <w:rPr/>
+        <w:t>7050 taske</w:t>
+      </w:r>
+    </w:p>
+    <w:p>
+      <w:pPr>
+        <w:pStyle w:val="Normal"/>
+        <w:rPr/>
+      </w:pPr>
+      <w:r>
+        <w:rPr/>
+      </w:r>
+    </w:p>
+    <w:p>
+      <w:pPr>
+        <w:pStyle w:val="Normal"/>
+        <w:rPr/>
+      </w:pPr>
+      <w:r>
+        <w:rPr/>
+        <w:t>8000 print "Begin new task 8000 PID=";PID</w:t>
+      </w:r>
+    </w:p>
+    <w:p>
+      <w:pPr>
+        <w:pStyle w:val="Normal"/>
+        <w:rPr/>
+      </w:pPr>
+      <w:r>
+        <w:rPr/>
+        <w:t>8005 h = 0 : a = 1 :b=8010 : c=20 : d=10000</w:t>
+      </w:r>
+    </w:p>
+    <w:p>
+      <w:pPr>
+        <w:pStyle w:val="Normal"/>
+        <w:rPr/>
+      </w:pPr>
+      <w:r>
+        <w:rPr/>
+        <w:t>8010 h = h + a</w:t>
+      </w:r>
+    </w:p>
+    <w:p>
+      <w:pPr>
+        <w:pStyle w:val="Normal"/>
+        <w:rPr/>
+      </w:pPr>
+      <w:r>
+        <w:rPr/>
+        <w:t>8015 gosub d</w:t>
+      </w:r>
+    </w:p>
+    <w:p>
+      <w:pPr>
+        <w:pStyle w:val="Normal"/>
+        <w:rPr/>
+      </w:pPr>
+      <w:r>
+        <w:rPr/>
+        <w:t>8020 if h &lt; c then goto b</w:t>
+      </w:r>
+    </w:p>
+    <w:p>
+      <w:pPr>
+        <w:pStyle w:val="Normal"/>
+        <w:rPr/>
+      </w:pPr>
+      <w:r>
+        <w:rPr/>
+        <w:t>8040 print "End of task 8000 ";PID, q</w:t>
+      </w:r>
+    </w:p>
+    <w:p>
+      <w:pPr>
+        <w:pStyle w:val="Normal"/>
+        <w:rPr/>
+      </w:pPr>
+      <w:r>
+        <w:rPr/>
+        <w:t>8050 taske</w:t>
+      </w:r>
+    </w:p>
+    <w:p>
+      <w:pPr>
+        <w:pStyle w:val="Normal"/>
+        <w:rPr/>
+      </w:pPr>
+      <w:r>
+        <w:rPr/>
+      </w:r>
+    </w:p>
+    <w:p>
+      <w:pPr>
+        <w:pStyle w:val="Normal"/>
+        <w:rPr/>
+      </w:pPr>
+      <w:r>
+        <w:rPr/>
+        <w:t>9000 print "Begin new task 9000 PID=";PID</w:t>
+      </w:r>
+    </w:p>
+    <w:p>
+      <w:pPr>
+        <w:pStyle w:val="Normal"/>
+        <w:rPr/>
+      </w:pPr>
+      <w:r>
+        <w:rPr/>
+        <w:t>9005 i = 0 : j = 1 : k = 9010 : a=20 : b = 10000</w:t>
+      </w:r>
+    </w:p>
+    <w:p>
+      <w:pPr>
+        <w:pStyle w:val="Normal"/>
+        <w:rPr/>
+      </w:pPr>
+      <w:r>
+        <w:rPr/>
+        <w:t>9010 i = i + j</w:t>
+      </w:r>
+    </w:p>
+    <w:p>
+      <w:pPr>
+        <w:pStyle w:val="Normal"/>
+        <w:rPr/>
+      </w:pPr>
+      <w:r>
+        <w:rPr/>
+        <w:t>9015 gosub b</w:t>
+      </w:r>
+    </w:p>
+    <w:p>
+      <w:pPr>
+        <w:pStyle w:val="Normal"/>
+        <w:rPr/>
+      </w:pPr>
+      <w:r>
+        <w:rPr/>
+        <w:t>9020 if i &lt; a then goto k</w:t>
+      </w:r>
+    </w:p>
+    <w:p>
+      <w:pPr>
+        <w:pStyle w:val="Normal"/>
+        <w:rPr/>
+      </w:pPr>
+      <w:r>
+        <w:rPr/>
+        <w:t>9040 print "End of task 9000 ";PID, q</w:t>
+      </w:r>
+    </w:p>
+    <w:p>
+      <w:pPr>
+        <w:pStyle w:val="Normal"/>
+        <w:rPr/>
+      </w:pPr>
+      <w:r>
+        <w:rPr/>
+        <w:t>9050 taske</w:t>
+      </w:r>
+    </w:p>
+    <w:p>
+      <w:pPr>
+        <w:pStyle w:val="Normal"/>
+        <w:rPr/>
+      </w:pPr>
+      <w:r>
+        <w:rPr/>
+      </w:r>
+    </w:p>
+    <w:p>
+      <w:pPr>
+        <w:pStyle w:val="Normal"/>
+        <w:rPr/>
+      </w:pPr>
+      <w:r>
+        <w:rPr/>
+        <w:t>10000 Rem gosub test</w:t>
+      </w:r>
+    </w:p>
+    <w:p>
+      <w:pPr>
+        <w:pStyle w:val="Normal"/>
+        <w:rPr/>
+      </w:pPr>
+      <w:r>
+        <w:rPr/>
+        <w:t>10010 q = q + 1</w:t>
+      </w:r>
+    </w:p>
+    <w:p>
+      <w:pPr>
+        <w:pStyle w:val="Normal"/>
+        <w:rPr/>
+      </w:pPr>
+      <w:r>
+        <w:rPr/>
+        <w:t>10020 return</w:t>
+      </w:r>
+    </w:p>
+    <w:p>
+      <w:pPr>
+        <w:pStyle w:val="Normal"/>
+        <w:rPr/>
+      </w:pPr>
+      <w:r>
+        <w:rPr/>
       </w:r>
     </w:p>
     <w:sectPr>
@@ -2757,6 +4444,363 @@
       </w:pPr>
     </w:lvl>
   </w:abstractNum>
+  <w:abstractNum w:abstractNumId="5">
+    <w:lvl w:ilvl="0">
+      <w:start w:val="1"/>
+      <w:numFmt w:val="decimal"/>
+      <w:lvlText w:val="%1."/>
+      <w:lvlJc w:val="left"/>
+      <w:pPr>
+        <w:tabs>
+          <w:tab w:val="num" w:pos="720"/>
+        </w:tabs>
+        <w:ind w:left="720" w:hanging="360"/>
+      </w:pPr>
+      <w:rPr/>
+    </w:lvl>
+    <w:lvl w:ilvl="1">
+      <w:start w:val="1"/>
+      <w:numFmt w:val="decimal"/>
+      <w:lvlText w:val="%2."/>
+      <w:lvlJc w:val="left"/>
+      <w:pPr>
+        <w:tabs>
+          <w:tab w:val="num" w:pos="1080"/>
+        </w:tabs>
+        <w:ind w:left="1080" w:hanging="360"/>
+      </w:pPr>
+      <w:rPr/>
+    </w:lvl>
+    <w:lvl w:ilvl="2">
+      <w:start w:val="1"/>
+      <w:numFmt w:val="decimal"/>
+      <w:lvlText w:val="%3."/>
+      <w:lvlJc w:val="left"/>
+      <w:pPr>
+        <w:tabs>
+          <w:tab w:val="num" w:pos="1440"/>
+        </w:tabs>
+        <w:ind w:left="1440" w:hanging="360"/>
+      </w:pPr>
+      <w:rPr/>
+    </w:lvl>
+    <w:lvl w:ilvl="3">
+      <w:start w:val="1"/>
+      <w:numFmt w:val="decimal"/>
+      <w:lvlText w:val="%4."/>
+      <w:lvlJc w:val="left"/>
+      <w:pPr>
+        <w:tabs>
+          <w:tab w:val="num" w:pos="1800"/>
+        </w:tabs>
+        <w:ind w:left="1800" w:hanging="360"/>
+      </w:pPr>
+      <w:rPr/>
+    </w:lvl>
+    <w:lvl w:ilvl="4">
+      <w:start w:val="1"/>
+      <w:numFmt w:val="decimal"/>
+      <w:lvlText w:val="%5."/>
+      <w:lvlJc w:val="left"/>
+      <w:pPr>
+        <w:tabs>
+          <w:tab w:val="num" w:pos="2160"/>
+        </w:tabs>
+        <w:ind w:left="2160" w:hanging="360"/>
+      </w:pPr>
+      <w:rPr/>
+    </w:lvl>
+    <w:lvl w:ilvl="5">
+      <w:start w:val="1"/>
+      <w:numFmt w:val="decimal"/>
+      <w:lvlText w:val="%6."/>
+      <w:lvlJc w:val="left"/>
+      <w:pPr>
+        <w:tabs>
+          <w:tab w:val="num" w:pos="2520"/>
+        </w:tabs>
+        <w:ind w:left="2520" w:hanging="360"/>
+      </w:pPr>
+      <w:rPr/>
+    </w:lvl>
+    <w:lvl w:ilvl="6">
+      <w:start w:val="1"/>
+      <w:numFmt w:val="decimal"/>
+      <w:lvlText w:val="%7."/>
+      <w:lvlJc w:val="left"/>
+      <w:pPr>
+        <w:tabs>
+          <w:tab w:val="num" w:pos="2880"/>
+        </w:tabs>
+        <w:ind w:left="2880" w:hanging="360"/>
+      </w:pPr>
+      <w:rPr/>
+    </w:lvl>
+    <w:lvl w:ilvl="7">
+      <w:start w:val="1"/>
+      <w:numFmt w:val="decimal"/>
+      <w:lvlText w:val="%8."/>
+      <w:lvlJc w:val="left"/>
+      <w:pPr>
+        <w:tabs>
+          <w:tab w:val="num" w:pos="3240"/>
+        </w:tabs>
+        <w:ind w:left="3240" w:hanging="360"/>
+      </w:pPr>
+      <w:rPr/>
+    </w:lvl>
+    <w:lvl w:ilvl="8">
+      <w:start w:val="1"/>
+      <w:numFmt w:val="decimal"/>
+      <w:lvlText w:val="%9."/>
+      <w:lvlJc w:val="left"/>
+      <w:pPr>
+        <w:tabs>
+          <w:tab w:val="num" w:pos="3600"/>
+        </w:tabs>
+        <w:ind w:left="3600" w:hanging="360"/>
+      </w:pPr>
+      <w:rPr/>
+    </w:lvl>
+  </w:abstractNum>
+  <w:abstractNum w:abstractNumId="6">
+    <w:lvl w:ilvl="0">
+      <w:start w:val="1"/>
+      <w:numFmt w:val="decimal"/>
+      <w:lvlText w:val="%1."/>
+      <w:lvlJc w:val="left"/>
+      <w:pPr>
+        <w:tabs>
+          <w:tab w:val="num" w:pos="1624"/>
+        </w:tabs>
+        <w:ind w:left="1624" w:hanging="360"/>
+      </w:pPr>
+      <w:rPr/>
+    </w:lvl>
+    <w:lvl w:ilvl="1">
+      <w:start w:val="1"/>
+      <w:numFmt w:val="decimal"/>
+      <w:lvlText w:val="%2."/>
+      <w:lvlJc w:val="left"/>
+      <w:pPr>
+        <w:tabs>
+          <w:tab w:val="num" w:pos="1984"/>
+        </w:tabs>
+        <w:ind w:left="1984" w:hanging="360"/>
+      </w:pPr>
+      <w:rPr/>
+    </w:lvl>
+    <w:lvl w:ilvl="2">
+      <w:start w:val="1"/>
+      <w:numFmt w:val="decimal"/>
+      <w:lvlText w:val="%3."/>
+      <w:lvlJc w:val="left"/>
+      <w:pPr>
+        <w:tabs>
+          <w:tab w:val="num" w:pos="2344"/>
+        </w:tabs>
+        <w:ind w:left="2344" w:hanging="360"/>
+      </w:pPr>
+      <w:rPr/>
+    </w:lvl>
+    <w:lvl w:ilvl="3">
+      <w:start w:val="1"/>
+      <w:numFmt w:val="decimal"/>
+      <w:lvlText w:val="%4."/>
+      <w:lvlJc w:val="left"/>
+      <w:pPr>
+        <w:tabs>
+          <w:tab w:val="num" w:pos="2704"/>
+        </w:tabs>
+        <w:ind w:left="2704" w:hanging="360"/>
+      </w:pPr>
+      <w:rPr/>
+    </w:lvl>
+    <w:lvl w:ilvl="4">
+      <w:start w:val="1"/>
+      <w:numFmt w:val="decimal"/>
+      <w:lvlText w:val="%5."/>
+      <w:lvlJc w:val="left"/>
+      <w:pPr>
+        <w:tabs>
+          <w:tab w:val="num" w:pos="3064"/>
+        </w:tabs>
+        <w:ind w:left="3064" w:hanging="360"/>
+      </w:pPr>
+      <w:rPr/>
+    </w:lvl>
+    <w:lvl w:ilvl="5">
+      <w:start w:val="1"/>
+      <w:numFmt w:val="decimal"/>
+      <w:lvlText w:val="%6."/>
+      <w:lvlJc w:val="left"/>
+      <w:pPr>
+        <w:tabs>
+          <w:tab w:val="num" w:pos="3424"/>
+        </w:tabs>
+        <w:ind w:left="3424" w:hanging="360"/>
+      </w:pPr>
+      <w:rPr/>
+    </w:lvl>
+    <w:lvl w:ilvl="6">
+      <w:start w:val="1"/>
+      <w:numFmt w:val="decimal"/>
+      <w:lvlText w:val="%7."/>
+      <w:lvlJc w:val="left"/>
+      <w:pPr>
+        <w:tabs>
+          <w:tab w:val="num" w:pos="3784"/>
+        </w:tabs>
+        <w:ind w:left="3784" w:hanging="360"/>
+      </w:pPr>
+      <w:rPr/>
+    </w:lvl>
+    <w:lvl w:ilvl="7">
+      <w:start w:val="1"/>
+      <w:numFmt w:val="decimal"/>
+      <w:lvlText w:val="%8."/>
+      <w:lvlJc w:val="left"/>
+      <w:pPr>
+        <w:tabs>
+          <w:tab w:val="num" w:pos="4144"/>
+        </w:tabs>
+        <w:ind w:left="4144" w:hanging="360"/>
+      </w:pPr>
+      <w:rPr/>
+    </w:lvl>
+    <w:lvl w:ilvl="8">
+      <w:start w:val="1"/>
+      <w:numFmt w:val="decimal"/>
+      <w:lvlText w:val="%9."/>
+      <w:lvlJc w:val="left"/>
+      <w:pPr>
+        <w:tabs>
+          <w:tab w:val="num" w:pos="4504"/>
+        </w:tabs>
+        <w:ind w:left="4504" w:hanging="360"/>
+      </w:pPr>
+      <w:rPr/>
+    </w:lvl>
+  </w:abstractNum>
+  <w:abstractNum w:abstractNumId="7">
+    <w:lvl w:ilvl="0">
+      <w:start w:val="1"/>
+      <w:numFmt w:val="decimal"/>
+      <w:lvlText w:val="%1."/>
+      <w:lvlJc w:val="left"/>
+      <w:pPr>
+        <w:tabs>
+          <w:tab w:val="num" w:pos="720"/>
+        </w:tabs>
+        <w:ind w:left="720" w:hanging="360"/>
+      </w:pPr>
+      <w:rPr/>
+    </w:lvl>
+    <w:lvl w:ilvl="1">
+      <w:start w:val="1"/>
+      <w:numFmt w:val="decimal"/>
+      <w:lvlText w:val="%2."/>
+      <w:lvlJc w:val="left"/>
+      <w:pPr>
+        <w:tabs>
+          <w:tab w:val="num" w:pos="1080"/>
+        </w:tabs>
+        <w:ind w:left="1080" w:hanging="360"/>
+      </w:pPr>
+      <w:rPr/>
+    </w:lvl>
+    <w:lvl w:ilvl="2">
+      <w:start w:val="1"/>
+      <w:numFmt w:val="decimal"/>
+      <w:lvlText w:val="%3."/>
+      <w:lvlJc w:val="left"/>
+      <w:pPr>
+        <w:tabs>
+          <w:tab w:val="num" w:pos="1440"/>
+        </w:tabs>
+        <w:ind w:left="1440" w:hanging="360"/>
+      </w:pPr>
+      <w:rPr/>
+    </w:lvl>
+    <w:lvl w:ilvl="3">
+      <w:start w:val="1"/>
+      <w:numFmt w:val="decimal"/>
+      <w:lvlText w:val="%4."/>
+      <w:lvlJc w:val="left"/>
+      <w:pPr>
+        <w:tabs>
+          <w:tab w:val="num" w:pos="1800"/>
+        </w:tabs>
+        <w:ind w:left="1800" w:hanging="360"/>
+      </w:pPr>
+      <w:rPr/>
+    </w:lvl>
+    <w:lvl w:ilvl="4">
+      <w:start w:val="1"/>
+      <w:numFmt w:val="decimal"/>
+      <w:lvlText w:val="%5."/>
+      <w:lvlJc w:val="left"/>
+      <w:pPr>
+        <w:tabs>
+          <w:tab w:val="num" w:pos="2160"/>
+        </w:tabs>
+        <w:ind w:left="2160" w:hanging="360"/>
+      </w:pPr>
+      <w:rPr/>
+    </w:lvl>
+    <w:lvl w:ilvl="5">
+      <w:start w:val="1"/>
+      <w:numFmt w:val="decimal"/>
+      <w:lvlText w:val="%6."/>
+      <w:lvlJc w:val="left"/>
+      <w:pPr>
+        <w:tabs>
+          <w:tab w:val="num" w:pos="2520"/>
+        </w:tabs>
+        <w:ind w:left="2520" w:hanging="360"/>
+      </w:pPr>
+      <w:rPr/>
+    </w:lvl>
+    <w:lvl w:ilvl="6">
+      <w:start w:val="1"/>
+      <w:numFmt w:val="decimal"/>
+      <w:lvlText w:val="%7."/>
+      <w:lvlJc w:val="left"/>
+      <w:pPr>
+        <w:tabs>
+          <w:tab w:val="num" w:pos="2880"/>
+        </w:tabs>
+        <w:ind w:left="2880" w:hanging="360"/>
+      </w:pPr>
+      <w:rPr/>
+    </w:lvl>
+    <w:lvl w:ilvl="7">
+      <w:start w:val="1"/>
+      <w:numFmt w:val="decimal"/>
+      <w:lvlText w:val="%8."/>
+      <w:lvlJc w:val="left"/>
+      <w:pPr>
+        <w:tabs>
+          <w:tab w:val="num" w:pos="3240"/>
+        </w:tabs>
+        <w:ind w:left="3240" w:hanging="360"/>
+      </w:pPr>
+      <w:rPr/>
+    </w:lvl>
+    <w:lvl w:ilvl="8">
+      <w:start w:val="1"/>
+      <w:numFmt w:val="decimal"/>
+      <w:lvlText w:val="%9."/>
+      <w:lvlJc w:val="left"/>
+      <w:pPr>
+        <w:tabs>
+          <w:tab w:val="num" w:pos="3600"/>
+        </w:tabs>
+        <w:ind w:left="3600" w:hanging="360"/>
+      </w:pPr>
+      <w:rPr/>
+    </w:lvl>
+  </w:abstractNum>
   <w:num w:numId="1">
     <w:abstractNumId w:val="1"/>
   </w:num>
@@ -2768,6 +4812,15 @@
   </w:num>
   <w:num w:numId="4">
     <w:abstractNumId w:val="4"/>
+  </w:num>
+  <w:num w:numId="5">
+    <w:abstractNumId w:val="5"/>
+  </w:num>
+  <w:num w:numId="6">
+    <w:abstractNumId w:val="6"/>
+  </w:num>
+  <w:num w:numId="7">
+    <w:abstractNumId w:val="7"/>
   </w:num>
 </w:numbering>
 </file>

</xml_diff>

<commit_message>
Cleanup user interface , Focus upon Device development interface [em6502] * BUG: IrqTimer, check parameters and catch errors * BUG: Cycle timer, check parameters and catch errors * Opt: Cleanup device development interface * NEW: add copy of CPU privately to Device development  environment. * OPT: Cleanup error reporting * BUG: Correctly print 0 when only zero
</commit_message>
<xml_diff>
--- a/asm/6502-Tiny-BASIC-master/Tiny_BASIC.docx
+++ b/asm/6502-Tiny-BASIC-master/Tiny_BASIC.docx
@@ -419,7 +419,7 @@
         <w:pStyle w:val="Normal"/>
         <w:numPr>
           <w:ilvl w:val="0"/>
-          <w:numId w:val="4"/>
+          <w:numId w:val="5"/>
         </w:numPr>
         <w:rPr/>
       </w:pPr>
@@ -435,7 +435,7 @@
         <w:pStyle w:val="Normal"/>
         <w:numPr>
           <w:ilvl w:val="0"/>
-          <w:numId w:val="4"/>
+          <w:numId w:val="5"/>
         </w:numPr>
         <w:rPr/>
       </w:pPr>
@@ -640,13 +640,17 @@
         <w:pStyle w:val="Normal"/>
         <w:numPr>
           <w:ilvl w:val="0"/>
-          <w:numId w:val="5"/>
+          <w:numId w:val="6"/>
         </w:numPr>
         <w:rPr/>
       </w:pPr>
       <w:r>
         <w:rPr/>
-        <w:t xml:space="preserve">Access parameter 0 :  ? #[0] </w:t>
+        <w:t xml:space="preserve">Access parameter </w:t>
+        <w:tab/>
+        <w:t>0 :</w:t>
+        <w:tab/>
+        <w:t xml:space="preserve">? #[0] </w:t>
       </w:r>
     </w:p>
     <w:p>
@@ -654,13 +658,18 @@
         <w:pStyle w:val="Normal"/>
         <w:numPr>
           <w:ilvl w:val="0"/>
-          <w:numId w:val="5"/>
+          <w:numId w:val="6"/>
         </w:numPr>
         <w:rPr/>
       </w:pPr>
       <w:r>
         <w:rPr/>
-        <w:t>"       "        1:  ? #[1]</w:t>
+        <w:t xml:space="preserve">"       "        </w:t>
+        <w:tab/>
+        <w:tab/>
+        <w:t>1:</w:t>
+        <w:tab/>
+        <w:t>? #[1]</w:t>
       </w:r>
     </w:p>
     <w:p>
@@ -1127,7 +1136,7 @@
       </w:pPr>
       <w:r>
         <w:rPr/>
-        <w:t>Assigns a value to a variable.  Unlike some BASICs, BTB does not assume a LET.  Ie, you can’t just type “A = 42”, you must use “LET A = 42.”. Let is not required when assigning values to a variable. If the subscript form of a variable is used then LET is required.</w:t>
+        <w:t xml:space="preserve">Assigns a value to a variable.  Let is not required when assigning values to a variable. </w:t>
       </w:r>
     </w:p>
     <w:p>
@@ -1257,11 +1266,59 @@
       </w:pPr>
       <w:r>
         <w:rPr/>
+        <w:t>If an expression starts with a % then the value is displayed as an unsigned 16 bit value.</w:t>
+      </w:r>
+    </w:p>
+    <w:p>
+      <w:pPr>
+        <w:pStyle w:val="Normal"/>
+        <w:rPr/>
+      </w:pPr>
+      <w:r>
+        <w:rPr/>
         <w:t>If $ trails an expression the value is written as a character.</w:t>
       </w:r>
     </w:p>
     <w:p>
       <w:pPr>
+        <w:pStyle w:val="Normal"/>
+        <w:rPr/>
+      </w:pPr>
+      <w:r>
+        <w:rPr/>
+      </w:r>
+    </w:p>
+    <w:p>
+      <w:pPr>
+        <w:pStyle w:val="Normal"/>
+        <w:rPr/>
+      </w:pPr>
+      <w:r>
+        <w:rPr/>
+        <w:t>Examples:</w:t>
+      </w:r>
+    </w:p>
+    <w:p>
+      <w:pPr>
+        <w:pStyle w:val="Normal"/>
+        <w:rPr/>
+      </w:pPr>
+      <w:r>
+        <w:rPr/>
+        <w:t>? free() ,  %free(), $free()  ----→ outputs : -22344    43192   A8B8</w:t>
+      </w:r>
+    </w:p>
+    <w:p>
+      <w:pPr>
+        <w:pStyle w:val="Normal"/>
+        <w:rPr/>
+      </w:pPr>
+      <w:r>
+        <w:rPr/>
+      </w:r>
+    </w:p>
+    <w:p>
+      <w:pPr>
         <w:pStyle w:val="Heading2"/>
         <w:rPr/>
       </w:pPr>
@@ -1307,25 +1364,17 @@
       </w:pPr>
       <w:r>
         <w:rPr/>
-        <w:t>[RETURN | RET]</w:t>
-      </w:r>
-      <w:r>
-        <w:rPr/>
-        <w:t>[(Return Value expression)</w:t>
-      </w:r>
-    </w:p>
-    <w:p>
-      <w:pPr>
-        <w:pStyle w:val="Normal"/>
-        <w:rPr/>
-      </w:pPr>
-      <w:r>
-        <w:rPr/>
-        <w:t xml:space="preserve">Will return to the next statement following the GOSUB which brought the program to this subroutine. </w:t>
-      </w:r>
-      <w:r>
-        <w:rPr/>
-        <w:t>Also used by tasks see Task Section.</w:t>
+        <w:t>[RETURN | RET][(Return Value expression)</w:t>
+      </w:r>
+    </w:p>
+    <w:p>
+      <w:pPr>
+        <w:pStyle w:val="Normal"/>
+        <w:rPr/>
+      </w:pPr>
+      <w:r>
+        <w:rPr/>
+        <w:t>Will return to the next statement following the GOSUB which brought the program to this subroutine. Also used by tasks see Task Section.</w:t>
       </w:r>
     </w:p>
     <w:p>
@@ -1376,6 +1425,232 @@
       <w:r>
         <w:rPr/>
         <w:t>Trace &lt;Switch value&gt;</w:t>
+      </w:r>
+    </w:p>
+    <w:p>
+      <w:pPr>
+        <w:pStyle w:val="Normal"/>
+        <w:numPr>
+          <w:ilvl w:val="0"/>
+          <w:numId w:val="8"/>
+        </w:numPr>
+        <w:rPr/>
+      </w:pPr>
+      <w:r>
+        <w:rPr/>
+        <w:t>%10000000 - IPPC trace the core VM</w:t>
+      </w:r>
+    </w:p>
+    <w:p>
+      <w:pPr>
+        <w:pStyle w:val="Normal"/>
+        <w:numPr>
+          <w:ilvl w:val="0"/>
+          <w:numId w:val="8"/>
+        </w:numPr>
+        <w:rPr/>
+      </w:pPr>
+      <w:r>
+        <w:rPr/>
+        <w:t>%01000000 - Basic program trace</w:t>
+      </w:r>
+    </w:p>
+    <w:p>
+      <w:pPr>
+        <w:pStyle w:val="Normal"/>
+        <w:numPr>
+          <w:ilvl w:val="0"/>
+          <w:numId w:val="8"/>
+        </w:numPr>
+        <w:rPr/>
+      </w:pPr>
+      <w:r>
+        <w:rPr/>
+        <w:t>%01000001 – Interactive Basic program trace</w:t>
+      </w:r>
+    </w:p>
+    <w:p>
+      <w:pPr>
+        <w:pStyle w:val="Normal"/>
+        <w:rPr/>
+      </w:pPr>
+      <w:r>
+        <w:rPr/>
+      </w:r>
+      <w:r>
+        <w:br w:type="page"/>
+      </w:r>
+    </w:p>
+    <w:p>
+      <w:pPr>
+        <w:pStyle w:val="Heading1"/>
+        <w:rPr/>
+      </w:pPr>
+      <w:r>
+        <w:rPr/>
+        <w:t>TASKS and TASK MANAGEMENT</w:t>
+      </w:r>
+    </w:p>
+    <w:p>
+      <w:pPr>
+        <w:pStyle w:val="Normal"/>
+        <w:rPr/>
+      </w:pPr>
+      <w:r>
+        <w:rPr/>
+        <w:t>Time Sliced Circular scheduling multitasking is supported by Tiny Basic.  There are 10 available task entries , The Main Task always uses the first entry leaving 9 available entries for user tasks. The following TASK management commands and functions are available.</w:t>
+      </w:r>
+    </w:p>
+    <w:p>
+      <w:pPr>
+        <w:pStyle w:val="Normal"/>
+        <w:rPr/>
+      </w:pPr>
+      <w:r>
+        <w:rPr/>
+      </w:r>
+    </w:p>
+    <w:p>
+      <w:pPr>
+        <w:pStyle w:val="Normal"/>
+        <w:rPr/>
+      </w:pPr>
+      <w:r>
+        <w:rPr/>
+        <w:t xml:space="preserve">Time slices are set by default to 512 IL instructions.. See SLICE </w:t>
+      </w:r>
+    </w:p>
+    <w:p>
+      <w:pPr>
+        <w:pStyle w:val="Heading2"/>
+        <w:rPr/>
+      </w:pPr>
+      <w:r>
+        <w:rPr/>
+        <w:t>KILL &lt;Task PID – expression&gt;</w:t>
+      </w:r>
+    </w:p>
+    <w:p>
+      <w:pPr>
+        <w:pStyle w:val="Normal"/>
+        <w:rPr/>
+      </w:pPr>
+      <w:r>
+        <w:rPr/>
+        <w:t>Kills the task specified by the expression should be the value returned by TASK() when a task is started.</w:t>
+      </w:r>
+    </w:p>
+    <w:p>
+      <w:pPr>
+        <w:pStyle w:val="Heading2"/>
+        <w:rPr/>
+      </w:pPr>
+      <w:r>
+        <w:rPr/>
+        <w:t>STAT(&lt;Task PID – expression&gt;)</w:t>
+      </w:r>
+    </w:p>
+    <w:p>
+      <w:pPr>
+        <w:pStyle w:val="Normal"/>
+        <w:rPr/>
+      </w:pPr>
+      <w:r>
+        <w:rPr/>
+        <w:t>Returns the 0 if the task has stopped, 1 otherwise.</w:t>
+      </w:r>
+    </w:p>
+    <w:p>
+      <w:pPr>
+        <w:pStyle w:val="Heading2"/>
+        <w:rPr/>
+      </w:pPr>
+      <w:r>
+        <w:rPr/>
+        <w:t>SLICE &lt;Time-Slice-Count Expression&gt;</w:t>
+      </w:r>
+    </w:p>
+    <w:p>
+      <w:pPr>
+        <w:pStyle w:val="Normal"/>
+        <w:rPr/>
+      </w:pPr>
+      <w:r>
+        <w:rPr/>
+        <w:t>Defines the number of ticks for each time slice used by the task manager. This defaults to 512.</w:t>
+      </w:r>
+    </w:p>
+    <w:p>
+      <w:pPr>
+        <w:pStyle w:val="Heading2"/>
+        <w:rPr/>
+      </w:pPr>
+      <w:r>
+        <w:rPr/>
+        <w:t xml:space="preserve">TASK(&lt;Line Number expression&gt;[,Parameter-expression]...) </w:t>
+      </w:r>
+    </w:p>
+    <w:p>
+      <w:pPr>
+        <w:pStyle w:val="Normal"/>
+        <w:rPr/>
+      </w:pPr>
+      <w:r>
+        <w:rPr/>
+        <w:t xml:space="preserve">As a command This creates a new task starting at the specified line number. </w:t>
+      </w:r>
+    </w:p>
+    <w:p>
+      <w:pPr>
+        <w:pStyle w:val="Normal"/>
+        <w:rPr/>
+      </w:pPr>
+      <w:r>
+        <w:rPr/>
+        <w:t xml:space="preserve">As a function it returns the PID of the new task. </w:t>
+      </w:r>
+    </w:p>
+    <w:p>
+      <w:pPr>
+        <w:pStyle w:val="Normal"/>
+        <w:rPr/>
+      </w:pPr>
+      <w:r>
+        <w:rPr/>
+      </w:r>
+    </w:p>
+    <w:p>
+      <w:pPr>
+        <w:pStyle w:val="Heading2"/>
+        <w:rPr/>
+      </w:pPr>
+      <w:r>
+        <w:rPr/>
+        <w:t>TASKE[(&lt;Exit value-Expression&gt;)]</w:t>
+      </w:r>
+    </w:p>
+    <w:p>
+      <w:pPr>
+        <w:pStyle w:val="Normal"/>
+        <w:rPr/>
+      </w:pPr>
+      <w:r>
+        <w:rPr/>
+        <w:t>This may be used within an executing task to end task. If used within the MAIN  Line It acts the same as and END statement.. The exit value is optional and is stored in the tasks context  after the task exits. This is synonymous with the use of</w:t>
+      </w:r>
+    </w:p>
+    <w:p>
+      <w:pPr>
+        <w:pStyle w:val="Normal"/>
+        <w:rPr/>
+      </w:pPr>
+      <w:r>
+        <w:rPr/>
+        <w:t xml:space="preserve"> </w:t>
+      </w:r>
+      <w:r>
+        <w:rPr/>
+        <w:t>return(exit code-expression). The exit code is accessed using the special ^ variable.</w:t>
       </w:r>
     </w:p>
     <w:p>
@@ -1389,114 +1664,7 @@
       </w:pPr>
       <w:r>
         <w:rPr/>
-        <w:t>%</w:t>
-      </w:r>
-      <w:r>
-        <w:rPr/>
-        <w:t>10000000 - IPPC trace the core VM</w:t>
-      </w:r>
-    </w:p>
-    <w:p>
-      <w:pPr>
-        <w:pStyle w:val="Normal"/>
-        <w:numPr>
-          <w:ilvl w:val="0"/>
-          <w:numId w:val="7"/>
-        </w:numPr>
-        <w:rPr/>
-      </w:pPr>
-      <w:r>
-        <w:rPr/>
-        <w:t>%</w:t>
-      </w:r>
-      <w:r>
-        <w:rPr/>
-        <w:t>01000000 - Basic program trace</w:t>
-      </w:r>
-    </w:p>
-    <w:p>
-      <w:pPr>
-        <w:pStyle w:val="Normal"/>
-        <w:numPr>
-          <w:ilvl w:val="0"/>
-          <w:numId w:val="7"/>
-        </w:numPr>
-        <w:rPr/>
-      </w:pPr>
-      <w:r>
-        <w:rPr/>
-        <w:t>%</w:t>
-      </w:r>
-      <w:r>
-        <w:rPr/>
-        <w:t>01000001 – Interactive Basic program trace</w:t>
-      </w:r>
-    </w:p>
-    <w:p>
-      <w:pPr>
-        <w:pStyle w:val="Normal"/>
-        <w:rPr/>
-      </w:pPr>
-      <w:r>
-        <w:rPr/>
-      </w:r>
-      <w:r>
-        <w:br w:type="page"/>
-      </w:r>
-    </w:p>
-    <w:p>
-      <w:pPr>
-        <w:pStyle w:val="Heading1"/>
-        <w:rPr/>
-      </w:pPr>
-      <w:r>
-        <w:rPr/>
-        <w:t>TASKS and TASK MANAGEMENT</w:t>
-      </w:r>
-    </w:p>
-    <w:p>
-      <w:pPr>
-        <w:pStyle w:val="Normal"/>
-        <w:rPr/>
-      </w:pPr>
-      <w:r>
-        <w:rPr/>
-        <w:t>Time Sliced Circular scheduling multitasking is supported by Tiny Basic.  There are 10 available task entries , The Main Task always uses the first entry leaving 9 available entries for user tasks. The following TASK management commands and functions are available.</w:t>
-      </w:r>
-    </w:p>
-    <w:p>
-      <w:pPr>
-        <w:pStyle w:val="Normal"/>
-        <w:rPr/>
-      </w:pPr>
-      <w:r>
-        <w:rPr/>
-      </w:r>
-    </w:p>
-    <w:p>
-      <w:pPr>
-        <w:pStyle w:val="Normal"/>
-        <w:rPr/>
-      </w:pPr>
-      <w:r>
-        <w:rPr/>
-        <w:t xml:space="preserve">Time slices are set by default to </w:t>
-      </w:r>
-      <w:r>
-        <w:rPr/>
-        <w:t>512</w:t>
-      </w:r>
-      <w:r>
-        <w:rPr/>
-        <w:t xml:space="preserve"> IL instructions.. </w:t>
-      </w:r>
-      <w:r>
-        <w:rPr/>
-        <w:t>See SLICE</w:t>
-      </w:r>
-      <w:r>
-        <w:rPr/>
-        <w:t xml:space="preserve"> </w:t>
+        <w:t>Pid-expression!^</w:t>
       </w:r>
     </w:p>
     <w:p>
@@ -1506,17 +1674,17 @@
       </w:pPr>
       <w:r>
         <w:rPr/>
-        <w:t>KILL &lt;Task PID – expression&gt;</w:t>
-      </w:r>
-    </w:p>
-    <w:p>
-      <w:pPr>
-        <w:pStyle w:val="Normal"/>
-        <w:rPr/>
-      </w:pPr>
-      <w:r>
-        <w:rPr/>
-        <w:t>Kills the task specified by the expression should be the value returned by TASK() when a task is started.</w:t>
+        <w:t>TASKN</w:t>
+      </w:r>
+    </w:p>
+    <w:p>
+      <w:pPr>
+        <w:pStyle w:val="Normal"/>
+        <w:rPr/>
+      </w:pPr>
+      <w:r>
+        <w:rPr/>
+        <w:t>This Release the rest of the tasks time slice to the system. Execution of the task continues at the next statement when the task receives another time slice.</w:t>
       </w:r>
     </w:p>
     <w:p>
@@ -1526,17 +1694,26 @@
       </w:pPr>
       <w:r>
         <w:rPr/>
-        <w:t>STAT(&lt;Task PID – expression&gt;)</w:t>
-      </w:r>
-    </w:p>
-    <w:p>
-      <w:pPr>
-        <w:pStyle w:val="Normal"/>
-        <w:rPr/>
-      </w:pPr>
-      <w:r>
-        <w:rPr/>
-        <w:t>Returns the 0 if the task has stopped, 1 otherwise.</w:t>
+        <w:t>TASKW(&lt;Task PID Expression&gt;[,&lt;Task PID Expression&gt;]...</w:t>
+      </w:r>
+    </w:p>
+    <w:p>
+      <w:pPr>
+        <w:pStyle w:val="Normal"/>
+        <w:rPr/>
+      </w:pPr>
+      <w:r>
+        <w:rPr/>
+        <w:t>Wait for a task or group of tasks to complete.</w:t>
+      </w:r>
+    </w:p>
+    <w:p>
+      <w:pPr>
+        <w:pStyle w:val="Normal"/>
+        <w:rPr/>
+      </w:pPr>
+      <w:r>
+        <w:rPr/>
       </w:r>
     </w:p>
     <w:p>
@@ -1546,17 +1723,17 @@
       </w:pPr>
       <w:r>
         <w:rPr/>
-        <w:t>SLICE &lt;Time-Slice-Count Expression&gt;</w:t>
-      </w:r>
-    </w:p>
-    <w:p>
-      <w:pPr>
-        <w:pStyle w:val="Normal"/>
-        <w:rPr/>
-      </w:pPr>
-      <w:r>
-        <w:rPr/>
-        <w:t>Defines the number of ticks for each time slice used by the task manager. This defaults to 512.</w:t>
+        <w:t xml:space="preserve">TASKT(MessageValue-Expression,Task PID-Expression) </w:t>
+      </w:r>
+    </w:p>
+    <w:p>
+      <w:pPr>
+        <w:pStyle w:val="Normal"/>
+        <w:rPr/>
+      </w:pPr>
+      <w:r>
+        <w:rPr/>
+        <w:t>Transmit a message to a running task. Adds the message to the Message Queue and the Receiving task must issue a TASKR to receive the message.</w:t>
       </w:r>
     </w:p>
     <w:p>
@@ -1566,172 +1743,8 @@
       </w:pPr>
       <w:r>
         <w:rPr/>
-        <w:t xml:space="preserve">TASK(&lt;Line Number expression&gt;[,Parameter-expression]...) </w:t>
-      </w:r>
-    </w:p>
-    <w:p>
-      <w:pPr>
-        <w:pStyle w:val="Normal"/>
-        <w:rPr/>
-      </w:pPr>
-      <w:r>
-        <w:rPr/>
-        <w:t xml:space="preserve">As a command This creates a new task starting at the specified line number. </w:t>
-      </w:r>
-    </w:p>
-    <w:p>
-      <w:pPr>
-        <w:pStyle w:val="Normal"/>
-        <w:rPr/>
-      </w:pPr>
-      <w:r>
-        <w:rPr/>
-        <w:t xml:space="preserve">As a function it returns the PID of the new task. </w:t>
-      </w:r>
-    </w:p>
-    <w:p>
-      <w:pPr>
-        <w:pStyle w:val="Normal"/>
-        <w:rPr/>
-      </w:pPr>
-      <w:r>
-        <w:rPr/>
-      </w:r>
-    </w:p>
-    <w:p>
-      <w:pPr>
-        <w:pStyle w:val="Heading2"/>
-        <w:rPr/>
-      </w:pPr>
-      <w:r>
-        <w:rPr/>
-        <w:t>TASKE[(&lt;Exit value-Expression&gt;)]</w:t>
-      </w:r>
-    </w:p>
-    <w:p>
-      <w:pPr>
-        <w:pStyle w:val="Normal"/>
-        <w:rPr/>
-      </w:pPr>
-      <w:r>
-        <w:rPr/>
-        <w:t>This may be used within an executing task to end task. If used within the MAIN  Line It acts the same as and END statement.. The exit value is optional and is stored in the tasks context  after the task exits. This is synonymous with the use of</w:t>
-      </w:r>
-    </w:p>
-    <w:p>
-      <w:pPr>
-        <w:pStyle w:val="Normal"/>
-        <w:rPr/>
-      </w:pPr>
-      <w:r>
-        <w:rPr/>
-        <w:t xml:space="preserve"> </w:t>
-      </w:r>
-      <w:r>
-        <w:rPr/>
-        <w:t>return(exit code-expression). The exit code is accessed using the special ^ variable.</w:t>
-      </w:r>
-    </w:p>
-    <w:p>
-      <w:pPr>
-        <w:pStyle w:val="Normal"/>
-        <w:numPr>
-          <w:ilvl w:val="0"/>
-          <w:numId w:val="6"/>
-        </w:numPr>
-        <w:rPr/>
-      </w:pPr>
-      <w:r>
-        <w:rPr/>
-        <w:t>Pid-expression!^</w:t>
-      </w:r>
-    </w:p>
-    <w:p>
-      <w:pPr>
-        <w:pStyle w:val="Heading2"/>
-        <w:rPr/>
-      </w:pPr>
-      <w:r>
-        <w:rPr/>
-        <w:t>TASKN</w:t>
-      </w:r>
-    </w:p>
-    <w:p>
-      <w:pPr>
-        <w:pStyle w:val="Normal"/>
-        <w:rPr/>
-      </w:pPr>
-      <w:r>
-        <w:rPr/>
-        <w:t>This Release the rest of the tasks time slice to the system. Execution of the task continues at the next statement when the task receives another time slice.</w:t>
-      </w:r>
-    </w:p>
-    <w:p>
-      <w:pPr>
-        <w:pStyle w:val="Heading2"/>
-        <w:rPr/>
-      </w:pPr>
-      <w:r>
-        <w:rPr/>
-        <w:t>TASKW(&lt;Task PID Expression&gt;[,&lt;Task PID Expression&gt;]...</w:t>
-      </w:r>
-    </w:p>
-    <w:p>
-      <w:pPr>
-        <w:pStyle w:val="Normal"/>
-        <w:rPr/>
-      </w:pPr>
-      <w:r>
-        <w:rPr/>
-        <w:t>Wait for a task or group of tasks to complete.</w:t>
-      </w:r>
-    </w:p>
-    <w:p>
-      <w:pPr>
-        <w:pStyle w:val="Normal"/>
-        <w:rPr/>
-      </w:pPr>
-      <w:r>
-        <w:rPr/>
-      </w:r>
-    </w:p>
-    <w:p>
-      <w:pPr>
-        <w:pStyle w:val="Heading2"/>
-        <w:rPr/>
-      </w:pPr>
-      <w:r>
-        <w:rPr/>
-        <w:t xml:space="preserve">TASKT(MessageValue-Expression,Task PID-Expression) </w:t>
-      </w:r>
-    </w:p>
-    <w:p>
-      <w:pPr>
-        <w:pStyle w:val="Normal"/>
-        <w:rPr/>
-      </w:pPr>
-      <w:r>
-        <w:rPr/>
-        <w:t>Transmit a message to a running task. Adds the message to the Message Queue and the Receiving task must issue a TASKR to receive the message.</w:t>
-      </w:r>
-    </w:p>
-    <w:p>
-      <w:pPr>
-        <w:pStyle w:val="Heading2"/>
-        <w:rPr/>
-      </w:pPr>
-      <w:r>
-        <w:rPr/>
         <w:br/>
-        <w:t>TASKR</w:t>
-      </w:r>
-      <w:r>
-        <w:rPr/>
-        <w:t>([Variable Name]</w:t>
-      </w:r>
-      <w:r>
-        <w:rPr/>
-        <w:t xml:space="preserve">)  </w:t>
+        <w:t xml:space="preserve">TASKR([Variable Name])  </w:t>
       </w:r>
     </w:p>
     <w:p>
@@ -1783,7 +1796,7 @@
         <w:pStyle w:val="Heading9"/>
         <w:numPr>
           <w:ilvl w:val="8"/>
-          <w:numId w:val="2"/>
+          <w:numId w:val="3"/>
         </w:numPr>
         <w:rPr/>
       </w:pPr>
@@ -1809,6 +1822,73 @@
       </w:pPr>
       <w:r>
         <w:rPr/>
+      </w:r>
+    </w:p>
+    <w:p>
+      <w:pPr>
+        <w:pStyle w:val="Heading9"/>
+        <w:numPr>
+          <w:ilvl w:val="8"/>
+          <w:numId w:val="3"/>
+        </w:numPr>
+        <w:rPr/>
+      </w:pPr>
+      <w:r>
+        <w:rPr/>
+        <w:t xml:space="preserve">#[Parameter index-expression] </w:t>
+      </w:r>
+    </w:p>
+    <w:p>
+      <w:pPr>
+        <w:pStyle w:val="TextBody"/>
+        <w:rPr/>
+      </w:pPr>
+      <w:r>
+        <w:rPr/>
+        <w:t>This is the parameter from the parameter list passed when the task was started. Basically the parameters are pushed onto the math stack when the task is started. So the stack size and the need to do math limit the number of parameters that can be passed. No checking is done...So be careful. Parameter index start at zero.</w:t>
+      </w:r>
+    </w:p>
+    <w:p>
+      <w:pPr>
+        <w:pStyle w:val="TextBody"/>
+        <w:rPr/>
+      </w:pPr>
+      <w:r>
+        <w:rPr/>
+        <w:t>Example:   a = #[0] : b= #[1]</w:t>
+      </w:r>
+    </w:p>
+    <w:p>
+      <w:pPr>
+        <w:pStyle w:val="TextBody"/>
+        <w:rPr/>
+      </w:pPr>
+      <w:r>
+        <w:rPr/>
+        <w:t>These values are read/write and may be used as local variables.</w:t>
+      </w:r>
+      <w:r>
+        <w:br w:type="page"/>
+      </w:r>
+    </w:p>
+    <w:p>
+      <w:pPr>
+        <w:pStyle w:val="Heading1"/>
+        <w:rPr/>
+      </w:pPr>
+      <w:r>
+        <w:rPr/>
+        <w:t>Task Implementation Description.</w:t>
+      </w:r>
+    </w:p>
+    <w:p>
+      <w:pPr>
+        <w:pStyle w:val="TextBody"/>
+        <w:rPr/>
+      </w:pPr>
+      <w:r>
+        <w:rPr/>
+        <w:t>Tasks are implemented in the IL interpreter and are really a crude form of tasking. Allowing each task a number of IL instructions before the Task is suspended and the next task is started. Task me to some degree be cooperative and issue a task next command to release the remainder of their time slice.</w:t>
       </w:r>
     </w:p>
     <w:p>
@@ -1822,90 +1902,7 @@
       </w:pPr>
       <w:r>
         <w:rPr/>
-        <w:t xml:space="preserve">#[Parameter index-expression] </w:t>
-      </w:r>
-    </w:p>
-    <w:p>
-      <w:pPr>
-        <w:pStyle w:val="TextBody"/>
-        <w:rPr/>
-      </w:pPr>
-      <w:r>
-        <w:rPr/>
-        <w:t>This is the parameter from the parameter list passed when the task was started. Basically the parameters are pushed onto the math stack when the task is started. So the stack size and the need to do math limit the number of parameters that can be passed. No checking is done...So be careful. Parameter index start at zero.</w:t>
-      </w:r>
-    </w:p>
-    <w:p>
-      <w:pPr>
-        <w:pStyle w:val="TextBody"/>
-        <w:rPr/>
-      </w:pPr>
-      <w:r>
-        <w:rPr/>
-        <w:t>Example:   a = #[0] : b= #[1]</w:t>
-      </w:r>
-    </w:p>
-    <w:p>
-      <w:pPr>
-        <w:pStyle w:val="TextBody"/>
-        <w:rPr/>
-      </w:pPr>
-      <w:r>
-        <w:rPr/>
-        <w:t>These values are read/</w:t>
-      </w:r>
-      <w:r>
-        <w:rPr/>
-        <w:t>write</w:t>
-      </w:r>
-      <w:r>
-        <w:rPr/>
-        <w:t xml:space="preserve"> and may </w:t>
-      </w:r>
-      <w:r>
-        <w:rPr/>
-        <w:t>be used as local variables</w:t>
-      </w:r>
-      <w:r>
-        <w:rPr/>
-        <w:t>.</w:t>
-      </w:r>
-      <w:r>
-        <w:br w:type="page"/>
-      </w:r>
-    </w:p>
-    <w:p>
-      <w:pPr>
-        <w:pStyle w:val="Heading1"/>
-        <w:rPr/>
-      </w:pPr>
-      <w:r>
-        <w:rPr/>
-        <w:t>Task Implementation Description.</w:t>
-      </w:r>
-    </w:p>
-    <w:p>
-      <w:pPr>
-        <w:pStyle w:val="TextBody"/>
-        <w:rPr/>
-      </w:pPr>
-      <w:r>
-        <w:rPr/>
-        <w:t>Tasks are implemented in the IL interpreter and are really a crude form of tasking. Allowing each task a number of IL instructions before the Task is suspended and the next task is started. Task me to some degree be cooperative and issue a task next command to release the remainder of their time slice.</w:t>
-      </w:r>
-    </w:p>
-    <w:p>
-      <w:pPr>
-        <w:pStyle w:val="Heading9"/>
-        <w:rPr/>
-      </w:pPr>
-      <w:r>
-        <w:rPr/>
-        <w:t xml:space="preserve">Task Control Block </w:t>
-      </w:r>
-      <w:r>
-        <w:rPr/>
-        <w:t>Definition</w:t>
+        <w:t>Task Control Block Definition</w:t>
       </w:r>
     </w:p>
     <w:p>
@@ -1913,7 +1910,7 @@
         <w:pStyle w:val="TextBody"/>
         <w:numPr>
           <w:ilvl w:val="1"/>
-          <w:numId w:val="9"/>
+          <w:numId w:val="10"/>
         </w:numPr>
         <w:spacing w:before="0" w:after="0"/>
         <w:jc w:val="left"/>
@@ -1936,7 +1933,7 @@
         <w:pStyle w:val="TextBody"/>
         <w:numPr>
           <w:ilvl w:val="1"/>
-          <w:numId w:val="9"/>
+          <w:numId w:val="10"/>
         </w:numPr>
         <w:spacing w:before="0" w:after="0"/>
         <w:jc w:val="left"/>
@@ -1959,7 +1956,7 @@
         <w:pStyle w:val="TextBody"/>
         <w:numPr>
           <w:ilvl w:val="1"/>
-          <w:numId w:val="9"/>
+          <w:numId w:val="10"/>
         </w:numPr>
         <w:spacing w:before="0" w:after="0"/>
         <w:jc w:val="left"/>
@@ -1982,7 +1979,7 @@
         <w:pStyle w:val="TextBody"/>
         <w:numPr>
           <w:ilvl w:val="1"/>
-          <w:numId w:val="9"/>
+          <w:numId w:val="10"/>
         </w:numPr>
         <w:spacing w:before="0" w:after="0"/>
         <w:jc w:val="left"/>
@@ -2005,7 +2002,7 @@
         <w:pStyle w:val="TextBody"/>
         <w:numPr>
           <w:ilvl w:val="1"/>
-          <w:numId w:val="9"/>
+          <w:numId w:val="10"/>
         </w:numPr>
         <w:spacing w:before="0" w:after="0"/>
         <w:jc w:val="left"/>
@@ -2028,7 +2025,7 @@
         <w:pStyle w:val="TextBody"/>
         <w:numPr>
           <w:ilvl w:val="1"/>
-          <w:numId w:val="9"/>
+          <w:numId w:val="10"/>
         </w:numPr>
         <w:spacing w:before="0" w:after="0"/>
         <w:jc w:val="left"/>
@@ -2050,7 +2047,7 @@
         <w:pStyle w:val="TextBody"/>
         <w:numPr>
           <w:ilvl w:val="1"/>
-          <w:numId w:val="9"/>
+          <w:numId w:val="10"/>
         </w:numPr>
         <w:spacing w:before="0" w:after="0"/>
         <w:jc w:val="left"/>
@@ -2073,7 +2070,7 @@
         <w:pStyle w:val="TextBody"/>
         <w:numPr>
           <w:ilvl w:val="1"/>
-          <w:numId w:val="9"/>
+          <w:numId w:val="10"/>
         </w:numPr>
         <w:spacing w:before="0" w:after="0"/>
         <w:jc w:val="left"/>
@@ -2096,7 +2093,7 @@
         <w:pStyle w:val="TextBody"/>
         <w:numPr>
           <w:ilvl w:val="1"/>
-          <w:numId w:val="9"/>
+          <w:numId w:val="10"/>
         </w:numPr>
         <w:spacing w:before="0" w:after="0"/>
         <w:jc w:val="left"/>
@@ -2120,7 +2117,7 @@
         <w:pStyle w:val="TextBody"/>
         <w:numPr>
           <w:ilvl w:val="1"/>
-          <w:numId w:val="9"/>
+          <w:numId w:val="10"/>
         </w:numPr>
         <w:spacing w:before="0" w:after="0"/>
         <w:jc w:val="left"/>
@@ -2144,15 +2141,15 @@
     <w:p>
       <w:pPr>
         <w:pStyle w:val="Heading9"/>
-        <w:rPr/>
-      </w:pPr>
-      <w:r>
-        <w:rPr/>
-        <w:t xml:space="preserve">Context Control Block </w:t>
-      </w:r>
-      <w:r>
-        <w:rPr/>
-        <w:t>Definition</w:t>
+        <w:numPr>
+          <w:ilvl w:val="8"/>
+          <w:numId w:val="2"/>
+        </w:numPr>
+        <w:rPr/>
+      </w:pPr>
+      <w:r>
+        <w:rPr/>
+        <w:t>Context Control Block Definition</w:t>
       </w:r>
     </w:p>
     <w:p>
@@ -2160,7 +2157,7 @@
         <w:pStyle w:val="Normal"/>
         <w:numPr>
           <w:ilvl w:val="1"/>
-          <w:numId w:val="8"/>
+          <w:numId w:val="9"/>
         </w:numPr>
         <w:rPr/>
       </w:pPr>
@@ -2183,7 +2180,7 @@
         <w:pStyle w:val="Normal"/>
         <w:numPr>
           <w:ilvl w:val="1"/>
-          <w:numId w:val="8"/>
+          <w:numId w:val="9"/>
         </w:numPr>
         <w:rPr>
           <w:rFonts w:ascii="DejaVu Sans" w:hAnsi="DejaVu Sans"/>
@@ -2211,7 +2208,7 @@
         <w:pStyle w:val="Normal"/>
         <w:numPr>
           <w:ilvl w:val="1"/>
-          <w:numId w:val="8"/>
+          <w:numId w:val="9"/>
         </w:numPr>
         <w:rPr>
           <w:rFonts w:ascii="DejaVu Sans" w:hAnsi="DejaVu Sans"/>
@@ -2238,7 +2235,7 @@
         <w:pStyle w:val="Normal"/>
         <w:numPr>
           <w:ilvl w:val="1"/>
-          <w:numId w:val="8"/>
+          <w:numId w:val="9"/>
         </w:numPr>
         <w:rPr>
           <w:rFonts w:ascii="DejaVu Sans" w:hAnsi="DejaVu Sans"/>
@@ -2265,7 +2262,7 @@
         <w:pStyle w:val="Normal"/>
         <w:numPr>
           <w:ilvl w:val="1"/>
-          <w:numId w:val="8"/>
+          <w:numId w:val="9"/>
         </w:numPr>
         <w:rPr>
           <w:rFonts w:ascii="DejaVu Sans" w:hAnsi="DejaVu Sans"/>
@@ -2292,7 +2289,7 @@
         <w:pStyle w:val="Normal"/>
         <w:numPr>
           <w:ilvl w:val="1"/>
-          <w:numId w:val="8"/>
+          <w:numId w:val="9"/>
         </w:numPr>
         <w:rPr>
           <w:rFonts w:ascii="DejaVu Sans" w:hAnsi="DejaVu Sans"/>
@@ -2311,13 +2308,6 @@
         <w:tab/>
         <w:t xml:space="preserve"> 1 byte</w:t>
         <w:tab/>
-      </w:r>
-      <w:r>
-        <w:rPr>
-          <w:rFonts w:ascii="DejaVu Sans" w:hAnsi="DejaVu Sans"/>
-          <w:sz w:val="12"/>
-          <w:szCs w:val="12"/>
-        </w:rPr>
         <w:t>Pointer to current stack position</w:t>
       </w:r>
     </w:p>
@@ -2326,7 +2316,7 @@
         <w:pStyle w:val="Normal"/>
         <w:numPr>
           <w:ilvl w:val="1"/>
-          <w:numId w:val="8"/>
+          <w:numId w:val="9"/>
         </w:numPr>
         <w:rPr>
           <w:rFonts w:ascii="DejaVu Sans" w:hAnsi="DejaVu Sans"/>
@@ -2343,23 +2333,8 @@
         <w:t>GOSUBSTACK</w:t>
         <w:tab/>
         <w:tab/>
-        <w:t xml:space="preserve"> </w:t>
-      </w:r>
-      <w:r>
-        <w:rPr>
-          <w:rFonts w:ascii="DejaVu Sans" w:hAnsi="DejaVu Sans"/>
-          <w:sz w:val="12"/>
-          <w:szCs w:val="12"/>
-        </w:rPr>
-        <w:t>2 bytes</w:t>
-        <w:tab/>
-      </w:r>
-      <w:r>
-        <w:rPr>
-          <w:rFonts w:ascii="DejaVu Sans" w:hAnsi="DejaVu Sans"/>
-          <w:sz w:val="12"/>
-          <w:szCs w:val="12"/>
-        </w:rPr>
+        <w:t xml:space="preserve"> 2 bytes</w:t>
+        <w:tab/>
         <w:t>pointer to gosub stack</w:t>
       </w:r>
     </w:p>
@@ -2368,7 +2343,7 @@
         <w:pStyle w:val="Normal"/>
         <w:numPr>
           <w:ilvl w:val="1"/>
-          <w:numId w:val="8"/>
+          <w:numId w:val="9"/>
         </w:numPr>
         <w:rPr>
           <w:rFonts w:ascii="DejaVu Sans" w:hAnsi="DejaVu Sans"/>
@@ -2385,23 +2360,8 @@
         <w:t>GOSUBSTACKPTR</w:t>
         <w:tab/>
         <w:tab/>
-        <w:t xml:space="preserve"> </w:t>
-      </w:r>
-      <w:r>
-        <w:rPr>
-          <w:rFonts w:ascii="DejaVu Sans" w:hAnsi="DejaVu Sans"/>
-          <w:sz w:val="12"/>
-          <w:szCs w:val="12"/>
-        </w:rPr>
-        <w:t>1 byte</w:t>
-        <w:tab/>
-      </w:r>
-      <w:r>
-        <w:rPr>
-          <w:rFonts w:ascii="DejaVu Sans" w:hAnsi="DejaVu Sans"/>
-          <w:sz w:val="12"/>
-          <w:szCs w:val="12"/>
-        </w:rPr>
+        <w:t xml:space="preserve"> 1 byte</w:t>
+        <w:tab/>
         <w:t>current offset in the stack, moved to task table</w:t>
       </w:r>
     </w:p>
@@ -2410,7 +2370,7 @@
         <w:pStyle w:val="Normal"/>
         <w:numPr>
           <w:ilvl w:val="1"/>
-          <w:numId w:val="8"/>
+          <w:numId w:val="9"/>
         </w:numPr>
         <w:rPr>
           <w:rFonts w:ascii="DejaVu Sans" w:hAnsi="DejaVu Sans"/>
@@ -2427,23 +2387,8 @@
         <w:t>MESSAGEPTR</w:t>
         <w:tab/>
         <w:tab/>
-        <w:t xml:space="preserve"> </w:t>
-      </w:r>
-      <w:r>
-        <w:rPr>
-          <w:rFonts w:ascii="DejaVu Sans" w:hAnsi="DejaVu Sans"/>
-          <w:sz w:val="12"/>
-          <w:szCs w:val="12"/>
-        </w:rPr>
-        <w:t>2 bytes</w:t>
-        <w:tab/>
-      </w:r>
-      <w:r>
-        <w:rPr>
-          <w:rFonts w:ascii="DejaVu Sans" w:hAnsi="DejaVu Sans"/>
-          <w:sz w:val="12"/>
-          <w:szCs w:val="12"/>
-        </w:rPr>
+        <w:t xml:space="preserve"> 2 bytes</w:t>
+        <w:tab/>
         <w:t>Pointer to active message, from bottom of il stack</w:t>
       </w:r>
     </w:p>
@@ -2452,7 +2397,7 @@
         <w:pStyle w:val="Normal"/>
         <w:numPr>
           <w:ilvl w:val="1"/>
-          <w:numId w:val="8"/>
+          <w:numId w:val="9"/>
         </w:numPr>
         <w:rPr>
           <w:rFonts w:ascii="DejaVu Sans" w:hAnsi="DejaVu Sans"/>
@@ -2469,23 +2414,8 @@
         <w:t xml:space="preserve">CURPTR </w:t>
         <w:tab/>
         <w:tab/>
-        <w:t xml:space="preserve"> </w:t>
-      </w:r>
-      <w:r>
-        <w:rPr>
-          <w:rFonts w:ascii="DejaVu Sans" w:hAnsi="DejaVu Sans"/>
-          <w:sz w:val="12"/>
-          <w:szCs w:val="12"/>
-        </w:rPr>
-        <w:t>2 bytes</w:t>
-        <w:tab/>
-      </w:r>
-      <w:r>
-        <w:rPr>
-          <w:rFonts w:ascii="DejaVu Sans" w:hAnsi="DejaVu Sans"/>
-          <w:sz w:val="12"/>
-          <w:szCs w:val="12"/>
-        </w:rPr>
+        <w:t xml:space="preserve"> 2 bytes</w:t>
+        <w:tab/>
         <w:t>Pointer to current Basic line</w:t>
       </w:r>
     </w:p>
@@ -2494,7 +2424,7 @@
         <w:pStyle w:val="Normal"/>
         <w:numPr>
           <w:ilvl w:val="1"/>
-          <w:numId w:val="8"/>
+          <w:numId w:val="9"/>
         </w:numPr>
         <w:rPr>
           <w:rFonts w:ascii="DejaVu Sans" w:hAnsi="DejaVu Sans"/>
@@ -2511,23 +2441,7 @@
         <w:t>CUROFF</w:t>
         <w:tab/>
         <w:tab/>
-        <w:t xml:space="preserve"> </w:t>
-      </w:r>
-      <w:r>
-        <w:rPr>
-          <w:rFonts w:ascii="DejaVu Sans" w:hAnsi="DejaVu Sans"/>
-          <w:sz w:val="12"/>
-          <w:szCs w:val="12"/>
-        </w:rPr>
-        <w:t>1 byte</w:t>
-      </w:r>
-      <w:r>
-        <w:rPr>
-          <w:rFonts w:ascii="DejaVu Sans" w:hAnsi="DejaVu Sans"/>
-          <w:sz w:val="12"/>
-          <w:szCs w:val="12"/>
-        </w:rPr>
-        <w:t xml:space="preserve"> Current offset in Basic Line</w:t>
+        <w:t xml:space="preserve"> 1 byte Current offset in Basic Line</w:t>
       </w:r>
     </w:p>
     <w:p>
@@ -2535,7 +2449,7 @@
         <w:pStyle w:val="Normal"/>
         <w:numPr>
           <w:ilvl w:val="1"/>
-          <w:numId w:val="8"/>
+          <w:numId w:val="9"/>
         </w:numPr>
         <w:rPr>
           <w:rFonts w:ascii="DejaVu Sans" w:hAnsi="DejaVu Sans"/>
@@ -2553,23 +2467,8 @@
         <w:tab/>
         <w:tab/>
         <w:tab/>
-        <w:t xml:space="preserve"> </w:t>
-      </w:r>
-      <w:r>
-        <w:rPr>
-          <w:rFonts w:ascii="DejaVu Sans" w:hAnsi="DejaVu Sans"/>
-          <w:sz w:val="12"/>
-          <w:szCs w:val="12"/>
-        </w:rPr>
-        <w:t>2 bytes</w:t>
-        <w:tab/>
-      </w:r>
-      <w:r>
-        <w:rPr>
-          <w:rFonts w:ascii="DejaVu Sans" w:hAnsi="DejaVu Sans"/>
-          <w:sz w:val="12"/>
-          <w:szCs w:val="12"/>
-        </w:rPr>
+        <w:t xml:space="preserve"> 2 bytes</w:t>
+        <w:tab/>
         <w:t>arithmetic register 0</w:t>
       </w:r>
     </w:p>
@@ -2578,7 +2477,7 @@
         <w:pStyle w:val="Normal"/>
         <w:numPr>
           <w:ilvl w:val="1"/>
-          <w:numId w:val="8"/>
+          <w:numId w:val="9"/>
         </w:numPr>
         <w:rPr>
           <w:rFonts w:ascii="DejaVu Sans" w:hAnsi="DejaVu Sans"/>
@@ -2596,23 +2495,8 @@
         <w:tab/>
         <w:tab/>
         <w:tab/>
-        <w:t xml:space="preserve"> </w:t>
-      </w:r>
-      <w:r>
-        <w:rPr>
-          <w:rFonts w:ascii="DejaVu Sans" w:hAnsi="DejaVu Sans"/>
-          <w:sz w:val="12"/>
-          <w:szCs w:val="12"/>
-        </w:rPr>
-        <w:t>2 bytes</w:t>
-        <w:tab/>
-      </w:r>
-      <w:r>
-        <w:rPr>
-          <w:rFonts w:ascii="DejaVu Sans" w:hAnsi="DejaVu Sans"/>
-          <w:sz w:val="12"/>
-          <w:szCs w:val="12"/>
-        </w:rPr>
+        <w:t xml:space="preserve"> 2 bytes</w:t>
+        <w:tab/>
         <w:t>;arithmetic register 1</w:t>
       </w:r>
     </w:p>
@@ -2621,7 +2505,7 @@
         <w:pStyle w:val="Normal"/>
         <w:numPr>
           <w:ilvl w:val="1"/>
-          <w:numId w:val="8"/>
+          <w:numId w:val="9"/>
         </w:numPr>
         <w:rPr>
           <w:rFonts w:ascii="DejaVu Sans" w:hAnsi="DejaVu Sans"/>
@@ -2639,23 +2523,8 @@
         <w:tab/>
         <w:tab/>
         <w:tab/>
-        <w:t xml:space="preserve"> </w:t>
-      </w:r>
-      <w:r>
-        <w:rPr>
-          <w:rFonts w:ascii="DejaVu Sans" w:hAnsi="DejaVu Sans"/>
-          <w:sz w:val="12"/>
-          <w:szCs w:val="12"/>
-        </w:rPr>
-        <w:t>2 bytes</w:t>
-        <w:tab/>
-      </w:r>
-      <w:r>
-        <w:rPr>
-          <w:rFonts w:ascii="DejaVu Sans" w:hAnsi="DejaVu Sans"/>
-          <w:sz w:val="12"/>
-          <w:szCs w:val="12"/>
-        </w:rPr>
+        <w:t xml:space="preserve"> 2 bytes</w:t>
+        <w:tab/>
         <w:t>used for some math</w:t>
       </w:r>
     </w:p>
@@ -2664,7 +2533,7 @@
         <w:pStyle w:val="Normal"/>
         <w:numPr>
           <w:ilvl w:val="1"/>
-          <w:numId w:val="8"/>
+          <w:numId w:val="9"/>
         </w:numPr>
         <w:rPr>
           <w:rFonts w:ascii="DejaVu Sans" w:hAnsi="DejaVu Sans"/>
@@ -2682,25 +2551,9 @@
         <w:tab/>
         <w:tab/>
         <w:tab/>
-        <w:t xml:space="preserve"> </w:t>
-      </w:r>
-      <w:r>
-        <w:rPr>
-          <w:rFonts w:ascii="DejaVu Sans" w:hAnsi="DejaVu Sans"/>
-          <w:sz w:val="12"/>
-          <w:szCs w:val="12"/>
-        </w:rPr>
-        <w:t>1 byte</w:t>
-        <w:tab/>
-        <w:t>G</w:t>
-      </w:r>
-      <w:r>
-        <w:rPr>
-          <w:rFonts w:ascii="DejaVu Sans" w:hAnsi="DejaVu Sans"/>
-          <w:sz w:val="12"/>
-          <w:szCs w:val="12"/>
-        </w:rPr>
-        <w:t>eneral purpose work register(tasking)</w:t>
+        <w:t xml:space="preserve"> 1 byte</w:t>
+        <w:tab/>
+        <w:t>General purpose work register(tasking)</w:t>
       </w:r>
     </w:p>
     <w:p>
@@ -2708,7 +2561,7 @@
         <w:pStyle w:val="Normal"/>
         <w:numPr>
           <w:ilvl w:val="1"/>
-          <w:numId w:val="8"/>
+          <w:numId w:val="9"/>
         </w:numPr>
         <w:rPr>
           <w:rFonts w:ascii="DejaVu Sans" w:hAnsi="DejaVu Sans"/>
@@ -2732,13 +2585,6 @@
         </w:rPr>
         <w:tab/>
         <w:tab/>
-      </w:r>
-      <w:r>
-        <w:rPr>
-          <w:rFonts w:ascii="DejaVu Sans" w:hAnsi="DejaVu Sans"/>
-          <w:sz w:val="12"/>
-          <w:szCs w:val="12"/>
-        </w:rPr>
         <w:t>Total</w:t>
         <w:tab/>
         <w:t>25 bytes</w:t>
@@ -2860,15 +2706,7 @@
       </w:r>
       <w:r>
         <w:rPr/>
-        <w:t xml:space="preserve">Send </w:t>
-      </w:r>
-      <w:r>
-        <w:rPr/>
-        <w:t xml:space="preserve">a </w:t>
-      </w:r>
-      <w:r>
-        <w:rPr/>
-        <w:t xml:space="preserve">msg to another task </w:t>
+        <w:t xml:space="preserve">Send a msg to another task </w:t>
       </w:r>
     </w:p>
     <w:p>
@@ -2896,18 +2734,7 @@
           <w:szCs w:val="24"/>
           <w:lang w:val="en-US" w:eastAsia="en-US" w:bidi="ar-SA"/>
         </w:rPr>
-        <w:t xml:space="preserve">On </w:t>
-      </w:r>
-      <w:r>
-        <w:rPr>
-          <w:rFonts w:eastAsia="ＭＳ 明朝" w:cs="" w:cstheme="minorBidi" w:eastAsiaTheme="minorEastAsia"/>
-          <w:color w:val="auto"/>
-          <w:kern w:val="0"/>
-          <w:sz w:val="24"/>
-          <w:szCs w:val="24"/>
-          <w:lang w:val="en-US" w:eastAsia="en-US" w:bidi="ar-SA"/>
-        </w:rPr>
-        <w:t>Return  -</w:t>
+        <w:t>On Return  -</w:t>
       </w:r>
       <w:r>
         <w:rPr/>
@@ -3575,7 +3402,7 @@
         <w:pStyle w:val="ListParagraph"/>
         <w:numPr>
           <w:ilvl w:val="0"/>
-          <w:numId w:val="3"/>
+          <w:numId w:val="4"/>
         </w:numPr>
         <w:rPr/>
       </w:pPr>
@@ -3589,7 +3416,7 @@
         <w:pStyle w:val="ListParagraph"/>
         <w:numPr>
           <w:ilvl w:val="0"/>
-          <w:numId w:val="3"/>
+          <w:numId w:val="4"/>
         </w:numPr>
         <w:rPr/>
       </w:pPr>
@@ -3605,7 +3432,7 @@
         <w:pStyle w:val="ListParagraph"/>
         <w:numPr>
           <w:ilvl w:val="0"/>
-          <w:numId w:val="3"/>
+          <w:numId w:val="4"/>
         </w:numPr>
         <w:rPr/>
       </w:pPr>
@@ -5032,6 +4859,125 @@
   <w:abstractNum w:abstractNumId="3">
     <w:lvl w:ilvl="0">
       <w:start w:val="1"/>
+      <w:numFmt w:val="none"/>
+      <w:suff w:val="nothing"/>
+      <w:lvlText w:val=""/>
+      <w:lvlJc w:val="left"/>
+      <w:pPr>
+        <w:tabs>
+          <w:tab w:val="num" w:pos="0"/>
+        </w:tabs>
+        <w:ind w:left="0" w:hanging="0"/>
+      </w:pPr>
+    </w:lvl>
+    <w:lvl w:ilvl="1">
+      <w:start w:val="1"/>
+      <w:numFmt w:val="none"/>
+      <w:suff w:val="nothing"/>
+      <w:lvlText w:val=""/>
+      <w:lvlJc w:val="left"/>
+      <w:pPr>
+        <w:tabs>
+          <w:tab w:val="num" w:pos="0"/>
+        </w:tabs>
+        <w:ind w:left="0" w:hanging="0"/>
+      </w:pPr>
+    </w:lvl>
+    <w:lvl w:ilvl="2">
+      <w:start w:val="1"/>
+      <w:numFmt w:val="none"/>
+      <w:suff w:val="nothing"/>
+      <w:lvlText w:val=""/>
+      <w:lvlJc w:val="left"/>
+      <w:pPr>
+        <w:tabs>
+          <w:tab w:val="num" w:pos="0"/>
+        </w:tabs>
+        <w:ind w:left="0" w:hanging="0"/>
+      </w:pPr>
+    </w:lvl>
+    <w:lvl w:ilvl="3">
+      <w:start w:val="1"/>
+      <w:numFmt w:val="none"/>
+      <w:suff w:val="nothing"/>
+      <w:lvlText w:val=""/>
+      <w:lvlJc w:val="left"/>
+      <w:pPr>
+        <w:tabs>
+          <w:tab w:val="num" w:pos="0"/>
+        </w:tabs>
+        <w:ind w:left="0" w:hanging="0"/>
+      </w:pPr>
+    </w:lvl>
+    <w:lvl w:ilvl="4">
+      <w:start w:val="1"/>
+      <w:numFmt w:val="none"/>
+      <w:suff w:val="nothing"/>
+      <w:lvlText w:val=""/>
+      <w:lvlJc w:val="left"/>
+      <w:pPr>
+        <w:tabs>
+          <w:tab w:val="num" w:pos="0"/>
+        </w:tabs>
+        <w:ind w:left="0" w:hanging="0"/>
+      </w:pPr>
+    </w:lvl>
+    <w:lvl w:ilvl="5">
+      <w:start w:val="1"/>
+      <w:numFmt w:val="none"/>
+      <w:suff w:val="nothing"/>
+      <w:lvlText w:val=""/>
+      <w:lvlJc w:val="left"/>
+      <w:pPr>
+        <w:tabs>
+          <w:tab w:val="num" w:pos="0"/>
+        </w:tabs>
+        <w:ind w:left="0" w:hanging="0"/>
+      </w:pPr>
+    </w:lvl>
+    <w:lvl w:ilvl="6">
+      <w:start w:val="1"/>
+      <w:numFmt w:val="none"/>
+      <w:suff w:val="nothing"/>
+      <w:lvlText w:val=""/>
+      <w:lvlJc w:val="left"/>
+      <w:pPr>
+        <w:tabs>
+          <w:tab w:val="num" w:pos="0"/>
+        </w:tabs>
+        <w:ind w:left="0" w:hanging="0"/>
+      </w:pPr>
+    </w:lvl>
+    <w:lvl w:ilvl="7">
+      <w:start w:val="1"/>
+      <w:numFmt w:val="none"/>
+      <w:suff w:val="nothing"/>
+      <w:lvlText w:val=""/>
+      <w:lvlJc w:val="left"/>
+      <w:pPr>
+        <w:tabs>
+          <w:tab w:val="num" w:pos="0"/>
+        </w:tabs>
+        <w:ind w:left="0" w:hanging="0"/>
+      </w:pPr>
+    </w:lvl>
+    <w:lvl w:ilvl="8">
+      <w:start w:val="1"/>
+      <w:numFmt w:val="none"/>
+      <w:suff w:val="nothing"/>
+      <w:lvlText w:val=""/>
+      <w:lvlJc w:val="left"/>
+      <w:pPr>
+        <w:tabs>
+          <w:tab w:val="num" w:pos="0"/>
+        </w:tabs>
+        <w:ind w:left="0" w:hanging="0"/>
+      </w:pPr>
+    </w:lvl>
+  </w:abstractNum>
+  <w:abstractNum w:abstractNumId="4">
+    <w:lvl w:ilvl="0">
+      <w:start w:val="1"/>
       <w:numFmt w:val="bullet"/>
       <w:lvlText w:val=""/>
       <w:lvlJc w:val="left"/>
@@ -5166,7 +5112,7 @@
       </w:rPr>
     </w:lvl>
   </w:abstractNum>
-  <w:abstractNum w:abstractNumId="4">
+  <w:abstractNum w:abstractNumId="5">
     <w:lvl w:ilvl="0">
       <w:start w:val="1"/>
       <w:numFmt w:val="decimal"/>
@@ -5273,116 +5219,6 @@
           <w:tab w:val="num" w:pos="3600"/>
         </w:tabs>
         <w:ind w:left="3600" w:hanging="360"/>
-      </w:pPr>
-    </w:lvl>
-  </w:abstractNum>
-  <w:abstractNum w:abstractNumId="5">
-    <w:lvl w:ilvl="0">
-      <w:start w:val="1"/>
-      <w:numFmt w:val="decimal"/>
-      <w:lvlText w:val="%1."/>
-      <w:lvlJc w:val="left"/>
-      <w:pPr>
-        <w:tabs>
-          <w:tab w:val="num" w:pos="1624"/>
-        </w:tabs>
-        <w:ind w:left="1624" w:hanging="360"/>
-      </w:pPr>
-    </w:lvl>
-    <w:lvl w:ilvl="1">
-      <w:start w:val="1"/>
-      <w:numFmt w:val="decimal"/>
-      <w:lvlText w:val="%2."/>
-      <w:lvlJc w:val="left"/>
-      <w:pPr>
-        <w:tabs>
-          <w:tab w:val="num" w:pos="1984"/>
-        </w:tabs>
-        <w:ind w:left="1984" w:hanging="360"/>
-      </w:pPr>
-    </w:lvl>
-    <w:lvl w:ilvl="2">
-      <w:start w:val="1"/>
-      <w:numFmt w:val="decimal"/>
-      <w:lvlText w:val="%3."/>
-      <w:lvlJc w:val="left"/>
-      <w:pPr>
-        <w:tabs>
-          <w:tab w:val="num" w:pos="2344"/>
-        </w:tabs>
-        <w:ind w:left="2344" w:hanging="360"/>
-      </w:pPr>
-    </w:lvl>
-    <w:lvl w:ilvl="3">
-      <w:start w:val="1"/>
-      <w:numFmt w:val="decimal"/>
-      <w:lvlText w:val="%4."/>
-      <w:lvlJc w:val="left"/>
-      <w:pPr>
-        <w:tabs>
-          <w:tab w:val="num" w:pos="2704"/>
-        </w:tabs>
-        <w:ind w:left="2704" w:hanging="360"/>
-      </w:pPr>
-    </w:lvl>
-    <w:lvl w:ilvl="4">
-      <w:start w:val="1"/>
-      <w:numFmt w:val="decimal"/>
-      <w:lvlText w:val="%5."/>
-      <w:lvlJc w:val="left"/>
-      <w:pPr>
-        <w:tabs>
-          <w:tab w:val="num" w:pos="3064"/>
-        </w:tabs>
-        <w:ind w:left="3064" w:hanging="360"/>
-      </w:pPr>
-    </w:lvl>
-    <w:lvl w:ilvl="5">
-      <w:start w:val="1"/>
-      <w:numFmt w:val="decimal"/>
-      <w:lvlText w:val="%6."/>
-      <w:lvlJc w:val="left"/>
-      <w:pPr>
-        <w:tabs>
-          <w:tab w:val="num" w:pos="3424"/>
-        </w:tabs>
-        <w:ind w:left="3424" w:hanging="360"/>
-      </w:pPr>
-    </w:lvl>
-    <w:lvl w:ilvl="6">
-      <w:start w:val="1"/>
-      <w:numFmt w:val="decimal"/>
-      <w:lvlText w:val="%7."/>
-      <w:lvlJc w:val="left"/>
-      <w:pPr>
-        <w:tabs>
-          <w:tab w:val="num" w:pos="3784"/>
-        </w:tabs>
-        <w:ind w:left="3784" w:hanging="360"/>
-      </w:pPr>
-    </w:lvl>
-    <w:lvl w:ilvl="7">
-      <w:start w:val="1"/>
-      <w:numFmt w:val="decimal"/>
-      <w:lvlText w:val="%8."/>
-      <w:lvlJc w:val="left"/>
-      <w:pPr>
-        <w:tabs>
-          <w:tab w:val="num" w:pos="4144"/>
-        </w:tabs>
-        <w:ind w:left="4144" w:hanging="360"/>
-      </w:pPr>
-    </w:lvl>
-    <w:lvl w:ilvl="8">
-      <w:start w:val="1"/>
-      <w:numFmt w:val="decimal"/>
-      <w:lvlText w:val="%9."/>
-      <w:lvlJc w:val="left"/>
-      <w:pPr>
-        <w:tabs>
-          <w:tab w:val="num" w:pos="4504"/>
-        </w:tabs>
-        <w:ind w:left="4504" w:hanging="360"/>
       </w:pPr>
     </w:lvl>
   </w:abstractNum>
@@ -5394,9 +5230,9 @@
       <w:lvlJc w:val="left"/>
       <w:pPr>
         <w:tabs>
-          <w:tab w:val="num" w:pos="720"/>
-        </w:tabs>
-        <w:ind w:left="720" w:hanging="360"/>
+          <w:tab w:val="num" w:pos="1624"/>
+        </w:tabs>
+        <w:ind w:left="1624" w:hanging="360"/>
       </w:pPr>
     </w:lvl>
     <w:lvl w:ilvl="1">
@@ -5406,9 +5242,9 @@
       <w:lvlJc w:val="left"/>
       <w:pPr>
         <w:tabs>
-          <w:tab w:val="num" w:pos="1080"/>
-        </w:tabs>
-        <w:ind w:left="1080" w:hanging="360"/>
+          <w:tab w:val="num" w:pos="1984"/>
+        </w:tabs>
+        <w:ind w:left="1984" w:hanging="360"/>
       </w:pPr>
     </w:lvl>
     <w:lvl w:ilvl="2">
@@ -5418,9 +5254,9 @@
       <w:lvlJc w:val="left"/>
       <w:pPr>
         <w:tabs>
-          <w:tab w:val="num" w:pos="1440"/>
-        </w:tabs>
-        <w:ind w:left="1440" w:hanging="360"/>
+          <w:tab w:val="num" w:pos="2344"/>
+        </w:tabs>
+        <w:ind w:left="2344" w:hanging="360"/>
       </w:pPr>
     </w:lvl>
     <w:lvl w:ilvl="3">
@@ -5430,9 +5266,9 @@
       <w:lvlJc w:val="left"/>
       <w:pPr>
         <w:tabs>
-          <w:tab w:val="num" w:pos="1800"/>
-        </w:tabs>
-        <w:ind w:left="1800" w:hanging="360"/>
+          <w:tab w:val="num" w:pos="2704"/>
+        </w:tabs>
+        <w:ind w:left="2704" w:hanging="360"/>
       </w:pPr>
     </w:lvl>
     <w:lvl w:ilvl="4">
@@ -5442,9 +5278,9 @@
       <w:lvlJc w:val="left"/>
       <w:pPr>
         <w:tabs>
-          <w:tab w:val="num" w:pos="2160"/>
-        </w:tabs>
-        <w:ind w:left="2160" w:hanging="360"/>
+          <w:tab w:val="num" w:pos="3064"/>
+        </w:tabs>
+        <w:ind w:left="3064" w:hanging="360"/>
       </w:pPr>
     </w:lvl>
     <w:lvl w:ilvl="5">
@@ -5454,9 +5290,9 @@
       <w:lvlJc w:val="left"/>
       <w:pPr>
         <w:tabs>
-          <w:tab w:val="num" w:pos="2520"/>
-        </w:tabs>
-        <w:ind w:left="2520" w:hanging="360"/>
+          <w:tab w:val="num" w:pos="3424"/>
+        </w:tabs>
+        <w:ind w:left="3424" w:hanging="360"/>
       </w:pPr>
     </w:lvl>
     <w:lvl w:ilvl="6">
@@ -5466,9 +5302,9 @@
       <w:lvlJc w:val="left"/>
       <w:pPr>
         <w:tabs>
-          <w:tab w:val="num" w:pos="2880"/>
-        </w:tabs>
-        <w:ind w:left="2880" w:hanging="360"/>
+          <w:tab w:val="num" w:pos="3784"/>
+        </w:tabs>
+        <w:ind w:left="3784" w:hanging="360"/>
       </w:pPr>
     </w:lvl>
     <w:lvl w:ilvl="7">
@@ -5478,9 +5314,9 @@
       <w:lvlJc w:val="left"/>
       <w:pPr>
         <w:tabs>
-          <w:tab w:val="num" w:pos="3240"/>
-        </w:tabs>
-        <w:ind w:left="3240" w:hanging="360"/>
+          <w:tab w:val="num" w:pos="4144"/>
+        </w:tabs>
+        <w:ind w:left="4144" w:hanging="360"/>
       </w:pPr>
     </w:lvl>
     <w:lvl w:ilvl="8">
@@ -5490,9 +5326,9 @@
       <w:lvlJc w:val="left"/>
       <w:pPr>
         <w:tabs>
-          <w:tab w:val="num" w:pos="3600"/>
-        </w:tabs>
-        <w:ind w:left="3600" w:hanging="360"/>
+          <w:tab w:val="num" w:pos="4504"/>
+        </w:tabs>
+        <w:ind w:left="4504" w:hanging="360"/>
       </w:pPr>
     </w:lvl>
   </w:abstractNum>
@@ -5508,10 +5344,119 @@
         </w:tabs>
         <w:ind w:left="720" w:hanging="360"/>
       </w:pPr>
+    </w:lvl>
+    <w:lvl w:ilvl="1">
+      <w:start w:val="1"/>
+      <w:numFmt w:val="decimal"/>
+      <w:lvlText w:val="%2."/>
+      <w:lvlJc w:val="left"/>
+      <w:pPr>
+        <w:tabs>
+          <w:tab w:val="num" w:pos="1080"/>
+        </w:tabs>
+        <w:ind w:left="1080" w:hanging="360"/>
+      </w:pPr>
+    </w:lvl>
+    <w:lvl w:ilvl="2">
+      <w:start w:val="1"/>
+      <w:numFmt w:val="decimal"/>
+      <w:lvlText w:val="%3."/>
+      <w:lvlJc w:val="left"/>
+      <w:pPr>
+        <w:tabs>
+          <w:tab w:val="num" w:pos="1440"/>
+        </w:tabs>
+        <w:ind w:left="1440" w:hanging="360"/>
+      </w:pPr>
+    </w:lvl>
+    <w:lvl w:ilvl="3">
+      <w:start w:val="1"/>
+      <w:numFmt w:val="decimal"/>
+      <w:lvlText w:val="%4."/>
+      <w:lvlJc w:val="left"/>
+      <w:pPr>
+        <w:tabs>
+          <w:tab w:val="num" w:pos="1800"/>
+        </w:tabs>
+        <w:ind w:left="1800" w:hanging="360"/>
+      </w:pPr>
+    </w:lvl>
+    <w:lvl w:ilvl="4">
+      <w:start w:val="1"/>
+      <w:numFmt w:val="decimal"/>
+      <w:lvlText w:val="%5."/>
+      <w:lvlJc w:val="left"/>
+      <w:pPr>
+        <w:tabs>
+          <w:tab w:val="num" w:pos="2160"/>
+        </w:tabs>
+        <w:ind w:left="2160" w:hanging="360"/>
+      </w:pPr>
+    </w:lvl>
+    <w:lvl w:ilvl="5">
+      <w:start w:val="1"/>
+      <w:numFmt w:val="decimal"/>
+      <w:lvlText w:val="%6."/>
+      <w:lvlJc w:val="left"/>
+      <w:pPr>
+        <w:tabs>
+          <w:tab w:val="num" w:pos="2520"/>
+        </w:tabs>
+        <w:ind w:left="2520" w:hanging="360"/>
+      </w:pPr>
+    </w:lvl>
+    <w:lvl w:ilvl="6">
+      <w:start w:val="1"/>
+      <w:numFmt w:val="decimal"/>
+      <w:lvlText w:val="%7."/>
+      <w:lvlJc w:val="left"/>
+      <w:pPr>
+        <w:tabs>
+          <w:tab w:val="num" w:pos="2880"/>
+        </w:tabs>
+        <w:ind w:left="2880" w:hanging="360"/>
+      </w:pPr>
+    </w:lvl>
+    <w:lvl w:ilvl="7">
+      <w:start w:val="1"/>
+      <w:numFmt w:val="decimal"/>
+      <w:lvlText w:val="%8."/>
+      <w:lvlJc w:val="left"/>
+      <w:pPr>
+        <w:tabs>
+          <w:tab w:val="num" w:pos="3240"/>
+        </w:tabs>
+        <w:ind w:left="3240" w:hanging="360"/>
+      </w:pPr>
+    </w:lvl>
+    <w:lvl w:ilvl="8">
+      <w:start w:val="1"/>
+      <w:numFmt w:val="decimal"/>
+      <w:lvlText w:val="%9."/>
+      <w:lvlJc w:val="left"/>
+      <w:pPr>
+        <w:tabs>
+          <w:tab w:val="num" w:pos="3600"/>
+        </w:tabs>
+        <w:ind w:left="3600" w:hanging="360"/>
+      </w:pPr>
+    </w:lvl>
+  </w:abstractNum>
+  <w:abstractNum w:abstractNumId="8">
+    <w:lvl w:ilvl="0">
+      <w:start w:val="1"/>
+      <w:numFmt w:val="decimal"/>
+      <w:lvlText w:val="%1."/>
+      <w:lvlJc w:val="left"/>
+      <w:pPr>
+        <w:tabs>
+          <w:tab w:val="num" w:pos="720"/>
+        </w:tabs>
+        <w:ind w:left="720" w:hanging="360"/>
+      </w:pPr>
       <w:rPr>
         <w:sz w:val="12"/>
         <w:szCs w:val="12"/>
-        <w:rFonts w:ascii="DejaVu Sans" w:hAnsi="DejaVu Sans"/>
       </w:rPr>
     </w:lvl>
     <w:lvl w:ilvl="1">
@@ -5528,7 +5473,6 @@
       <w:rPr>
         <w:sz w:val="12"/>
         <w:szCs w:val="12"/>
-        <w:rFonts w:ascii="DejaVu Sans" w:hAnsi="DejaVu Sans"/>
       </w:rPr>
     </w:lvl>
     <w:lvl w:ilvl="2">
@@ -5545,7 +5489,6 @@
       <w:rPr>
         <w:sz w:val="12"/>
         <w:szCs w:val="12"/>
-        <w:rFonts w:ascii="DejaVu Sans" w:hAnsi="DejaVu Sans"/>
       </w:rPr>
     </w:lvl>
     <w:lvl w:ilvl="3">
@@ -5562,7 +5505,6 @@
       <w:rPr>
         <w:sz w:val="12"/>
         <w:szCs w:val="12"/>
-        <w:rFonts w:ascii="DejaVu Sans" w:hAnsi="DejaVu Sans"/>
       </w:rPr>
     </w:lvl>
     <w:lvl w:ilvl="4">
@@ -5579,7 +5521,6 @@
       <w:rPr>
         <w:sz w:val="12"/>
         <w:szCs w:val="12"/>
-        <w:rFonts w:ascii="DejaVu Sans" w:hAnsi="DejaVu Sans"/>
       </w:rPr>
     </w:lvl>
     <w:lvl w:ilvl="5">
@@ -5596,7 +5537,6 @@
       <w:rPr>
         <w:sz w:val="12"/>
         <w:szCs w:val="12"/>
-        <w:rFonts w:ascii="DejaVu Sans" w:hAnsi="DejaVu Sans"/>
       </w:rPr>
     </w:lvl>
     <w:lvl w:ilvl="6">
@@ -5613,7 +5553,6 @@
       <w:rPr>
         <w:sz w:val="12"/>
         <w:szCs w:val="12"/>
-        <w:rFonts w:ascii="DejaVu Sans" w:hAnsi="DejaVu Sans"/>
       </w:rPr>
     </w:lvl>
     <w:lvl w:ilvl="7">
@@ -5630,7 +5569,6 @@
       <w:rPr>
         <w:sz w:val="12"/>
         <w:szCs w:val="12"/>
-        <w:rFonts w:ascii="DejaVu Sans" w:hAnsi="DejaVu Sans"/>
       </w:rPr>
     </w:lvl>
     <w:lvl w:ilvl="8">
@@ -5647,11 +5585,10 @@
       <w:rPr>
         <w:sz w:val="12"/>
         <w:szCs w:val="12"/>
-        <w:rFonts w:ascii="DejaVu Sans" w:hAnsi="DejaVu Sans"/>
       </w:rPr>
     </w:lvl>
   </w:abstractNum>
-  <w:abstractNum w:abstractNumId="8">
+  <w:abstractNum w:abstractNumId="9">
     <w:lvl w:ilvl="0">
       <w:start w:val="1"/>
       <w:numFmt w:val="decimal"/>
@@ -5666,7 +5603,6 @@
       <w:rPr>
         <w:sz w:val="12"/>
         <w:szCs w:val="12"/>
-        <w:rFonts w:ascii="DejaVu Sans" w:hAnsi="DejaVu Sans"/>
       </w:rPr>
     </w:lvl>
     <w:lvl w:ilvl="1">
@@ -5683,7 +5619,6 @@
       <w:rPr>
         <w:sz w:val="12"/>
         <w:szCs w:val="12"/>
-        <w:rFonts w:ascii="DejaVu Sans" w:hAnsi="DejaVu Sans"/>
       </w:rPr>
     </w:lvl>
     <w:lvl w:ilvl="2">
@@ -5700,7 +5635,6 @@
       <w:rPr>
         <w:sz w:val="12"/>
         <w:szCs w:val="12"/>
-        <w:rFonts w:ascii="DejaVu Sans" w:hAnsi="DejaVu Sans"/>
       </w:rPr>
     </w:lvl>
     <w:lvl w:ilvl="3">
@@ -5717,7 +5651,6 @@
       <w:rPr>
         <w:sz w:val="12"/>
         <w:szCs w:val="12"/>
-        <w:rFonts w:ascii="DejaVu Sans" w:hAnsi="DejaVu Sans"/>
       </w:rPr>
     </w:lvl>
     <w:lvl w:ilvl="4">
@@ -5734,7 +5667,6 @@
       <w:rPr>
         <w:sz w:val="12"/>
         <w:szCs w:val="12"/>
-        <w:rFonts w:ascii="DejaVu Sans" w:hAnsi="DejaVu Sans"/>
       </w:rPr>
     </w:lvl>
     <w:lvl w:ilvl="5">
@@ -5751,7 +5683,6 @@
       <w:rPr>
         <w:sz w:val="12"/>
         <w:szCs w:val="12"/>
-        <w:rFonts w:ascii="DejaVu Sans" w:hAnsi="DejaVu Sans"/>
       </w:rPr>
     </w:lvl>
     <w:lvl w:ilvl="6">
@@ -5768,7 +5699,6 @@
       <w:rPr>
         <w:sz w:val="12"/>
         <w:szCs w:val="12"/>
-        <w:rFonts w:ascii="DejaVu Sans" w:hAnsi="DejaVu Sans"/>
       </w:rPr>
     </w:lvl>
     <w:lvl w:ilvl="7">
@@ -5785,7 +5715,6 @@
       <w:rPr>
         <w:sz w:val="12"/>
         <w:szCs w:val="12"/>
-        <w:rFonts w:ascii="DejaVu Sans" w:hAnsi="DejaVu Sans"/>
       </w:rPr>
     </w:lvl>
     <w:lvl w:ilvl="8">
@@ -5802,11 +5731,10 @@
       <w:rPr>
         <w:sz w:val="12"/>
         <w:szCs w:val="12"/>
-        <w:rFonts w:ascii="DejaVu Sans" w:hAnsi="DejaVu Sans"/>
       </w:rPr>
     </w:lvl>
   </w:abstractNum>
-  <w:abstractNum w:abstractNumId="9">
+  <w:abstractNum w:abstractNumId="10">
     <w:lvl w:ilvl="0">
       <w:start w:val="1"/>
       <w:numFmt w:val="decimal"/>
@@ -5821,7 +5749,6 @@
       <w:rPr>
         <w:sz w:val="12"/>
         <w:szCs w:val="12"/>
-        <w:rFonts w:ascii="DejaVu Sans" w:hAnsi="DejaVu Sans"/>
       </w:rPr>
     </w:lvl>
     <w:lvl w:ilvl="1">
@@ -5838,7 +5765,6 @@
       <w:rPr>
         <w:sz w:val="12"/>
         <w:szCs w:val="12"/>
-        <w:rFonts w:ascii="DejaVu Sans" w:hAnsi="DejaVu Sans"/>
       </w:rPr>
     </w:lvl>
     <w:lvl w:ilvl="2">
@@ -5855,7 +5781,6 @@
       <w:rPr>
         <w:sz w:val="12"/>
         <w:szCs w:val="12"/>
-        <w:rFonts w:ascii="DejaVu Sans" w:hAnsi="DejaVu Sans"/>
       </w:rPr>
     </w:lvl>
     <w:lvl w:ilvl="3">
@@ -5872,7 +5797,6 @@
       <w:rPr>
         <w:sz w:val="12"/>
         <w:szCs w:val="12"/>
-        <w:rFonts w:ascii="DejaVu Sans" w:hAnsi="DejaVu Sans"/>
       </w:rPr>
     </w:lvl>
     <w:lvl w:ilvl="4">
@@ -5889,7 +5813,6 @@
       <w:rPr>
         <w:sz w:val="12"/>
         <w:szCs w:val="12"/>
-        <w:rFonts w:ascii="DejaVu Sans" w:hAnsi="DejaVu Sans"/>
       </w:rPr>
     </w:lvl>
     <w:lvl w:ilvl="5">
@@ -5906,7 +5829,6 @@
       <w:rPr>
         <w:sz w:val="12"/>
         <w:szCs w:val="12"/>
-        <w:rFonts w:ascii="DejaVu Sans" w:hAnsi="DejaVu Sans"/>
       </w:rPr>
     </w:lvl>
     <w:lvl w:ilvl="6">
@@ -5923,7 +5845,6 @@
       <w:rPr>
         <w:sz w:val="12"/>
         <w:szCs w:val="12"/>
-        <w:rFonts w:ascii="DejaVu Sans" w:hAnsi="DejaVu Sans"/>
       </w:rPr>
     </w:lvl>
     <w:lvl w:ilvl="7">
@@ -5940,7 +5861,6 @@
       <w:rPr>
         <w:sz w:val="12"/>
         <w:szCs w:val="12"/>
-        <w:rFonts w:ascii="DejaVu Sans" w:hAnsi="DejaVu Sans"/>
       </w:rPr>
     </w:lvl>
     <w:lvl w:ilvl="8">
@@ -5957,7 +5877,6 @@
       <w:rPr>
         <w:sz w:val="12"/>
         <w:szCs w:val="12"/>
-        <w:rFonts w:ascii="DejaVu Sans" w:hAnsi="DejaVu Sans"/>
       </w:rPr>
     </w:lvl>
   </w:abstractNum>
@@ -5987,6 +5906,9 @@
   </w:num>
   <w:num w:numId="9">
     <w:abstractNumId w:val="9"/>
+  </w:num>
+  <w:num w:numId="10">
+    <w:abstractNumId w:val="10"/>
   </w:num>
 </w:numbering>
 </file>

</xml_diff>